<commit_message>
user guide from non-dev environment
</commit_message>
<xml_diff>
--- a/Major Project/Bashford Jack - Stage 3 - User Guide.docx
+++ b/Major Project/Bashford Jack - Stage 3 - User Guide.docx
@@ -1,6 +1,6 @@
 
 <file path=word/document.xml><?xml version="1.0" encoding="utf-8"?>
-<w:document xmlns:wpc="http://schemas.microsoft.com/office/word/2010/wordprocessingCanvas" xmlns:cx="http://schemas.microsoft.com/office/drawing/2014/chartex" xmlns:cx1="http://schemas.microsoft.com/office/drawing/2015/9/8/chartex" xmlns:cx2="http://schemas.microsoft.com/office/drawing/2015/10/21/chartex" xmlns:cx3="http://schemas.microsoft.com/office/drawing/2016/5/9/chartex" xmlns:cx4="http://schemas.microsoft.com/office/drawing/2016/5/10/chartex" xmlns:cx5="http://schemas.microsoft.com/office/drawing/2016/5/11/chartex" xmlns:cx6="http://schemas.microsoft.com/office/drawing/2016/5/12/chartex" xmlns:cx7="http://schemas.microsoft.com/office/drawing/2016/5/13/chartex" xmlns:cx8="http://schemas.microsoft.com/office/drawing/2016/5/14/chartex" xmlns:mc="http://schemas.openxmlformats.org/markup-compatibility/2006" xmlns:aink="http://schemas.microsoft.com/office/drawing/2016/ink" xmlns:am3d="http://schemas.microsoft.com/office/drawing/2017/model3d" xmlns:o="urn:schemas-microsoft-com:office:office" xmlns:r="http://schemas.openxmlformats.org/officeDocument/2006/relationships" xmlns:m="http://schemas.openxmlformats.org/officeDocument/2006/math" xmlns:v="urn:schemas-microsoft-com:vml" xmlns:wp14="http://schemas.microsoft.com/office/word/2010/wordprocessingDrawing" xmlns:wp="http://schemas.openxmlformats.org/drawingml/2006/wordprocessingDrawing" xmlns:w10="urn:schemas-microsoft-com:office:word" xmlns:w="http://schemas.openxmlformats.org/wordprocessingml/2006/main" xmlns:w14="http://schemas.microsoft.com/office/word/2010/wordml" xmlns:w15="http://schemas.microsoft.com/office/word/2012/wordml" xmlns:w16cex="http://schemas.microsoft.com/office/word/2018/wordml/cex" xmlns:w16cid="http://schemas.microsoft.com/office/word/2016/wordml/cid" xmlns:w16="http://schemas.microsoft.com/office/word/2018/wordml" xmlns:w16sdtdh="http://schemas.microsoft.com/office/word/2020/wordml/sdtdatahash" xmlns:w16se="http://schemas.microsoft.com/office/word/2015/wordml/symex" xmlns:wpg="http://schemas.microsoft.com/office/word/2010/wordprocessingGroup" xmlns:wpi="http://schemas.microsoft.com/office/word/2010/wordprocessingInk" xmlns:wne="http://schemas.microsoft.com/office/word/2006/wordml" xmlns:wps="http://schemas.microsoft.com/office/word/2010/wordprocessingShape" mc:Ignorable="w14 w15 w16se w16cid w16 w16cex w16sdtdh wp14">
+<w:document xmlns:wpc="http://schemas.microsoft.com/office/word/2010/wordprocessingCanvas" xmlns:cx="http://schemas.microsoft.com/office/drawing/2014/chartex" xmlns:cx1="http://schemas.microsoft.com/office/drawing/2015/9/8/chartex" xmlns:cx2="http://schemas.microsoft.com/office/drawing/2015/10/21/chartex" xmlns:cx3="http://schemas.microsoft.com/office/drawing/2016/5/9/chartex" xmlns:cx4="http://schemas.microsoft.com/office/drawing/2016/5/10/chartex" xmlns:cx5="http://schemas.microsoft.com/office/drawing/2016/5/11/chartex" xmlns:cx6="http://schemas.microsoft.com/office/drawing/2016/5/12/chartex" xmlns:cx7="http://schemas.microsoft.com/office/drawing/2016/5/13/chartex" xmlns:cx8="http://schemas.microsoft.com/office/drawing/2016/5/14/chartex" xmlns:mc="http://schemas.openxmlformats.org/markup-compatibility/2006" xmlns:aink="http://schemas.microsoft.com/office/drawing/2016/ink" xmlns:am3d="http://schemas.microsoft.com/office/drawing/2017/model3d" xmlns:o="urn:schemas-microsoft-com:office:office" xmlns:oel="http://schemas.microsoft.com/office/2019/extlst" xmlns:r="http://schemas.openxmlformats.org/officeDocument/2006/relationships" xmlns:m="http://schemas.openxmlformats.org/officeDocument/2006/math" xmlns:v="urn:schemas-microsoft-com:vml" xmlns:wp14="http://schemas.microsoft.com/office/word/2010/wordprocessingDrawing" xmlns:wp="http://schemas.openxmlformats.org/drawingml/2006/wordprocessingDrawing" xmlns:w10="urn:schemas-microsoft-com:office:word" xmlns:w="http://schemas.openxmlformats.org/wordprocessingml/2006/main" xmlns:w14="http://schemas.microsoft.com/office/word/2010/wordml" xmlns:w15="http://schemas.microsoft.com/office/word/2012/wordml" xmlns:w16cex="http://schemas.microsoft.com/office/word/2018/wordml/cex" xmlns:w16cid="http://schemas.microsoft.com/office/word/2016/wordml/cid" xmlns:w16="http://schemas.microsoft.com/office/word/2018/wordml" xmlns:w16sdtdh="http://schemas.microsoft.com/office/word/2020/wordml/sdtdatahash" xmlns:w16se="http://schemas.microsoft.com/office/word/2015/wordml/symex" xmlns:wpg="http://schemas.microsoft.com/office/word/2010/wordprocessingGroup" xmlns:wpi="http://schemas.microsoft.com/office/word/2010/wordprocessingInk" xmlns:wne="http://schemas.microsoft.com/office/word/2006/wordml" xmlns:wps="http://schemas.microsoft.com/office/word/2010/wordprocessingShape" mc:Ignorable="w14 w15 w16se w16cid w16 w16cex w16sdtdh wp14">
   <w:body>
     <w:p>
       <w:pPr>
@@ -489,6 +489,11 @@
     </w:p>
     <w:sdt>
       <w:sdtPr>
+        <w:rPr>
+          <w:rFonts w:asciiTheme="minorHAnsi" w:eastAsiaTheme="minorHAnsi" w:hAnsiTheme="minorHAnsi" w:cstheme="minorBidi"/>
+          <w:color w:val="auto"/>
+          <w:szCs w:val="24"/>
+        </w:rPr>
         <w:id w:val="-701327838"/>
         <w:docPartObj>
           <w:docPartGallery w:val="Table of Contents"/>
@@ -497,12 +502,9 @@
       </w:sdtPr>
       <w:sdtEndPr>
         <w:rPr>
-          <w:rFonts w:asciiTheme="minorHAnsi" w:eastAsiaTheme="minorHAnsi" w:hAnsiTheme="minorHAnsi" w:cstheme="minorBidi"/>
           <w:b/>
           <w:bCs/>
           <w:noProof/>
-          <w:color w:val="auto"/>
-          <w:szCs w:val="24"/>
         </w:rPr>
       </w:sdtEndPr>
       <w:sdtContent>
@@ -541,7 +543,7 @@
           <w:r>
             <w:fldChar w:fldCharType="separate"/>
           </w:r>
-          <w:hyperlink w:anchor="_Toc104320866" w:history="1">
+          <w:hyperlink w:anchor="_Toc104322092" w:history="1">
             <w:r>
               <w:rPr>
                 <w:rStyle w:val="Hyperlink"/>
@@ -568,7 +570,7 @@
                 <w:noProof/>
                 <w:webHidden/>
               </w:rPr>
-              <w:instrText xml:space="preserve"> PAGEREF _Toc104320866 \h </w:instrText>
+              <w:instrText xml:space="preserve"> PAGEREF _Toc104322092 \h </w:instrText>
             </w:r>
             <w:r>
               <w:rPr>
@@ -611,7 +613,7 @@
               <w:lang w:val="en-AU" w:eastAsia="en-AU"/>
             </w:rPr>
           </w:pPr>
-          <w:hyperlink w:anchor="_Toc104320867" w:history="1">
+          <w:hyperlink w:anchor="_Toc104322093" w:history="1">
             <w:r>
               <w:rPr>
                 <w:rStyle w:val="Hyperlink"/>
@@ -638,7 +640,7 @@
                 <w:noProof/>
                 <w:webHidden/>
               </w:rPr>
-              <w:instrText xml:space="preserve"> PAGEREF _Toc104320867 \h </w:instrText>
+              <w:instrText xml:space="preserve"> PAGEREF _Toc104322093 \h </w:instrText>
             </w:r>
             <w:r>
               <w:rPr>
@@ -681,7 +683,7 @@
               <w:lang w:val="en-AU" w:eastAsia="en-AU"/>
             </w:rPr>
           </w:pPr>
-          <w:hyperlink w:anchor="_Toc104320868" w:history="1">
+          <w:hyperlink w:anchor="_Toc104322094" w:history="1">
             <w:r>
               <w:rPr>
                 <w:rStyle w:val="Hyperlink"/>
@@ -708,7 +710,7 @@
                 <w:noProof/>
                 <w:webHidden/>
               </w:rPr>
-              <w:instrText xml:space="preserve"> PAGEREF _Toc104320868 \h </w:instrText>
+              <w:instrText xml:space="preserve"> PAGEREF _Toc104322094 \h </w:instrText>
             </w:r>
             <w:r>
               <w:rPr>
@@ -751,7 +753,7 @@
               <w:lang w:val="en-AU" w:eastAsia="en-AU"/>
             </w:rPr>
           </w:pPr>
-          <w:hyperlink w:anchor="_Toc104320869" w:history="1">
+          <w:hyperlink w:anchor="_Toc104322095" w:history="1">
             <w:r>
               <w:rPr>
                 <w:rStyle w:val="Hyperlink"/>
@@ -778,7 +780,7 @@
                 <w:noProof/>
                 <w:webHidden/>
               </w:rPr>
-              <w:instrText xml:space="preserve"> PAGEREF _Toc104320869 \h </w:instrText>
+              <w:instrText xml:space="preserve"> PAGEREF _Toc104322095 \h </w:instrText>
             </w:r>
             <w:r>
               <w:rPr>
@@ -821,7 +823,7 @@
               <w:lang w:val="en-AU" w:eastAsia="en-AU"/>
             </w:rPr>
           </w:pPr>
-          <w:hyperlink w:anchor="_Toc104320870" w:history="1">
+          <w:hyperlink w:anchor="_Toc104322096" w:history="1">
             <w:r>
               <w:rPr>
                 <w:rStyle w:val="Hyperlink"/>
@@ -848,7 +850,7 @@
                 <w:noProof/>
                 <w:webHidden/>
               </w:rPr>
-              <w:instrText xml:space="preserve"> PAGEREF _Toc104320870 \h </w:instrText>
+              <w:instrText xml:space="preserve"> PAGEREF _Toc104322096 \h </w:instrText>
             </w:r>
             <w:r>
               <w:rPr>
@@ -891,7 +893,7 @@
               <w:lang w:val="en-AU" w:eastAsia="en-AU"/>
             </w:rPr>
           </w:pPr>
-          <w:hyperlink w:anchor="_Toc104320871" w:history="1">
+          <w:hyperlink w:anchor="_Toc104322097" w:history="1">
             <w:r>
               <w:rPr>
                 <w:rStyle w:val="Hyperlink"/>
@@ -918,7 +920,7 @@
                 <w:noProof/>
                 <w:webHidden/>
               </w:rPr>
-              <w:instrText xml:space="preserve"> PAGEREF _Toc104320871 \h </w:instrText>
+              <w:instrText xml:space="preserve"> PAGEREF _Toc104322097 \h </w:instrText>
             </w:r>
             <w:r>
               <w:rPr>
@@ -961,7 +963,7 @@
               <w:lang w:val="en-AU" w:eastAsia="en-AU"/>
             </w:rPr>
           </w:pPr>
-          <w:hyperlink w:anchor="_Toc104320872" w:history="1">
+          <w:hyperlink w:anchor="_Toc104322098" w:history="1">
             <w:r>
               <w:rPr>
                 <w:rStyle w:val="Hyperlink"/>
@@ -988,7 +990,7 @@
                 <w:noProof/>
                 <w:webHidden/>
               </w:rPr>
-              <w:instrText xml:space="preserve"> PAGEREF _Toc104320872 \h </w:instrText>
+              <w:instrText xml:space="preserve"> PAGEREF _Toc104322098 \h </w:instrText>
             </w:r>
             <w:r>
               <w:rPr>
@@ -1031,7 +1033,7 @@
               <w:lang w:val="en-AU" w:eastAsia="en-AU"/>
             </w:rPr>
           </w:pPr>
-          <w:hyperlink w:anchor="_Toc104320873" w:history="1">
+          <w:hyperlink w:anchor="_Toc104322099" w:history="1">
             <w:r>
               <w:rPr>
                 <w:rStyle w:val="Hyperlink"/>
@@ -1058,7 +1060,7 @@
                 <w:noProof/>
                 <w:webHidden/>
               </w:rPr>
-              <w:instrText xml:space="preserve"> PAGEREF _Toc104320873 \h </w:instrText>
+              <w:instrText xml:space="preserve"> PAGEREF _Toc104322099 \h </w:instrText>
             </w:r>
             <w:r>
               <w:rPr>
@@ -1101,7 +1103,7 @@
               <w:lang w:val="en-AU" w:eastAsia="en-AU"/>
             </w:rPr>
           </w:pPr>
-          <w:hyperlink w:anchor="_Toc104320874" w:history="1">
+          <w:hyperlink w:anchor="_Toc104322100" w:history="1">
             <w:r>
               <w:rPr>
                 <w:rStyle w:val="Hyperlink"/>
@@ -1128,7 +1130,7 @@
                 <w:noProof/>
                 <w:webHidden/>
               </w:rPr>
-              <w:instrText xml:space="preserve"> PAGEREF _Toc104320874 \h </w:instrText>
+              <w:instrText xml:space="preserve"> PAGEREF _Toc104322100 \h </w:instrText>
             </w:r>
             <w:r>
               <w:rPr>
@@ -1171,7 +1173,7 @@
               <w:lang w:val="en-AU" w:eastAsia="en-AU"/>
             </w:rPr>
           </w:pPr>
-          <w:hyperlink w:anchor="_Toc104320875" w:history="1">
+          <w:hyperlink w:anchor="_Toc104322101" w:history="1">
             <w:r>
               <w:rPr>
                 <w:rStyle w:val="Hyperlink"/>
@@ -1198,7 +1200,7 @@
                 <w:noProof/>
                 <w:webHidden/>
               </w:rPr>
-              <w:instrText xml:space="preserve"> PAGEREF _Toc104320875 \h </w:instrText>
+              <w:instrText xml:space="preserve"> PAGEREF _Toc104322101 \h </w:instrText>
             </w:r>
             <w:r>
               <w:rPr>
@@ -1241,7 +1243,7 @@
               <w:lang w:val="en-AU" w:eastAsia="en-AU"/>
             </w:rPr>
           </w:pPr>
-          <w:hyperlink w:anchor="_Toc104320876" w:history="1">
+          <w:hyperlink w:anchor="_Toc104322102" w:history="1">
             <w:r>
               <w:rPr>
                 <w:rStyle w:val="Hyperlink"/>
@@ -1268,7 +1270,7 @@
                 <w:noProof/>
                 <w:webHidden/>
               </w:rPr>
-              <w:instrText xml:space="preserve"> PAGEREF _Toc104320876 \h </w:instrText>
+              <w:instrText xml:space="preserve"> PAGEREF _Toc104322102 \h </w:instrText>
             </w:r>
             <w:r>
               <w:rPr>
@@ -1311,7 +1313,7 @@
               <w:lang w:val="en-AU" w:eastAsia="en-AU"/>
             </w:rPr>
           </w:pPr>
-          <w:hyperlink w:anchor="_Toc104320877" w:history="1">
+          <w:hyperlink w:anchor="_Toc104322103" w:history="1">
             <w:r>
               <w:rPr>
                 <w:rStyle w:val="Hyperlink"/>
@@ -1338,7 +1340,7 @@
                 <w:noProof/>
                 <w:webHidden/>
               </w:rPr>
-              <w:instrText xml:space="preserve"> PAGEREF _Toc104320877 \h </w:instrText>
+              <w:instrText xml:space="preserve"> PAGEREF _Toc104322103 \h </w:instrText>
             </w:r>
             <w:r>
               <w:rPr>
@@ -1381,7 +1383,7 @@
               <w:lang w:val="en-AU" w:eastAsia="en-AU"/>
             </w:rPr>
           </w:pPr>
-          <w:hyperlink w:anchor="_Toc104320878" w:history="1">
+          <w:hyperlink w:anchor="_Toc104322104" w:history="1">
             <w:r>
               <w:rPr>
                 <w:rStyle w:val="Hyperlink"/>
@@ -1408,7 +1410,7 @@
                 <w:noProof/>
                 <w:webHidden/>
               </w:rPr>
-              <w:instrText xml:space="preserve"> PAGEREF _Toc104320878 \h </w:instrText>
+              <w:instrText xml:space="preserve"> PAGEREF _Toc104322104 \h </w:instrText>
             </w:r>
             <w:r>
               <w:rPr>
@@ -1451,7 +1453,7 @@
               <w:lang w:val="en-AU" w:eastAsia="en-AU"/>
             </w:rPr>
           </w:pPr>
-          <w:hyperlink w:anchor="_Toc104320879" w:history="1">
+          <w:hyperlink w:anchor="_Toc104322105" w:history="1">
             <w:r>
               <w:rPr>
                 <w:rStyle w:val="Hyperlink"/>
@@ -1478,7 +1480,7 @@
                 <w:noProof/>
                 <w:webHidden/>
               </w:rPr>
-              <w:instrText xml:space="preserve"> PAGEREF _Toc104320879 \h </w:instrText>
+              <w:instrText xml:space="preserve"> PAGEREF _Toc104322105 \h </w:instrText>
             </w:r>
             <w:r>
               <w:rPr>
@@ -1521,7 +1523,7 @@
               <w:lang w:val="en-AU" w:eastAsia="en-AU"/>
             </w:rPr>
           </w:pPr>
-          <w:hyperlink w:anchor="_Toc104320880" w:history="1">
+          <w:hyperlink w:anchor="_Toc104322106" w:history="1">
             <w:r>
               <w:rPr>
                 <w:rStyle w:val="Hyperlink"/>
@@ -1548,7 +1550,7 @@
                 <w:noProof/>
                 <w:webHidden/>
               </w:rPr>
-              <w:instrText xml:space="preserve"> PAGEREF _Toc104320880 \h </w:instrText>
+              <w:instrText xml:space="preserve"> PAGEREF _Toc104322106 \h </w:instrText>
             </w:r>
             <w:r>
               <w:rPr>
@@ -1591,7 +1593,7 @@
               <w:lang w:val="en-AU" w:eastAsia="en-AU"/>
             </w:rPr>
           </w:pPr>
-          <w:hyperlink w:anchor="_Toc104320881" w:history="1">
+          <w:hyperlink w:anchor="_Toc104322107" w:history="1">
             <w:r>
               <w:rPr>
                 <w:rStyle w:val="Hyperlink"/>
@@ -1618,7 +1620,7 @@
                 <w:noProof/>
                 <w:webHidden/>
               </w:rPr>
-              <w:instrText xml:space="preserve"> PAGEREF _Toc104320881 \h </w:instrText>
+              <w:instrText xml:space="preserve"> PAGEREF _Toc104322107 \h </w:instrText>
             </w:r>
             <w:r>
               <w:rPr>
@@ -1661,7 +1663,7 @@
               <w:lang w:val="en-AU" w:eastAsia="en-AU"/>
             </w:rPr>
           </w:pPr>
-          <w:hyperlink w:anchor="_Toc104320882" w:history="1">
+          <w:hyperlink w:anchor="_Toc104322108" w:history="1">
             <w:r>
               <w:rPr>
                 <w:rStyle w:val="Hyperlink"/>
@@ -1688,7 +1690,7 @@
                 <w:noProof/>
                 <w:webHidden/>
               </w:rPr>
-              <w:instrText xml:space="preserve"> PAGEREF _Toc104320882 \h </w:instrText>
+              <w:instrText xml:space="preserve"> PAGEREF _Toc104322108 \h </w:instrText>
             </w:r>
             <w:r>
               <w:rPr>
@@ -1731,7 +1733,7 @@
               <w:lang w:val="en-AU" w:eastAsia="en-AU"/>
             </w:rPr>
           </w:pPr>
-          <w:hyperlink w:anchor="_Toc104320883" w:history="1">
+          <w:hyperlink w:anchor="_Toc104322109" w:history="1">
             <w:r>
               <w:rPr>
                 <w:rStyle w:val="Hyperlink"/>
@@ -1758,7 +1760,7 @@
                 <w:noProof/>
                 <w:webHidden/>
               </w:rPr>
-              <w:instrText xml:space="preserve"> PAGEREF _Toc104320883 \h </w:instrText>
+              <w:instrText xml:space="preserve"> PAGEREF _Toc104322109 \h </w:instrText>
             </w:r>
             <w:r>
               <w:rPr>
@@ -1801,7 +1803,7 @@
               <w:lang w:val="en-AU" w:eastAsia="en-AU"/>
             </w:rPr>
           </w:pPr>
-          <w:hyperlink w:anchor="_Toc104320884" w:history="1">
+          <w:hyperlink w:anchor="_Toc104322110" w:history="1">
             <w:r>
               <w:rPr>
                 <w:rStyle w:val="Hyperlink"/>
@@ -1828,7 +1830,7 @@
                 <w:noProof/>
                 <w:webHidden/>
               </w:rPr>
-              <w:instrText xml:space="preserve"> PAGEREF _Toc104320884 \h </w:instrText>
+              <w:instrText xml:space="preserve"> PAGEREF _Toc104322110 \h </w:instrText>
             </w:r>
             <w:r>
               <w:rPr>
@@ -1871,7 +1873,7 @@
               <w:lang w:val="en-AU" w:eastAsia="en-AU"/>
             </w:rPr>
           </w:pPr>
-          <w:hyperlink w:anchor="_Toc104320885" w:history="1">
+          <w:hyperlink w:anchor="_Toc104322111" w:history="1">
             <w:r>
               <w:rPr>
                 <w:rStyle w:val="Hyperlink"/>
@@ -1898,7 +1900,7 @@
                 <w:noProof/>
                 <w:webHidden/>
               </w:rPr>
-              <w:instrText xml:space="preserve"> PAGEREF _Toc104320885 \h </w:instrText>
+              <w:instrText xml:space="preserve"> PAGEREF _Toc104322111 \h </w:instrText>
             </w:r>
             <w:r>
               <w:rPr>
@@ -1959,7 +1961,7 @@
       <w:pPr>
         <w:pStyle w:val="Heading1"/>
       </w:pPr>
-      <w:bookmarkStart w:id="0" w:name="_Toc104320866"/>
+      <w:bookmarkStart w:id="0" w:name="_Toc104322092"/>
       <w:r>
         <w:lastRenderedPageBreak/>
         <w:t>About</w:t>
@@ -1975,7 +1977,7 @@
       <w:pPr>
         <w:pStyle w:val="Heading1"/>
       </w:pPr>
-      <w:bookmarkStart w:id="1" w:name="_Toc104320867"/>
+      <w:bookmarkStart w:id="1" w:name="_Toc104322093"/>
       <w:r>
         <w:t>System Requirements</w:t>
       </w:r>
@@ -1985,7 +1987,7 @@
       <w:pPr>
         <w:pStyle w:val="Heading2"/>
       </w:pPr>
-      <w:bookmarkStart w:id="2" w:name="_Toc104320868"/>
+      <w:bookmarkStart w:id="2" w:name="_Toc104322094"/>
       <w:r>
         <w:t xml:space="preserve">Minimum </w:t>
       </w:r>
@@ -2064,7 +2066,7 @@
       <w:pPr>
         <w:pStyle w:val="Heading2"/>
       </w:pPr>
-      <w:bookmarkStart w:id="3" w:name="_Toc104320869"/>
+      <w:bookmarkStart w:id="3" w:name="_Toc104322095"/>
       <w:r>
         <w:t>Recommended Hardware Specifications</w:t>
       </w:r>
@@ -2134,7 +2136,7 @@
       <w:pPr>
         <w:pStyle w:val="Heading2"/>
       </w:pPr>
-      <w:bookmarkStart w:id="4" w:name="_Toc104320870"/>
+      <w:bookmarkStart w:id="4" w:name="_Toc104322096"/>
       <w:r>
         <w:t>Software Requirements</w:t>
       </w:r>
@@ -2203,7 +2205,7 @@
       <w:pPr>
         <w:pStyle w:val="Heading1"/>
       </w:pPr>
-      <w:bookmarkStart w:id="5" w:name="_Toc104320871"/>
+      <w:bookmarkStart w:id="5" w:name="_Toc104322097"/>
       <w:r>
         <w:lastRenderedPageBreak/>
         <w:t>Installation Guide</w:t>
@@ -2214,7 +2216,7 @@
       <w:pPr>
         <w:pStyle w:val="Heading2"/>
       </w:pPr>
-      <w:bookmarkStart w:id="6" w:name="_Toc104320872"/>
+      <w:bookmarkStart w:id="6" w:name="_Toc104322098"/>
       <w:r>
         <w:t>Extracting</w:t>
       </w:r>
@@ -2382,6 +2384,9 @@
         </w:numPr>
       </w:pPr>
       <w:r>
+        <w:rPr>
+          <w:noProof/>
+        </w:rPr>
         <w:drawing>
           <wp:anchor distT="0" distB="0" distL="114300" distR="114300" simplePos="0" relativeHeight="251660288" behindDoc="0" locked="0" layoutInCell="1" allowOverlap="1" wp14:anchorId="2FBDB401" wp14:editId="5AA9A939">
             <wp:simplePos x="0" y="0"/>
@@ -2504,6 +2509,9 @@
         </w:rPr>
       </w:pPr>
       <w:r>
+        <w:rPr>
+          <w:noProof/>
+        </w:rPr>
         <w:drawing>
           <wp:anchor distT="0" distB="0" distL="114300" distR="114300" simplePos="0" relativeHeight="251661312" behindDoc="0" locked="0" layoutInCell="1" allowOverlap="1" wp14:anchorId="3D45A938" wp14:editId="7BDEE251">
             <wp:simplePos x="0" y="0"/>
@@ -2581,7 +2589,7 @@
       <w:pPr>
         <w:pStyle w:val="Heading2"/>
       </w:pPr>
-      <w:bookmarkStart w:id="7" w:name="_Toc104320873"/>
+      <w:bookmarkStart w:id="7" w:name="_Toc104322099"/>
       <w:r>
         <w:lastRenderedPageBreak/>
         <w:t>Running the program</w:t>
@@ -2615,6 +2623,9 @@
         </w:numPr>
       </w:pPr>
       <w:r>
+        <w:rPr>
+          <w:noProof/>
+        </w:rPr>
         <w:drawing>
           <wp:anchor distT="0" distB="0" distL="114300" distR="114300" simplePos="0" relativeHeight="251662336" behindDoc="0" locked="0" layoutInCell="1" allowOverlap="1" wp14:anchorId="2089FD52" wp14:editId="265EC65C">
             <wp:simplePos x="0" y="0"/>
@@ -2669,15 +2680,7 @@
         <w:t xml:space="preserve">Navigate </w:t>
       </w:r>
       <w:r>
-        <w:t>into the expanded ZIP folder and the sub-folder ‘</w:t>
-      </w:r>
-      <w:proofErr w:type="spellStart"/>
-      <w:r>
-        <w:t>MazeGame</w:t>
-      </w:r>
-      <w:proofErr w:type="spellEnd"/>
-      <w:r>
-        <w:t>’.</w:t>
+        <w:t>into the expanded ZIP folder and the sub-folder ‘MazeGame’.</w:t>
       </w:r>
     </w:p>
     <w:p>
@@ -2707,23 +2710,7 @@
           <w:i/>
           <w:iCs/>
         </w:rPr>
-        <w:t xml:space="preserve"> contents of the ‘</w:t>
-      </w:r>
-      <w:proofErr w:type="spellStart"/>
-      <w:r>
-        <w:rPr>
-          <w:i/>
-          <w:iCs/>
-        </w:rPr>
-        <w:t>MazeGame</w:t>
-      </w:r>
-      <w:proofErr w:type="spellEnd"/>
-      <w:r>
-        <w:rPr>
-          <w:i/>
-          <w:iCs/>
-        </w:rPr>
-        <w:t>’ subdirectory</w:t>
+        <w:t xml:space="preserve"> contents of the ‘MazeGame’ subdirectory</w:t>
       </w:r>
     </w:p>
     <w:p>
@@ -2735,6 +2722,9 @@
         </w:numPr>
       </w:pPr>
       <w:r>
+        <w:rPr>
+          <w:noProof/>
+        </w:rPr>
         <w:drawing>
           <wp:anchor distT="0" distB="0" distL="114300" distR="114300" simplePos="0" relativeHeight="251663360" behindDoc="0" locked="0" layoutInCell="1" allowOverlap="1" wp14:anchorId="486C083D" wp14:editId="254DAD97">
             <wp:simplePos x="0" y="0"/>
@@ -2798,23 +2788,7 @@
           <w:i/>
           <w:iCs/>
         </w:rPr>
-        <w:t>Figure 5: The contents of ‘</w:t>
-      </w:r>
-      <w:proofErr w:type="spellStart"/>
-      <w:r>
-        <w:rPr>
-          <w:i/>
-          <w:iCs/>
-        </w:rPr>
-        <w:t>MazeGame</w:t>
-      </w:r>
-      <w:proofErr w:type="spellEnd"/>
-      <w:r>
-        <w:rPr>
-          <w:i/>
-          <w:iCs/>
-        </w:rPr>
-        <w:t>\bin\Debug\net5.0-windows’</w:t>
+        <w:t>Figure 5: The contents of ‘MazeGame\bin\Debug\net5.0-windows’</w:t>
       </w:r>
     </w:p>
     <w:p>
@@ -2829,12 +2803,287 @@
           <w:iCs/>
         </w:rPr>
       </w:pPr>
+      <w:r>
+        <w:t>The following prompt will then be displayed if you do not have .NET installed. Click ‘Yes’ and a page in your web browser will open.</w:t>
+      </w:r>
+    </w:p>
+    <w:p>
+      <w:pPr>
+        <w:pStyle w:val="ListParagraph"/>
+        <w:rPr>
+          <w:i/>
+          <w:iCs/>
+        </w:rPr>
+      </w:pPr>
+      <w:r>
+        <w:rPr>
+          <w:i/>
+          <w:iCs/>
+          <w:noProof/>
+        </w:rPr>
+        <w:drawing>
+          <wp:inline distT="0" distB="0" distL="0" distR="0" wp14:anchorId="415B5C73" wp14:editId="1EDA5F56">
+            <wp:extent cx="3067478" cy="1486107"/>
+            <wp:effectExtent l="19050" t="19050" r="19050" b="19050"/>
+            <wp:docPr id="6" name="Picture 6"/>
+            <wp:cNvGraphicFramePr>
+              <a:graphicFrameLocks xmlns:a="http://schemas.openxmlformats.org/drawingml/2006/main" noChangeAspect="1"/>
+            </wp:cNvGraphicFramePr>
+            <a:graphic xmlns:a="http://schemas.openxmlformats.org/drawingml/2006/main">
+              <a:graphicData uri="http://schemas.openxmlformats.org/drawingml/2006/picture">
+                <pic:pic xmlns:pic="http://schemas.openxmlformats.org/drawingml/2006/picture">
+                  <pic:nvPicPr>
+                    <pic:cNvPr id="6" name="Picture 6"/>
+                    <pic:cNvPicPr/>
+                  </pic:nvPicPr>
+                  <pic:blipFill>
+                    <a:blip r:embed="rId16"/>
+                    <a:stretch>
+                      <a:fillRect/>
+                    </a:stretch>
+                  </pic:blipFill>
+                  <pic:spPr>
+                    <a:xfrm>
+                      <a:off x="0" y="0"/>
+                      <a:ext cx="3067478" cy="1486107"/>
+                    </a:xfrm>
+                    <a:prstGeom prst="rect">
+                      <a:avLst/>
+                    </a:prstGeom>
+                    <a:ln>
+                      <a:solidFill>
+                        <a:schemeClr val="tx1"/>
+                      </a:solidFill>
+                    </a:ln>
+                  </pic:spPr>
+                </pic:pic>
+              </a:graphicData>
+            </a:graphic>
+          </wp:inline>
+        </w:drawing>
+      </w:r>
+    </w:p>
+    <w:p>
+      <w:pPr>
+        <w:pStyle w:val="ListParagraph"/>
+        <w:rPr>
+          <w:i/>
+          <w:iCs/>
+        </w:rPr>
+      </w:pPr>
+      <w:r>
+        <w:rPr>
+          <w:i/>
+          <w:iCs/>
+        </w:rPr>
+        <w:t>Figure 6: This prompt means you do not have .NET installed</w:t>
+      </w:r>
+    </w:p>
+    <w:p>
+      <w:pPr>
+        <w:pStyle w:val="ListParagraph"/>
+        <w:numPr>
+          <w:ilvl w:val="0"/>
+          <w:numId w:val="6"/>
+        </w:numPr>
+      </w:pPr>
+      <w:r>
+        <w:t>Locate the ‘Run desktop apps’ option, and select your system architecture (</w:t>
+      </w:r>
+      <w:r>
+        <w:t>Check ‘System Information’ in Windows Search to see what architecture your system uses</w:t>
+      </w:r>
+      <w:r>
+        <w:t>).</w:t>
+      </w:r>
+    </w:p>
+    <w:p>
+      <w:pPr>
+        <w:pStyle w:val="ListParagraph"/>
+        <w:rPr>
+          <w:i/>
+          <w:iCs/>
+        </w:rPr>
+      </w:pPr>
+      <w:r>
+        <w:rPr>
+          <w:noProof/>
+        </w:rPr>
+        <w:lastRenderedPageBreak/>
+        <w:drawing>
+          <wp:anchor distT="0" distB="0" distL="114300" distR="114300" simplePos="0" relativeHeight="251671552" behindDoc="0" locked="0" layoutInCell="1" allowOverlap="1" wp14:anchorId="65560171" wp14:editId="69853E87">
+            <wp:simplePos x="0" y="0"/>
+            <wp:positionH relativeFrom="margin">
+              <wp:align>center</wp:align>
+            </wp:positionH>
+            <wp:positionV relativeFrom="paragraph">
+              <wp:posOffset>29210</wp:posOffset>
+            </wp:positionV>
+            <wp:extent cx="3953427" cy="2324424"/>
+            <wp:effectExtent l="19050" t="19050" r="28575" b="19050"/>
+            <wp:wrapTopAndBottom/>
+            <wp:docPr id="16" name="Picture 16" descr="Diagram&#10;&#10;Description automatically generated with medium confidence"/>
+            <wp:cNvGraphicFramePr>
+              <a:graphicFrameLocks xmlns:a="http://schemas.openxmlformats.org/drawingml/2006/main" noChangeAspect="1"/>
+            </wp:cNvGraphicFramePr>
+            <a:graphic xmlns:a="http://schemas.openxmlformats.org/drawingml/2006/main">
+              <a:graphicData uri="http://schemas.openxmlformats.org/drawingml/2006/picture">
+                <pic:pic xmlns:pic="http://schemas.openxmlformats.org/drawingml/2006/picture">
+                  <pic:nvPicPr>
+                    <pic:cNvPr id="16" name="Picture 16" descr="Diagram&#10;&#10;Description automatically generated with medium confidence"/>
+                    <pic:cNvPicPr/>
+                  </pic:nvPicPr>
+                  <pic:blipFill>
+                    <a:blip r:embed="rId17">
+                      <a:extLst>
+                        <a:ext uri="{28A0092B-C50C-407E-A947-70E740481C1C}">
+                          <a14:useLocalDpi xmlns:a14="http://schemas.microsoft.com/office/drawing/2010/main" val="0"/>
+                        </a:ext>
+                      </a:extLst>
+                    </a:blip>
+                    <a:stretch>
+                      <a:fillRect/>
+                    </a:stretch>
+                  </pic:blipFill>
+                  <pic:spPr>
+                    <a:xfrm>
+                      <a:off x="0" y="0"/>
+                      <a:ext cx="3953427" cy="2324424"/>
+                    </a:xfrm>
+                    <a:prstGeom prst="rect">
+                      <a:avLst/>
+                    </a:prstGeom>
+                    <a:ln>
+                      <a:solidFill>
+                        <a:schemeClr val="tx1"/>
+                      </a:solidFill>
+                    </a:ln>
+                  </pic:spPr>
+                </pic:pic>
+              </a:graphicData>
+            </a:graphic>
+          </wp:anchor>
+        </w:drawing>
+      </w:r>
+      <w:r>
+        <w:t xml:space="preserve"> </w:t>
+      </w:r>
+      <w:r>
+        <w:rPr>
+          <w:i/>
+          <w:iCs/>
+        </w:rPr>
+        <w:t>Figure 7: Select the appropriate architecture to download</w:t>
+      </w:r>
+    </w:p>
+    <w:p>
+      <w:pPr>
+        <w:pStyle w:val="ListParagraph"/>
+        <w:numPr>
+          <w:ilvl w:val="0"/>
+          <w:numId w:val="6"/>
+        </w:numPr>
+      </w:pPr>
+      <w:r>
+        <w:rPr>
+          <w:noProof/>
+        </w:rPr>
+        <w:drawing>
+          <wp:inline distT="0" distB="0" distL="0" distR="0" wp14:anchorId="51474D98" wp14:editId="37789650">
+            <wp:extent cx="6506483" cy="438211"/>
+            <wp:effectExtent l="0" t="0" r="8890" b="0"/>
+            <wp:docPr id="17" name="Picture 17"/>
+            <wp:cNvGraphicFramePr>
+              <a:graphicFrameLocks xmlns:a="http://schemas.openxmlformats.org/drawingml/2006/main" noChangeAspect="1"/>
+            </wp:cNvGraphicFramePr>
+            <a:graphic xmlns:a="http://schemas.openxmlformats.org/drawingml/2006/main">
+              <a:graphicData uri="http://schemas.openxmlformats.org/drawingml/2006/picture">
+                <pic:pic xmlns:pic="http://schemas.openxmlformats.org/drawingml/2006/picture">
+                  <pic:nvPicPr>
+                    <pic:cNvPr id="1" name=""/>
+                    <pic:cNvPicPr/>
+                  </pic:nvPicPr>
+                  <pic:blipFill>
+                    <a:blip r:embed="rId18"/>
+                    <a:stretch>
+                      <a:fillRect/>
+                    </a:stretch>
+                  </pic:blipFill>
+                  <pic:spPr>
+                    <a:xfrm>
+                      <a:off x="0" y="0"/>
+                      <a:ext cx="6506483" cy="438211"/>
+                    </a:xfrm>
+                    <a:prstGeom prst="rect">
+                      <a:avLst/>
+                    </a:prstGeom>
+                  </pic:spPr>
+                </pic:pic>
+              </a:graphicData>
+            </a:graphic>
+          </wp:inline>
+        </w:drawing>
+      </w:r>
+    </w:p>
+    <w:p>
+      <w:pPr>
+        <w:pStyle w:val="ListParagraph"/>
+        <w:numPr>
+          <w:ilvl w:val="0"/>
+          <w:numId w:val="6"/>
+        </w:numPr>
+      </w:pPr>
+      <w:r>
+        <w:rPr>
+          <w:noProof/>
+        </w:rPr>
+        <w:drawing>
+          <wp:inline distT="0" distB="0" distL="0" distR="0" wp14:anchorId="5132919D" wp14:editId="7B552D13">
+            <wp:extent cx="6154009" cy="4391638"/>
+            <wp:effectExtent l="19050" t="19050" r="18415" b="28575"/>
+            <wp:docPr id="18" name="Picture 18" descr="Graphical user interface, application, Teams&#10;&#10;Description automatically generated"/>
+            <wp:cNvGraphicFramePr>
+              <a:graphicFrameLocks xmlns:a="http://schemas.openxmlformats.org/drawingml/2006/main" noChangeAspect="1"/>
+            </wp:cNvGraphicFramePr>
+            <a:graphic xmlns:a="http://schemas.openxmlformats.org/drawingml/2006/main">
+              <a:graphicData uri="http://schemas.openxmlformats.org/drawingml/2006/picture">
+                <pic:pic xmlns:pic="http://schemas.openxmlformats.org/drawingml/2006/picture">
+                  <pic:nvPicPr>
+                    <pic:cNvPr id="18" name="Picture 18" descr="Graphical user interface, application, Teams&#10;&#10;Description automatically generated"/>
+                    <pic:cNvPicPr/>
+                  </pic:nvPicPr>
+                  <pic:blipFill>
+                    <a:blip r:embed="rId19"/>
+                    <a:stretch>
+                      <a:fillRect/>
+                    </a:stretch>
+                  </pic:blipFill>
+                  <pic:spPr>
+                    <a:xfrm>
+                      <a:off x="0" y="0"/>
+                      <a:ext cx="6154009" cy="4391638"/>
+                    </a:xfrm>
+                    <a:prstGeom prst="rect">
+                      <a:avLst/>
+                    </a:prstGeom>
+                    <a:ln>
+                      <a:solidFill>
+                        <a:schemeClr val="tx1"/>
+                      </a:solidFill>
+                    </a:ln>
+                  </pic:spPr>
+                </pic:pic>
+              </a:graphicData>
+            </a:graphic>
+          </wp:inline>
+        </w:drawing>
+      </w:r>
     </w:p>
     <w:p>
       <w:pPr>
         <w:pStyle w:val="Heading2"/>
       </w:pPr>
-      <w:bookmarkStart w:id="8" w:name="_Toc104320874"/>
+      <w:bookmarkStart w:id="8" w:name="_Toc104322100"/>
       <w:r>
         <w:t xml:space="preserve">Running the program with Visual </w:t>
       </w:r>
@@ -2855,15 +3104,7 @@
         </w:numPr>
       </w:pPr>
       <w:r>
-        <w:t>Navigate into the expanded ZIP folder and the sub-folder ‘</w:t>
-      </w:r>
-      <w:proofErr w:type="spellStart"/>
-      <w:r>
-        <w:t>MazeGame</w:t>
-      </w:r>
-      <w:proofErr w:type="spellEnd"/>
-      <w:r>
-        <w:t xml:space="preserve">’. See </w:t>
+        <w:t xml:space="preserve">Navigate into the expanded ZIP folder and the sub-folder ‘MazeGame’. See </w:t>
       </w:r>
       <w:r>
         <w:rPr>
@@ -2885,6 +3126,10 @@
         </w:numPr>
       </w:pPr>
       <w:r>
+        <w:rPr>
+          <w:noProof/>
+        </w:rPr>
+        <w:lastRenderedPageBreak/>
         <w:drawing>
           <wp:anchor distT="0" distB="0" distL="114300" distR="114300" simplePos="0" relativeHeight="251668480" behindDoc="0" locked="0" layoutInCell="1" allowOverlap="1" wp14:anchorId="18956C8E" wp14:editId="019B5AEC">
             <wp:simplePos x="0" y="0"/>
@@ -2909,7 +3154,7 @@
                     <pic:cNvPicPr/>
                   </pic:nvPicPr>
                   <pic:blipFill>
-                    <a:blip r:embed="rId16">
+                    <a:blip r:embed="rId20">
                       <a:extLst>
                         <a:ext uri="{28A0092B-C50C-407E-A947-70E740481C1C}">
                           <a14:useLocalDpi xmlns:a14="http://schemas.microsoft.com/office/drawing/2010/main" val="0"/>
@@ -2966,7 +3211,9 @@
         </w:numPr>
       </w:pPr>
       <w:r>
-        <w:lastRenderedPageBreak/>
+        <w:rPr>
+          <w:noProof/>
+        </w:rPr>
         <w:drawing>
           <wp:anchor distT="0" distB="0" distL="114300" distR="114300" simplePos="0" relativeHeight="251669504" behindDoc="0" locked="0" layoutInCell="1" allowOverlap="1" wp14:anchorId="39C129A7" wp14:editId="5CBF3E47">
             <wp:simplePos x="0" y="0"/>
@@ -2991,7 +3238,7 @@
                     <pic:cNvPicPr/>
                   </pic:nvPicPr>
                   <pic:blipFill>
-                    <a:blip r:embed="rId17">
+                    <a:blip r:embed="rId21">
                       <a:extLst>
                         <a:ext uri="{28A0092B-C50C-407E-A947-70E740481C1C}">
                           <a14:useLocalDpi xmlns:a14="http://schemas.microsoft.com/office/drawing/2010/main" val="0"/>
@@ -3024,15 +3271,7 @@
         </w:drawing>
       </w:r>
       <w:r>
-        <w:t>Once Visual Studio 2022 opens, look at the toolbar at the top of the screen. There should be either one or two green arrows, along with the text ‘</w:t>
-      </w:r>
-      <w:proofErr w:type="spellStart"/>
-      <w:r>
-        <w:t>MazeGame</w:t>
-      </w:r>
-      <w:proofErr w:type="spellEnd"/>
-      <w:r>
-        <w:t>’.</w:t>
+        <w:t>Once Visual Studio 2022 opens, look at the toolbar at the top of the screen. There should be either one or two green arrows, along with the text ‘MazeGame’.</w:t>
       </w:r>
     </w:p>
     <w:p>
@@ -3060,6 +3299,9 @@
         </w:numPr>
       </w:pPr>
       <w:r>
+        <w:rPr>
+          <w:noProof/>
+        </w:rPr>
         <w:drawing>
           <wp:anchor distT="0" distB="0" distL="114300" distR="114300" simplePos="0" relativeHeight="251670528" behindDoc="0" locked="0" layoutInCell="1" allowOverlap="1" wp14:anchorId="64405497" wp14:editId="403FC5F8">
             <wp:simplePos x="0" y="0"/>
@@ -3084,7 +3326,7 @@
                     <pic:cNvPicPr/>
                   </pic:nvPicPr>
                   <pic:blipFill>
-                    <a:blip r:embed="rId18">
+                    <a:blip r:embed="rId22">
                       <a:extLst>
                         <a:ext uri="{28A0092B-C50C-407E-A947-70E740481C1C}">
                           <a14:useLocalDpi xmlns:a14="http://schemas.microsoft.com/office/drawing/2010/main" val="0"/>
@@ -3160,7 +3402,7 @@
       <w:pPr>
         <w:pStyle w:val="Heading1"/>
       </w:pPr>
-      <w:bookmarkStart w:id="9" w:name="_Toc104320875"/>
+      <w:bookmarkStart w:id="9" w:name="_Toc104322101"/>
       <w:r>
         <w:lastRenderedPageBreak/>
         <w:t>How to Play</w:t>
@@ -3171,7 +3413,7 @@
       <w:pPr>
         <w:pStyle w:val="Heading2"/>
       </w:pPr>
-      <w:bookmarkStart w:id="10" w:name="_Toc104320876"/>
+      <w:bookmarkStart w:id="10" w:name="_Toc104322102"/>
       <w:r>
         <w:t>Gameplay Instructions</w:t>
       </w:r>
@@ -3200,23 +3442,7 @@
     </w:p>
     <w:p>
       <w:r>
-        <w:t xml:space="preserve">Once you’ve selected the difficulty and entered a name (and optionally chosen a seed) you can play the game. Click ‘Play’ and use the arrow keys or your on-screen gamepad to navigate through the maze. Once you complete the game, you’ll be provided with a game summary, and the option to view the </w:t>
-      </w:r>
-      <w:proofErr w:type="spellStart"/>
-      <w:r>
-        <w:t>highscores</w:t>
-      </w:r>
-      <w:proofErr w:type="spellEnd"/>
-      <w:r>
-        <w:t xml:space="preserve"> for each maze size (see ‘</w:t>
-      </w:r>
-      <w:proofErr w:type="spellStart"/>
-      <w:r>
-        <w:t>Highscores</w:t>
-      </w:r>
-      <w:proofErr w:type="spellEnd"/>
-      <w:r>
-        <w:t xml:space="preserve"> Screen’) and the option to quit the game (if you’d like to play again, copy the seed if desired, then quit and restart the game as detailed in ‘Running the Program with/without Visual Studio Installed’ as required.</w:t>
+        <w:t>Once you’ve selected the difficulty and entered a name (and optionally chosen a seed) you can play the game. Click ‘Play’ and use the arrow keys or your on-screen gamepad to navigate through the maze. Once you complete the game, you’ll be provided with a game summary, and the option to view the highscores for each maze size (see ‘Highscores Screen’) and the option to quit the game (if you’d like to play again, copy the seed if desired, then quit and restart the game as detailed in ‘Running the Program with/without Visual Studio Installed’ as required.</w:t>
       </w:r>
     </w:p>
     <w:p>
@@ -3241,7 +3467,7 @@
       <w:pPr>
         <w:pStyle w:val="Heading2"/>
       </w:pPr>
-      <w:bookmarkStart w:id="11" w:name="_Toc104320877"/>
+      <w:bookmarkStart w:id="11" w:name="_Toc104322103"/>
       <w:r>
         <w:lastRenderedPageBreak/>
         <w:t>Main Screen</w:t>
@@ -3271,7 +3497,7 @@
                     </pic:cNvPicPr>
                   </pic:nvPicPr>
                   <pic:blipFill>
-                    <a:blip r:embed="rId19">
+                    <a:blip r:embed="rId23">
                       <a:extLst>
                         <a:ext uri="{28A0092B-C50C-407E-A947-70E740481C1C}">
                           <a14:useLocalDpi xmlns:a14="http://schemas.microsoft.com/office/drawing/2010/main" val="0"/>
@@ -3307,7 +3533,7 @@
       <w:pPr>
         <w:pStyle w:val="Heading2"/>
       </w:pPr>
-      <w:bookmarkStart w:id="12" w:name="_Toc104320878"/>
+      <w:bookmarkStart w:id="12" w:name="_Toc104322104"/>
       <w:r>
         <w:t>Help Screen</w:t>
       </w:r>
@@ -3336,7 +3562,7 @@
                     </pic:cNvPicPr>
                   </pic:nvPicPr>
                   <pic:blipFill>
-                    <a:blip r:embed="rId20">
+                    <a:blip r:embed="rId24">
                       <a:extLst>
                         <a:ext uri="{28A0092B-C50C-407E-A947-70E740481C1C}">
                           <a14:useLocalDpi xmlns:a14="http://schemas.microsoft.com/office/drawing/2010/main" val="0"/>
@@ -3384,7 +3610,7 @@
       <w:pPr>
         <w:pStyle w:val="Heading2"/>
       </w:pPr>
-      <w:bookmarkStart w:id="13" w:name="_Toc104320879"/>
+      <w:bookmarkStart w:id="13" w:name="_Toc104322105"/>
       <w:r>
         <w:lastRenderedPageBreak/>
         <w:t>Instructions Screen</w:t>
@@ -3414,7 +3640,7 @@
                     </pic:cNvPicPr>
                   </pic:nvPicPr>
                   <pic:blipFill>
-                    <a:blip r:embed="rId21">
+                    <a:blip r:embed="rId25">
                       <a:extLst>
                         <a:ext uri="{28A0092B-C50C-407E-A947-70E740481C1C}">
                           <a14:useLocalDpi xmlns:a14="http://schemas.microsoft.com/office/drawing/2010/main" val="0"/>
@@ -3450,14 +3676,9 @@
       <w:pPr>
         <w:pStyle w:val="Heading2"/>
       </w:pPr>
-      <w:bookmarkStart w:id="14" w:name="_Toc104320880"/>
-      <w:proofErr w:type="spellStart"/>
-      <w:r>
-        <w:t>Highscores</w:t>
-      </w:r>
-      <w:proofErr w:type="spellEnd"/>
-      <w:r>
-        <w:t xml:space="preserve"> Screen</w:t>
+      <w:bookmarkStart w:id="14" w:name="_Toc104322106"/>
+      <w:r>
+        <w:t>Highscores Screen</w:t>
       </w:r>
       <w:bookmarkEnd w:id="14"/>
     </w:p>
@@ -3484,7 +3705,7 @@
                     </pic:cNvPicPr>
                   </pic:nvPicPr>
                   <pic:blipFill>
-                    <a:blip r:embed="rId22">
+                    <a:blip r:embed="rId26">
                       <a:extLst>
                         <a:ext uri="{28A0092B-C50C-407E-A947-70E740481C1C}">
                           <a14:useLocalDpi xmlns:a14="http://schemas.microsoft.com/office/drawing/2010/main" val="0"/>
@@ -3520,7 +3741,7 @@
       <w:pPr>
         <w:pStyle w:val="Heading2"/>
       </w:pPr>
-      <w:bookmarkStart w:id="15" w:name="_Toc104320881"/>
+      <w:bookmarkStart w:id="15" w:name="_Toc104322107"/>
       <w:r>
         <w:rPr>
           <w:noProof/>
@@ -3552,7 +3773,7 @@
                     </pic:cNvPicPr>
                   </pic:nvPicPr>
                   <pic:blipFill rotWithShape="1">
-                    <a:blip r:embed="rId23">
+                    <a:blip r:embed="rId27">
                       <a:extLst>
                         <a:ext uri="{28A0092B-C50C-407E-A947-70E740481C1C}">
                           <a14:useLocalDpi xmlns:a14="http://schemas.microsoft.com/office/drawing/2010/main" val="0"/>
@@ -3595,7 +3816,7 @@
       <w:bookmarkEnd w:id="15"/>
     </w:p>
     <w:p>
-      <w:bookmarkStart w:id="16" w:name="_Toc104320882"/>
+      <w:bookmarkStart w:id="16" w:name="_Toc104322108"/>
       <w:r>
         <w:rPr>
           <w:rStyle w:val="Heading2Char"/>
@@ -3625,7 +3846,7 @@
                     </pic:cNvPicPr>
                   </pic:nvPicPr>
                   <pic:blipFill rotWithShape="1">
-                    <a:blip r:embed="rId24">
+                    <a:blip r:embed="rId28">
                       <a:extLst>
                         <a:ext uri="{28A0092B-C50C-407E-A947-70E740481C1C}">
                           <a14:useLocalDpi xmlns:a14="http://schemas.microsoft.com/office/drawing/2010/main" val="0"/>
@@ -3678,7 +3899,7 @@
       <w:pPr>
         <w:pStyle w:val="Heading1"/>
       </w:pPr>
-      <w:bookmarkStart w:id="17" w:name="_Toc104320883"/>
+      <w:bookmarkStart w:id="17" w:name="_Toc104322109"/>
       <w:r>
         <w:lastRenderedPageBreak/>
         <w:t>Troubleshooting Guide</w:t>
@@ -3853,13 +4074,8 @@
             <w:shd w:val="clear" w:color="auto" w:fill="D9D9D9" w:themeFill="background1" w:themeFillShade="D9"/>
           </w:tcPr>
           <w:p>
-            <w:proofErr w:type="spellStart"/>
-            <w:r>
-              <w:t>Highscores</w:t>
-            </w:r>
-            <w:proofErr w:type="spellEnd"/>
-            <w:r>
-              <w:t xml:space="preserve"> Changed or Empty</w:t>
+            <w:r>
+              <w:t>Highscores Changed or Empty</w:t>
             </w:r>
           </w:p>
         </w:tc>
@@ -3973,7 +4189,7 @@
       <w:pPr>
         <w:pStyle w:val="Heading2"/>
       </w:pPr>
-      <w:bookmarkStart w:id="18" w:name="_Toc104320884"/>
+      <w:bookmarkStart w:id="18" w:name="_Toc104322110"/>
       <w:r>
         <w:lastRenderedPageBreak/>
         <w:t>Technical Support</w:t>
@@ -4036,7 +4252,7 @@
       <w:pPr>
         <w:pStyle w:val="Heading1"/>
       </w:pPr>
-      <w:bookmarkStart w:id="19" w:name="_Toc104320885"/>
+      <w:bookmarkStart w:id="19" w:name="_Toc104322111"/>
       <w:r>
         <w:t>Licensing</w:t>
       </w:r>
@@ -4049,15 +4265,7 @@
     </w:p>
     <w:p>
       <w:r>
-        <w:t xml:space="preserve">Redistribution of the program, for free and in adherence to the above modification rules, is permitted </w:t>
-      </w:r>
-      <w:proofErr w:type="gramStart"/>
-      <w:r>
-        <w:t>as long as</w:t>
-      </w:r>
-      <w:proofErr w:type="gramEnd"/>
-      <w:r>
-        <w:t xml:space="preserve"> this license and documentation are kept </w:t>
+        <w:t xml:space="preserve">Redistribution of the program, for free and in adherence to the above modification rules, is permitted as long as this license and documentation are kept </w:t>
       </w:r>
       <w:r>
         <w:t>intact and distributed alongside the program,</w:t>
@@ -4085,9 +4293,9 @@
       </w:r>
     </w:p>
     <w:sectPr>
-      <w:headerReference w:type="default" r:id="rId25"/>
-      <w:footerReference w:type="even" r:id="rId26"/>
-      <w:footerReference w:type="default" r:id="rId27"/>
+      <w:headerReference w:type="default" r:id="rId29"/>
+      <w:footerReference w:type="even" r:id="rId30"/>
+      <w:footerReference w:type="default" r:id="rId31"/>
       <w:pgSz w:w="11906" w:h="16838" w:code="9"/>
       <w:pgMar w:top="720" w:right="720" w:bottom="720" w:left="720" w:header="709" w:footer="709" w:gutter="0"/>
       <w:cols w:space="708"/>
@@ -4099,7 +4307,7 @@
 </file>
 
 <file path=word/endnotes.xml><?xml version="1.0" encoding="utf-8"?>
-<w:endnotes xmlns:wpc="http://schemas.microsoft.com/office/word/2010/wordprocessingCanvas" xmlns:cx="http://schemas.microsoft.com/office/drawing/2014/chartex" xmlns:cx1="http://schemas.microsoft.com/office/drawing/2015/9/8/chartex" xmlns:cx2="http://schemas.microsoft.com/office/drawing/2015/10/21/chartex" xmlns:cx3="http://schemas.microsoft.com/office/drawing/2016/5/9/chartex" xmlns:cx4="http://schemas.microsoft.com/office/drawing/2016/5/10/chartex" xmlns:cx5="http://schemas.microsoft.com/office/drawing/2016/5/11/chartex" xmlns:cx6="http://schemas.microsoft.com/office/drawing/2016/5/12/chartex" xmlns:cx7="http://schemas.microsoft.com/office/drawing/2016/5/13/chartex" xmlns:cx8="http://schemas.microsoft.com/office/drawing/2016/5/14/chartex" xmlns:mc="http://schemas.openxmlformats.org/markup-compatibility/2006" xmlns:aink="http://schemas.microsoft.com/office/drawing/2016/ink" xmlns:am3d="http://schemas.microsoft.com/office/drawing/2017/model3d" xmlns:o="urn:schemas-microsoft-com:office:office" xmlns:r="http://schemas.openxmlformats.org/officeDocument/2006/relationships" xmlns:m="http://schemas.openxmlformats.org/officeDocument/2006/math" xmlns:v="urn:schemas-microsoft-com:vml" xmlns:wp14="http://schemas.microsoft.com/office/word/2010/wordprocessingDrawing" xmlns:wp="http://schemas.openxmlformats.org/drawingml/2006/wordprocessingDrawing" xmlns:w10="urn:schemas-microsoft-com:office:word" xmlns:w="http://schemas.openxmlformats.org/wordprocessingml/2006/main" xmlns:w14="http://schemas.microsoft.com/office/word/2010/wordml" xmlns:w15="http://schemas.microsoft.com/office/word/2012/wordml" xmlns:w16cex="http://schemas.microsoft.com/office/word/2018/wordml/cex" xmlns:w16cid="http://schemas.microsoft.com/office/word/2016/wordml/cid" xmlns:w16="http://schemas.microsoft.com/office/word/2018/wordml" xmlns:w16sdtdh="http://schemas.microsoft.com/office/word/2020/wordml/sdtdatahash" xmlns:w16se="http://schemas.microsoft.com/office/word/2015/wordml/symex" xmlns:wpg="http://schemas.microsoft.com/office/word/2010/wordprocessingGroup" xmlns:wpi="http://schemas.microsoft.com/office/word/2010/wordprocessingInk" xmlns:wne="http://schemas.microsoft.com/office/word/2006/wordml" xmlns:wps="http://schemas.microsoft.com/office/word/2010/wordprocessingShape" mc:Ignorable="w14 w15 w16se w16cid w16 w16cex w16sdtdh wp14">
+<w:endnotes xmlns:wpc="http://schemas.microsoft.com/office/word/2010/wordprocessingCanvas" xmlns:cx="http://schemas.microsoft.com/office/drawing/2014/chartex" xmlns:cx1="http://schemas.microsoft.com/office/drawing/2015/9/8/chartex" xmlns:cx2="http://schemas.microsoft.com/office/drawing/2015/10/21/chartex" xmlns:cx3="http://schemas.microsoft.com/office/drawing/2016/5/9/chartex" xmlns:cx4="http://schemas.microsoft.com/office/drawing/2016/5/10/chartex" xmlns:cx5="http://schemas.microsoft.com/office/drawing/2016/5/11/chartex" xmlns:cx6="http://schemas.microsoft.com/office/drawing/2016/5/12/chartex" xmlns:cx7="http://schemas.microsoft.com/office/drawing/2016/5/13/chartex" xmlns:cx8="http://schemas.microsoft.com/office/drawing/2016/5/14/chartex" xmlns:mc="http://schemas.openxmlformats.org/markup-compatibility/2006" xmlns:aink="http://schemas.microsoft.com/office/drawing/2016/ink" xmlns:am3d="http://schemas.microsoft.com/office/drawing/2017/model3d" xmlns:o="urn:schemas-microsoft-com:office:office" xmlns:oel="http://schemas.microsoft.com/office/2019/extlst" xmlns:r="http://schemas.openxmlformats.org/officeDocument/2006/relationships" xmlns:m="http://schemas.openxmlformats.org/officeDocument/2006/math" xmlns:v="urn:schemas-microsoft-com:vml" xmlns:wp14="http://schemas.microsoft.com/office/word/2010/wordprocessingDrawing" xmlns:wp="http://schemas.openxmlformats.org/drawingml/2006/wordprocessingDrawing" xmlns:w10="urn:schemas-microsoft-com:office:word" xmlns:w="http://schemas.openxmlformats.org/wordprocessingml/2006/main" xmlns:w14="http://schemas.microsoft.com/office/word/2010/wordml" xmlns:w15="http://schemas.microsoft.com/office/word/2012/wordml" xmlns:w16cex="http://schemas.microsoft.com/office/word/2018/wordml/cex" xmlns:w16cid="http://schemas.microsoft.com/office/word/2016/wordml/cid" xmlns:w16="http://schemas.microsoft.com/office/word/2018/wordml" xmlns:w16sdtdh="http://schemas.microsoft.com/office/word/2020/wordml/sdtdatahash" xmlns:w16se="http://schemas.microsoft.com/office/word/2015/wordml/symex" xmlns:wpg="http://schemas.microsoft.com/office/word/2010/wordprocessingGroup" xmlns:wpi="http://schemas.microsoft.com/office/word/2010/wordprocessingInk" xmlns:wne="http://schemas.microsoft.com/office/word/2006/wordml" xmlns:wps="http://schemas.microsoft.com/office/word/2010/wordprocessingShape" mc:Ignorable="w14 w15 w16se w16cid w16 w16cex w16sdtdh wp14">
   <w:endnote w:type="separator" w:id="-1">
     <w:p>
       <w:r>
@@ -4118,7 +4326,7 @@
 </file>
 
 <file path=word/footer1.xml><?xml version="1.0" encoding="utf-8"?>
-<w:ftr xmlns:wpc="http://schemas.microsoft.com/office/word/2010/wordprocessingCanvas" xmlns:cx="http://schemas.microsoft.com/office/drawing/2014/chartex" xmlns:cx1="http://schemas.microsoft.com/office/drawing/2015/9/8/chartex" xmlns:cx2="http://schemas.microsoft.com/office/drawing/2015/10/21/chartex" xmlns:cx3="http://schemas.microsoft.com/office/drawing/2016/5/9/chartex" xmlns:cx4="http://schemas.microsoft.com/office/drawing/2016/5/10/chartex" xmlns:cx5="http://schemas.microsoft.com/office/drawing/2016/5/11/chartex" xmlns:cx6="http://schemas.microsoft.com/office/drawing/2016/5/12/chartex" xmlns:cx7="http://schemas.microsoft.com/office/drawing/2016/5/13/chartex" xmlns:cx8="http://schemas.microsoft.com/office/drawing/2016/5/14/chartex" xmlns:mc="http://schemas.openxmlformats.org/markup-compatibility/2006" xmlns:aink="http://schemas.microsoft.com/office/drawing/2016/ink" xmlns:am3d="http://schemas.microsoft.com/office/drawing/2017/model3d" xmlns:o="urn:schemas-microsoft-com:office:office" xmlns:r="http://schemas.openxmlformats.org/officeDocument/2006/relationships" xmlns:m="http://schemas.openxmlformats.org/officeDocument/2006/math" xmlns:v="urn:schemas-microsoft-com:vml" xmlns:wp14="http://schemas.microsoft.com/office/word/2010/wordprocessingDrawing" xmlns:wp="http://schemas.openxmlformats.org/drawingml/2006/wordprocessingDrawing" xmlns:w10="urn:schemas-microsoft-com:office:word" xmlns:w="http://schemas.openxmlformats.org/wordprocessingml/2006/main" xmlns:w14="http://schemas.microsoft.com/office/word/2010/wordml" xmlns:w15="http://schemas.microsoft.com/office/word/2012/wordml" xmlns:w16cex="http://schemas.microsoft.com/office/word/2018/wordml/cex" xmlns:w16cid="http://schemas.microsoft.com/office/word/2016/wordml/cid" xmlns:w16="http://schemas.microsoft.com/office/word/2018/wordml" xmlns:w16sdtdh="http://schemas.microsoft.com/office/word/2020/wordml/sdtdatahash" xmlns:w16se="http://schemas.microsoft.com/office/word/2015/wordml/symex" xmlns:wpg="http://schemas.microsoft.com/office/word/2010/wordprocessingGroup" xmlns:wpi="http://schemas.microsoft.com/office/word/2010/wordprocessingInk" xmlns:wne="http://schemas.microsoft.com/office/word/2006/wordml" xmlns:wps="http://schemas.microsoft.com/office/word/2010/wordprocessingShape" mc:Ignorable="w14 w15 w16se w16cid w16 w16cex w16sdtdh wp14">
+<w:ftr xmlns:wpc="http://schemas.microsoft.com/office/word/2010/wordprocessingCanvas" xmlns:cx="http://schemas.microsoft.com/office/drawing/2014/chartex" xmlns:cx1="http://schemas.microsoft.com/office/drawing/2015/9/8/chartex" xmlns:cx2="http://schemas.microsoft.com/office/drawing/2015/10/21/chartex" xmlns:cx3="http://schemas.microsoft.com/office/drawing/2016/5/9/chartex" xmlns:cx4="http://schemas.microsoft.com/office/drawing/2016/5/10/chartex" xmlns:cx5="http://schemas.microsoft.com/office/drawing/2016/5/11/chartex" xmlns:cx6="http://schemas.microsoft.com/office/drawing/2016/5/12/chartex" xmlns:cx7="http://schemas.microsoft.com/office/drawing/2016/5/13/chartex" xmlns:cx8="http://schemas.microsoft.com/office/drawing/2016/5/14/chartex" xmlns:mc="http://schemas.openxmlformats.org/markup-compatibility/2006" xmlns:aink="http://schemas.microsoft.com/office/drawing/2016/ink" xmlns:am3d="http://schemas.microsoft.com/office/drawing/2017/model3d" xmlns:o="urn:schemas-microsoft-com:office:office" xmlns:oel="http://schemas.microsoft.com/office/2019/extlst" xmlns:r="http://schemas.openxmlformats.org/officeDocument/2006/relationships" xmlns:m="http://schemas.openxmlformats.org/officeDocument/2006/math" xmlns:v="urn:schemas-microsoft-com:vml" xmlns:wp14="http://schemas.microsoft.com/office/word/2010/wordprocessingDrawing" xmlns:wp="http://schemas.openxmlformats.org/drawingml/2006/wordprocessingDrawing" xmlns:w10="urn:schemas-microsoft-com:office:word" xmlns:w="http://schemas.openxmlformats.org/wordprocessingml/2006/main" xmlns:w14="http://schemas.microsoft.com/office/word/2010/wordml" xmlns:w15="http://schemas.microsoft.com/office/word/2012/wordml" xmlns:w16cex="http://schemas.microsoft.com/office/word/2018/wordml/cex" xmlns:w16cid="http://schemas.microsoft.com/office/word/2016/wordml/cid" xmlns:w16="http://schemas.microsoft.com/office/word/2018/wordml" xmlns:w16sdtdh="http://schemas.microsoft.com/office/word/2020/wordml/sdtdatahash" xmlns:w16se="http://schemas.microsoft.com/office/word/2015/wordml/symex" xmlns:wpg="http://schemas.microsoft.com/office/word/2010/wordprocessingGroup" xmlns:wpi="http://schemas.microsoft.com/office/word/2010/wordprocessingInk" xmlns:wne="http://schemas.microsoft.com/office/word/2006/wordml" xmlns:wps="http://schemas.microsoft.com/office/word/2010/wordprocessingShape" mc:Ignorable="w14 w15 w16se w16cid w16 w16cex w16sdtdh wp14">
   <w:sdt>
     <w:sdtPr>
       <w:rPr>
@@ -4221,7 +4429,7 @@
 </file>
 
 <file path=word/footer2.xml><?xml version="1.0" encoding="utf-8"?>
-<w:ftr xmlns:wpc="http://schemas.microsoft.com/office/word/2010/wordprocessingCanvas" xmlns:cx="http://schemas.microsoft.com/office/drawing/2014/chartex" xmlns:cx1="http://schemas.microsoft.com/office/drawing/2015/9/8/chartex" xmlns:cx2="http://schemas.microsoft.com/office/drawing/2015/10/21/chartex" xmlns:cx3="http://schemas.microsoft.com/office/drawing/2016/5/9/chartex" xmlns:cx4="http://schemas.microsoft.com/office/drawing/2016/5/10/chartex" xmlns:cx5="http://schemas.microsoft.com/office/drawing/2016/5/11/chartex" xmlns:cx6="http://schemas.microsoft.com/office/drawing/2016/5/12/chartex" xmlns:cx7="http://schemas.microsoft.com/office/drawing/2016/5/13/chartex" xmlns:cx8="http://schemas.microsoft.com/office/drawing/2016/5/14/chartex" xmlns:mc="http://schemas.openxmlformats.org/markup-compatibility/2006" xmlns:aink="http://schemas.microsoft.com/office/drawing/2016/ink" xmlns:am3d="http://schemas.microsoft.com/office/drawing/2017/model3d" xmlns:o="urn:schemas-microsoft-com:office:office" xmlns:r="http://schemas.openxmlformats.org/officeDocument/2006/relationships" xmlns:m="http://schemas.openxmlformats.org/officeDocument/2006/math" xmlns:v="urn:schemas-microsoft-com:vml" xmlns:wp14="http://schemas.microsoft.com/office/word/2010/wordprocessingDrawing" xmlns:wp="http://schemas.openxmlformats.org/drawingml/2006/wordprocessingDrawing" xmlns:w10="urn:schemas-microsoft-com:office:word" xmlns:w="http://schemas.openxmlformats.org/wordprocessingml/2006/main" xmlns:w14="http://schemas.microsoft.com/office/word/2010/wordml" xmlns:w15="http://schemas.microsoft.com/office/word/2012/wordml" xmlns:w16cex="http://schemas.microsoft.com/office/word/2018/wordml/cex" xmlns:w16cid="http://schemas.microsoft.com/office/word/2016/wordml/cid" xmlns:w16="http://schemas.microsoft.com/office/word/2018/wordml" xmlns:w16sdtdh="http://schemas.microsoft.com/office/word/2020/wordml/sdtdatahash" xmlns:w16se="http://schemas.microsoft.com/office/word/2015/wordml/symex" xmlns:wpg="http://schemas.microsoft.com/office/word/2010/wordprocessingGroup" xmlns:wpi="http://schemas.microsoft.com/office/word/2010/wordprocessingInk" xmlns:wne="http://schemas.microsoft.com/office/word/2006/wordml" xmlns:wps="http://schemas.microsoft.com/office/word/2010/wordprocessingShape" mc:Ignorable="w14 w15 w16se w16cid w16 w16cex w16sdtdh wp14">
+<w:ftr xmlns:wpc="http://schemas.microsoft.com/office/word/2010/wordprocessingCanvas" xmlns:cx="http://schemas.microsoft.com/office/drawing/2014/chartex" xmlns:cx1="http://schemas.microsoft.com/office/drawing/2015/9/8/chartex" xmlns:cx2="http://schemas.microsoft.com/office/drawing/2015/10/21/chartex" xmlns:cx3="http://schemas.microsoft.com/office/drawing/2016/5/9/chartex" xmlns:cx4="http://schemas.microsoft.com/office/drawing/2016/5/10/chartex" xmlns:cx5="http://schemas.microsoft.com/office/drawing/2016/5/11/chartex" xmlns:cx6="http://schemas.microsoft.com/office/drawing/2016/5/12/chartex" xmlns:cx7="http://schemas.microsoft.com/office/drawing/2016/5/13/chartex" xmlns:cx8="http://schemas.microsoft.com/office/drawing/2016/5/14/chartex" xmlns:mc="http://schemas.openxmlformats.org/markup-compatibility/2006" xmlns:aink="http://schemas.microsoft.com/office/drawing/2016/ink" xmlns:am3d="http://schemas.microsoft.com/office/drawing/2017/model3d" xmlns:o="urn:schemas-microsoft-com:office:office" xmlns:oel="http://schemas.microsoft.com/office/2019/extlst" xmlns:r="http://schemas.openxmlformats.org/officeDocument/2006/relationships" xmlns:m="http://schemas.openxmlformats.org/officeDocument/2006/math" xmlns:v="urn:schemas-microsoft-com:vml" xmlns:wp14="http://schemas.microsoft.com/office/word/2010/wordprocessingDrawing" xmlns:wp="http://schemas.openxmlformats.org/drawingml/2006/wordprocessingDrawing" xmlns:w10="urn:schemas-microsoft-com:office:word" xmlns:w="http://schemas.openxmlformats.org/wordprocessingml/2006/main" xmlns:w14="http://schemas.microsoft.com/office/word/2010/wordml" xmlns:w15="http://schemas.microsoft.com/office/word/2012/wordml" xmlns:w16cex="http://schemas.microsoft.com/office/word/2018/wordml/cex" xmlns:w16cid="http://schemas.microsoft.com/office/word/2016/wordml/cid" xmlns:w16="http://schemas.microsoft.com/office/word/2018/wordml" xmlns:w16sdtdh="http://schemas.microsoft.com/office/word/2020/wordml/sdtdatahash" xmlns:w16se="http://schemas.microsoft.com/office/word/2015/wordml/symex" xmlns:wpg="http://schemas.microsoft.com/office/word/2010/wordprocessingGroup" xmlns:wpi="http://schemas.microsoft.com/office/word/2010/wordprocessingInk" xmlns:wne="http://schemas.microsoft.com/office/word/2006/wordml" xmlns:wps="http://schemas.microsoft.com/office/word/2010/wordprocessingShape" mc:Ignorable="w14 w15 w16se w16cid w16 w16cex w16sdtdh wp14">
   <w:p>
     <w:pPr>
       <w:pStyle w:val="Footer"/>
@@ -4329,7 +4537,7 @@
 </file>
 
 <file path=word/footnotes.xml><?xml version="1.0" encoding="utf-8"?>
-<w:footnotes xmlns:wpc="http://schemas.microsoft.com/office/word/2010/wordprocessingCanvas" xmlns:cx="http://schemas.microsoft.com/office/drawing/2014/chartex" xmlns:cx1="http://schemas.microsoft.com/office/drawing/2015/9/8/chartex" xmlns:cx2="http://schemas.microsoft.com/office/drawing/2015/10/21/chartex" xmlns:cx3="http://schemas.microsoft.com/office/drawing/2016/5/9/chartex" xmlns:cx4="http://schemas.microsoft.com/office/drawing/2016/5/10/chartex" xmlns:cx5="http://schemas.microsoft.com/office/drawing/2016/5/11/chartex" xmlns:cx6="http://schemas.microsoft.com/office/drawing/2016/5/12/chartex" xmlns:cx7="http://schemas.microsoft.com/office/drawing/2016/5/13/chartex" xmlns:cx8="http://schemas.microsoft.com/office/drawing/2016/5/14/chartex" xmlns:mc="http://schemas.openxmlformats.org/markup-compatibility/2006" xmlns:aink="http://schemas.microsoft.com/office/drawing/2016/ink" xmlns:am3d="http://schemas.microsoft.com/office/drawing/2017/model3d" xmlns:o="urn:schemas-microsoft-com:office:office" xmlns:r="http://schemas.openxmlformats.org/officeDocument/2006/relationships" xmlns:m="http://schemas.openxmlformats.org/officeDocument/2006/math" xmlns:v="urn:schemas-microsoft-com:vml" xmlns:wp14="http://schemas.microsoft.com/office/word/2010/wordprocessingDrawing" xmlns:wp="http://schemas.openxmlformats.org/drawingml/2006/wordprocessingDrawing" xmlns:w10="urn:schemas-microsoft-com:office:word" xmlns:w="http://schemas.openxmlformats.org/wordprocessingml/2006/main" xmlns:w14="http://schemas.microsoft.com/office/word/2010/wordml" xmlns:w15="http://schemas.microsoft.com/office/word/2012/wordml" xmlns:w16cex="http://schemas.microsoft.com/office/word/2018/wordml/cex" xmlns:w16cid="http://schemas.microsoft.com/office/word/2016/wordml/cid" xmlns:w16="http://schemas.microsoft.com/office/word/2018/wordml" xmlns:w16sdtdh="http://schemas.microsoft.com/office/word/2020/wordml/sdtdatahash" xmlns:w16se="http://schemas.microsoft.com/office/word/2015/wordml/symex" xmlns:wpg="http://schemas.microsoft.com/office/word/2010/wordprocessingGroup" xmlns:wpi="http://schemas.microsoft.com/office/word/2010/wordprocessingInk" xmlns:wne="http://schemas.microsoft.com/office/word/2006/wordml" xmlns:wps="http://schemas.microsoft.com/office/word/2010/wordprocessingShape" mc:Ignorable="w14 w15 w16se w16cid w16 w16cex w16sdtdh wp14">
+<w:footnotes xmlns:wpc="http://schemas.microsoft.com/office/word/2010/wordprocessingCanvas" xmlns:cx="http://schemas.microsoft.com/office/drawing/2014/chartex" xmlns:cx1="http://schemas.microsoft.com/office/drawing/2015/9/8/chartex" xmlns:cx2="http://schemas.microsoft.com/office/drawing/2015/10/21/chartex" xmlns:cx3="http://schemas.microsoft.com/office/drawing/2016/5/9/chartex" xmlns:cx4="http://schemas.microsoft.com/office/drawing/2016/5/10/chartex" xmlns:cx5="http://schemas.microsoft.com/office/drawing/2016/5/11/chartex" xmlns:cx6="http://schemas.microsoft.com/office/drawing/2016/5/12/chartex" xmlns:cx7="http://schemas.microsoft.com/office/drawing/2016/5/13/chartex" xmlns:cx8="http://schemas.microsoft.com/office/drawing/2016/5/14/chartex" xmlns:mc="http://schemas.openxmlformats.org/markup-compatibility/2006" xmlns:aink="http://schemas.microsoft.com/office/drawing/2016/ink" xmlns:am3d="http://schemas.microsoft.com/office/drawing/2017/model3d" xmlns:o="urn:schemas-microsoft-com:office:office" xmlns:oel="http://schemas.microsoft.com/office/2019/extlst" xmlns:r="http://schemas.openxmlformats.org/officeDocument/2006/relationships" xmlns:m="http://schemas.openxmlformats.org/officeDocument/2006/math" xmlns:v="urn:schemas-microsoft-com:vml" xmlns:wp14="http://schemas.microsoft.com/office/word/2010/wordprocessingDrawing" xmlns:wp="http://schemas.openxmlformats.org/drawingml/2006/wordprocessingDrawing" xmlns:w10="urn:schemas-microsoft-com:office:word" xmlns:w="http://schemas.openxmlformats.org/wordprocessingml/2006/main" xmlns:w14="http://schemas.microsoft.com/office/word/2010/wordml" xmlns:w15="http://schemas.microsoft.com/office/word/2012/wordml" xmlns:w16cex="http://schemas.microsoft.com/office/word/2018/wordml/cex" xmlns:w16cid="http://schemas.microsoft.com/office/word/2016/wordml/cid" xmlns:w16="http://schemas.microsoft.com/office/word/2018/wordml" xmlns:w16sdtdh="http://schemas.microsoft.com/office/word/2020/wordml/sdtdatahash" xmlns:w16se="http://schemas.microsoft.com/office/word/2015/wordml/symex" xmlns:wpg="http://schemas.microsoft.com/office/word/2010/wordprocessingGroup" xmlns:wpi="http://schemas.microsoft.com/office/word/2010/wordprocessingInk" xmlns:wne="http://schemas.microsoft.com/office/word/2006/wordml" xmlns:wps="http://schemas.microsoft.com/office/word/2010/wordprocessingShape" mc:Ignorable="w14 w15 w16se w16cid w16 w16cex w16sdtdh wp14">
   <w:footnote w:type="separator" w:id="-1">
     <w:p>
       <w:r>
@@ -4348,7 +4556,7 @@
 </file>
 
 <file path=word/header1.xml><?xml version="1.0" encoding="utf-8"?>
-<w:hdr xmlns:wpc="http://schemas.microsoft.com/office/word/2010/wordprocessingCanvas" xmlns:cx="http://schemas.microsoft.com/office/drawing/2014/chartex" xmlns:cx1="http://schemas.microsoft.com/office/drawing/2015/9/8/chartex" xmlns:cx2="http://schemas.microsoft.com/office/drawing/2015/10/21/chartex" xmlns:cx3="http://schemas.microsoft.com/office/drawing/2016/5/9/chartex" xmlns:cx4="http://schemas.microsoft.com/office/drawing/2016/5/10/chartex" xmlns:cx5="http://schemas.microsoft.com/office/drawing/2016/5/11/chartex" xmlns:cx6="http://schemas.microsoft.com/office/drawing/2016/5/12/chartex" xmlns:cx7="http://schemas.microsoft.com/office/drawing/2016/5/13/chartex" xmlns:cx8="http://schemas.microsoft.com/office/drawing/2016/5/14/chartex" xmlns:mc="http://schemas.openxmlformats.org/markup-compatibility/2006" xmlns:aink="http://schemas.microsoft.com/office/drawing/2016/ink" xmlns:am3d="http://schemas.microsoft.com/office/drawing/2017/model3d" xmlns:o="urn:schemas-microsoft-com:office:office" xmlns:r="http://schemas.openxmlformats.org/officeDocument/2006/relationships" xmlns:m="http://schemas.openxmlformats.org/officeDocument/2006/math" xmlns:v="urn:schemas-microsoft-com:vml" xmlns:wp14="http://schemas.microsoft.com/office/word/2010/wordprocessingDrawing" xmlns:wp="http://schemas.openxmlformats.org/drawingml/2006/wordprocessingDrawing" xmlns:w10="urn:schemas-microsoft-com:office:word" xmlns:w="http://schemas.openxmlformats.org/wordprocessingml/2006/main" xmlns:w14="http://schemas.microsoft.com/office/word/2010/wordml" xmlns:w15="http://schemas.microsoft.com/office/word/2012/wordml" xmlns:w16cex="http://schemas.microsoft.com/office/word/2018/wordml/cex" xmlns:w16cid="http://schemas.microsoft.com/office/word/2016/wordml/cid" xmlns:w16="http://schemas.microsoft.com/office/word/2018/wordml" xmlns:w16sdtdh="http://schemas.microsoft.com/office/word/2020/wordml/sdtdatahash" xmlns:w16se="http://schemas.microsoft.com/office/word/2015/wordml/symex" xmlns:wpg="http://schemas.microsoft.com/office/word/2010/wordprocessingGroup" xmlns:wpi="http://schemas.microsoft.com/office/word/2010/wordprocessingInk" xmlns:wne="http://schemas.microsoft.com/office/word/2006/wordml" xmlns:wps="http://schemas.microsoft.com/office/word/2010/wordprocessingShape" mc:Ignorable="w14 w15 w16se w16cid w16 w16cex w16sdtdh wp14">
+<w:hdr xmlns:wpc="http://schemas.microsoft.com/office/word/2010/wordprocessingCanvas" xmlns:cx="http://schemas.microsoft.com/office/drawing/2014/chartex" xmlns:cx1="http://schemas.microsoft.com/office/drawing/2015/9/8/chartex" xmlns:cx2="http://schemas.microsoft.com/office/drawing/2015/10/21/chartex" xmlns:cx3="http://schemas.microsoft.com/office/drawing/2016/5/9/chartex" xmlns:cx4="http://schemas.microsoft.com/office/drawing/2016/5/10/chartex" xmlns:cx5="http://schemas.microsoft.com/office/drawing/2016/5/11/chartex" xmlns:cx6="http://schemas.microsoft.com/office/drawing/2016/5/12/chartex" xmlns:cx7="http://schemas.microsoft.com/office/drawing/2016/5/13/chartex" xmlns:cx8="http://schemas.microsoft.com/office/drawing/2016/5/14/chartex" xmlns:mc="http://schemas.openxmlformats.org/markup-compatibility/2006" xmlns:aink="http://schemas.microsoft.com/office/drawing/2016/ink" xmlns:am3d="http://schemas.microsoft.com/office/drawing/2017/model3d" xmlns:o="urn:schemas-microsoft-com:office:office" xmlns:oel="http://schemas.microsoft.com/office/2019/extlst" xmlns:r="http://schemas.openxmlformats.org/officeDocument/2006/relationships" xmlns:m="http://schemas.openxmlformats.org/officeDocument/2006/math" xmlns:v="urn:schemas-microsoft-com:vml" xmlns:wp14="http://schemas.microsoft.com/office/word/2010/wordprocessingDrawing" xmlns:wp="http://schemas.openxmlformats.org/drawingml/2006/wordprocessingDrawing" xmlns:w10="urn:schemas-microsoft-com:office:word" xmlns:w="http://schemas.openxmlformats.org/wordprocessingml/2006/main" xmlns:w14="http://schemas.microsoft.com/office/word/2010/wordml" xmlns:w15="http://schemas.microsoft.com/office/word/2012/wordml" xmlns:w16cex="http://schemas.microsoft.com/office/word/2018/wordml/cex" xmlns:w16cid="http://schemas.microsoft.com/office/word/2016/wordml/cid" xmlns:w16="http://schemas.microsoft.com/office/word/2018/wordml" xmlns:w16sdtdh="http://schemas.microsoft.com/office/word/2020/wordml/sdtdatahash" xmlns:w16se="http://schemas.microsoft.com/office/word/2015/wordml/symex" xmlns:wpg="http://schemas.microsoft.com/office/word/2010/wordprocessingGroup" xmlns:wpi="http://schemas.microsoft.com/office/word/2010/wordprocessingInk" xmlns:wne="http://schemas.microsoft.com/office/word/2006/wordml" xmlns:wps="http://schemas.microsoft.com/office/word/2010/wordprocessingShape" mc:Ignorable="w14 w15 w16se w16cid w16 w16cex w16sdtdh wp14">
   <w:p>
     <w:pPr>
       <w:pStyle w:val="Header"/>
@@ -4390,7 +4598,7 @@
 </file>
 
 <file path=word/numbering.xml><?xml version="1.0" encoding="utf-8"?>
-<w:numbering xmlns:wpc="http://schemas.microsoft.com/office/word/2010/wordprocessingCanvas" xmlns:cx="http://schemas.microsoft.com/office/drawing/2014/chartex" xmlns:cx1="http://schemas.microsoft.com/office/drawing/2015/9/8/chartex" xmlns:cx2="http://schemas.microsoft.com/office/drawing/2015/10/21/chartex" xmlns:cx3="http://schemas.microsoft.com/office/drawing/2016/5/9/chartex" xmlns:cx4="http://schemas.microsoft.com/office/drawing/2016/5/10/chartex" xmlns:cx5="http://schemas.microsoft.com/office/drawing/2016/5/11/chartex" xmlns:cx6="http://schemas.microsoft.com/office/drawing/2016/5/12/chartex" xmlns:cx7="http://schemas.microsoft.com/office/drawing/2016/5/13/chartex" xmlns:cx8="http://schemas.microsoft.com/office/drawing/2016/5/14/chartex" xmlns:mc="http://schemas.openxmlformats.org/markup-compatibility/2006" xmlns:aink="http://schemas.microsoft.com/office/drawing/2016/ink" xmlns:am3d="http://schemas.microsoft.com/office/drawing/2017/model3d" xmlns:o="urn:schemas-microsoft-com:office:office" xmlns:r="http://schemas.openxmlformats.org/officeDocument/2006/relationships" xmlns:m="http://schemas.openxmlformats.org/officeDocument/2006/math" xmlns:v="urn:schemas-microsoft-com:vml" xmlns:wp14="http://schemas.microsoft.com/office/word/2010/wordprocessingDrawing" xmlns:wp="http://schemas.openxmlformats.org/drawingml/2006/wordprocessingDrawing" xmlns:w10="urn:schemas-microsoft-com:office:word" xmlns:w="http://schemas.openxmlformats.org/wordprocessingml/2006/main" xmlns:w14="http://schemas.microsoft.com/office/word/2010/wordml" xmlns:w15="http://schemas.microsoft.com/office/word/2012/wordml" xmlns:w16cex="http://schemas.microsoft.com/office/word/2018/wordml/cex" xmlns:w16cid="http://schemas.microsoft.com/office/word/2016/wordml/cid" xmlns:w16="http://schemas.microsoft.com/office/word/2018/wordml" xmlns:w16sdtdh="http://schemas.microsoft.com/office/word/2020/wordml/sdtdatahash" xmlns:w16se="http://schemas.microsoft.com/office/word/2015/wordml/symex" xmlns:wpg="http://schemas.microsoft.com/office/word/2010/wordprocessingGroup" xmlns:wpi="http://schemas.microsoft.com/office/word/2010/wordprocessingInk" xmlns:wne="http://schemas.microsoft.com/office/word/2006/wordml" xmlns:wps="http://schemas.microsoft.com/office/word/2010/wordprocessingShape" mc:Ignorable="w14 w15 w16se w16cid w16 w16cex w16sdtdh wp14">
+<w:numbering xmlns:wpc="http://schemas.microsoft.com/office/word/2010/wordprocessingCanvas" xmlns:cx="http://schemas.microsoft.com/office/drawing/2014/chartex" xmlns:cx1="http://schemas.microsoft.com/office/drawing/2015/9/8/chartex" xmlns:cx2="http://schemas.microsoft.com/office/drawing/2015/10/21/chartex" xmlns:cx3="http://schemas.microsoft.com/office/drawing/2016/5/9/chartex" xmlns:cx4="http://schemas.microsoft.com/office/drawing/2016/5/10/chartex" xmlns:cx5="http://schemas.microsoft.com/office/drawing/2016/5/11/chartex" xmlns:cx6="http://schemas.microsoft.com/office/drawing/2016/5/12/chartex" xmlns:cx7="http://schemas.microsoft.com/office/drawing/2016/5/13/chartex" xmlns:cx8="http://schemas.microsoft.com/office/drawing/2016/5/14/chartex" xmlns:mc="http://schemas.openxmlformats.org/markup-compatibility/2006" xmlns:aink="http://schemas.microsoft.com/office/drawing/2016/ink" xmlns:am3d="http://schemas.microsoft.com/office/drawing/2017/model3d" xmlns:o="urn:schemas-microsoft-com:office:office" xmlns:oel="http://schemas.microsoft.com/office/2019/extlst" xmlns:r="http://schemas.openxmlformats.org/officeDocument/2006/relationships" xmlns:m="http://schemas.openxmlformats.org/officeDocument/2006/math" xmlns:v="urn:schemas-microsoft-com:vml" xmlns:wp14="http://schemas.microsoft.com/office/word/2010/wordprocessingDrawing" xmlns:wp="http://schemas.openxmlformats.org/drawingml/2006/wordprocessingDrawing" xmlns:w10="urn:schemas-microsoft-com:office:word" xmlns:w="http://schemas.openxmlformats.org/wordprocessingml/2006/main" xmlns:w14="http://schemas.microsoft.com/office/word/2010/wordml" xmlns:w15="http://schemas.microsoft.com/office/word/2012/wordml" xmlns:w16cex="http://schemas.microsoft.com/office/word/2018/wordml/cex" xmlns:w16cid="http://schemas.microsoft.com/office/word/2016/wordml/cid" xmlns:w16="http://schemas.microsoft.com/office/word/2018/wordml" xmlns:w16sdtdh="http://schemas.microsoft.com/office/word/2020/wordml/sdtdatahash" xmlns:w16se="http://schemas.microsoft.com/office/word/2015/wordml/symex" xmlns:wpg="http://schemas.microsoft.com/office/word/2010/wordprocessingGroup" xmlns:wpi="http://schemas.microsoft.com/office/word/2010/wordprocessingInk" xmlns:wne="http://schemas.microsoft.com/office/word/2006/wordml" xmlns:wps="http://schemas.microsoft.com/office/word/2010/wordprocessingShape" mc:Ignorable="w14 w15 w16se w16cid w16 w16cex w16sdtdh wp14">
   <w:abstractNum w:abstractNumId="0" w15:restartNumberingAfterBreak="0">
     <w:nsid w:val="062E3B99"/>
     <w:multiLevelType w:val="hybridMultilevel"/>
@@ -7225,6 +7433,10 @@
 </file>
 
 <file path=customXml/item1.xml><?xml version="1.0" encoding="utf-8"?>
+<b:Sources xmlns:b="http://schemas.openxmlformats.org/officeDocument/2006/bibliography" xmlns="http://schemas.openxmlformats.org/officeDocument/2006/bibliography" SelectedStyle="\APASixthEditionOfficeOnline.xsl" StyleName="APA" Version="6"/>
+</file>
+
+<file path=customXml/item2.xml><?xml version="1.0" encoding="utf-8"?>
 <p:properties xmlns:p="http://schemas.microsoft.com/office/2006/metadata/properties" xmlns:xsi="http://www.w3.org/2001/XMLSchema-instance" xmlns:pc="http://schemas.microsoft.com/office/infopath/2007/PartnerControls">
   <documentManagement>
     <Status xmlns="71af3243-3dd4-4a8d-8c0d-dd76da1f02a5">Not started</Status>
@@ -7233,7 +7445,7 @@
 </p:properties>
 </file>
 
-<file path=customXml/item2.xml><?xml version="1.0" encoding="utf-8"?>
+<file path=customXml/item3.xml><?xml version="1.0" encoding="utf-8"?>
 <?mso-contentType ?>
 <FormTemplates xmlns="http://schemas.microsoft.com/sharepoint/v3/contenttype/forms">
   <Display>DocumentLibraryForm</Display>
@@ -7242,7 +7454,7 @@
 </FormTemplates>
 </file>
 
-<file path=customXml/item3.xml><?xml version="1.0" encoding="utf-8"?>
+<file path=customXml/item4.xml><?xml version="1.0" encoding="utf-8"?>
 <ct:contentTypeSchema xmlns:ct="http://schemas.microsoft.com/office/2006/metadata/contentType" xmlns:ma="http://schemas.microsoft.com/office/2006/metadata/properties/metaAttributes" ct:_="" ma:_="" ma:contentTypeName="Document" ma:contentTypeID="0x01010079F111ED35F8CC479449609E8A0923A6" ma:contentTypeVersion="12" ma:contentTypeDescription="Create a new document." ma:contentTypeScope="" ma:versionID="fa6e671f1cd7e4d96ff9652be322dd5e">
   <xsd:schema xmlns:xsd="http://www.w3.org/2001/XMLSchema" xmlns:xs="http://www.w3.org/2001/XMLSchema" xmlns:p="http://schemas.microsoft.com/office/2006/metadata/properties" xmlns:ns2="71af3243-3dd4-4a8d-8c0d-dd76da1f02a5" xmlns:ns3="16c05727-aa75-4e4a-9b5f-8a80a1165891" targetNamespace="http://schemas.microsoft.com/office/2006/metadata/properties" ma:root="true" ma:fieldsID="4e2496f70b101db0b8013f30a071bbf7" ns2:_="" ns3:_="">
     <xsd:import namespace="71af3243-3dd4-4a8d-8c0d-dd76da1f02a5"/>
@@ -7463,11 +7675,15 @@
 </ct:contentTypeSchema>
 </file>
 
-<file path=customXml/item4.xml><?xml version="1.0" encoding="utf-8"?>
-<b:Sources xmlns:b="http://schemas.openxmlformats.org/officeDocument/2006/bibliography" xmlns="http://schemas.openxmlformats.org/officeDocument/2006/bibliography" SelectedStyle="\APASixthEditionOfficeOnline.xsl" StyleName="APA" Version="6"/>
+<file path=customXml/itemProps1.xml><?xml version="1.0" encoding="utf-8"?>
+<ds:datastoreItem xmlns:ds="http://schemas.openxmlformats.org/officeDocument/2006/customXml" ds:itemID="{4FBFE981-B6F9-4CD9-B0AA-8590591C930D}">
+  <ds:schemaRefs>
+    <ds:schemaRef ds:uri="http://schemas.openxmlformats.org/officeDocument/2006/bibliography"/>
+  </ds:schemaRefs>
+</ds:datastoreItem>
 </file>
 
-<file path=customXml/itemProps1.xml><?xml version="1.0" encoding="utf-8"?>
+<file path=customXml/itemProps2.xml><?xml version="1.0" encoding="utf-8"?>
 <ds:datastoreItem xmlns:ds="http://schemas.openxmlformats.org/officeDocument/2006/customXml" ds:itemID="{1FDE1A47-5C16-4CBF-90B0-BC2DEED23AB8}">
   <ds:schemaRefs>
     <ds:schemaRef ds:uri="http://schemas.microsoft.com/office/2006/metadata/properties"/>
@@ -7477,7 +7693,7 @@
 </ds:datastoreItem>
 </file>
 
-<file path=customXml/itemProps2.xml><?xml version="1.0" encoding="utf-8"?>
+<file path=customXml/itemProps3.xml><?xml version="1.0" encoding="utf-8"?>
 <ds:datastoreItem xmlns:ds="http://schemas.openxmlformats.org/officeDocument/2006/customXml" ds:itemID="{909C2606-6035-49A0-8211-65DEE79E8914}">
   <ds:schemaRefs>
     <ds:schemaRef ds:uri="http://schemas.microsoft.com/sharepoint/v3/contenttype/forms"/>
@@ -7485,7 +7701,7 @@
 </ds:datastoreItem>
 </file>
 
-<file path=customXml/itemProps3.xml><?xml version="1.0" encoding="utf-8"?>
+<file path=customXml/itemProps4.xml><?xml version="1.0" encoding="utf-8"?>
 <ds:datastoreItem xmlns:ds="http://schemas.openxmlformats.org/officeDocument/2006/customXml" ds:itemID="{D8699111-9D6F-4FD1-899A-4E0B300B198C}">
   <ds:schemaRefs>
     <ds:schemaRef ds:uri="http://schemas.microsoft.com/office/2006/metadata/contentType"/>
@@ -7502,12 +7718,4 @@
     <ds:schemaRef ds:uri="http://schemas.microsoft.com/internal/obd"/>
   </ds:schemaRefs>
 </ds:datastoreItem>
-</file>
-
-<file path=customXml/itemProps4.xml><?xml version="1.0" encoding="utf-8"?>
-<ds:datastoreItem xmlns:ds="http://schemas.openxmlformats.org/officeDocument/2006/customXml" ds:itemID="{4FBFE981-B6F9-4CD9-B0AA-8590591C930D}">
-  <ds:schemaRefs>
-    <ds:schemaRef ds:uri="http://schemas.openxmlformats.org/officeDocument/2006/bibliography"/>
-  </ds:schemaRefs>
-</ds:datastoreItem>
 </file>
</xml_diff>

<commit_message>
User Guide Complete ?
</commit_message>
<xml_diff>
--- a/Major Project/Bashford Jack - Stage 3 - User Guide.docx
+++ b/Major Project/Bashford Jack - Stage 3 - User Guide.docx
@@ -1,6 +1,6 @@
 
 <file path=word/document.xml><?xml version="1.0" encoding="utf-8"?>
-<w:document xmlns:wpc="http://schemas.microsoft.com/office/word/2010/wordprocessingCanvas" xmlns:cx="http://schemas.microsoft.com/office/drawing/2014/chartex" xmlns:cx1="http://schemas.microsoft.com/office/drawing/2015/9/8/chartex" xmlns:cx2="http://schemas.microsoft.com/office/drawing/2015/10/21/chartex" xmlns:cx3="http://schemas.microsoft.com/office/drawing/2016/5/9/chartex" xmlns:cx4="http://schemas.microsoft.com/office/drawing/2016/5/10/chartex" xmlns:cx5="http://schemas.microsoft.com/office/drawing/2016/5/11/chartex" xmlns:cx6="http://schemas.microsoft.com/office/drawing/2016/5/12/chartex" xmlns:cx7="http://schemas.microsoft.com/office/drawing/2016/5/13/chartex" xmlns:cx8="http://schemas.microsoft.com/office/drawing/2016/5/14/chartex" xmlns:mc="http://schemas.openxmlformats.org/markup-compatibility/2006" xmlns:aink="http://schemas.microsoft.com/office/drawing/2016/ink" xmlns:am3d="http://schemas.microsoft.com/office/drawing/2017/model3d" xmlns:o="urn:schemas-microsoft-com:office:office" xmlns:oel="http://schemas.microsoft.com/office/2019/extlst" xmlns:r="http://schemas.openxmlformats.org/officeDocument/2006/relationships" xmlns:m="http://schemas.openxmlformats.org/officeDocument/2006/math" xmlns:v="urn:schemas-microsoft-com:vml" xmlns:wp14="http://schemas.microsoft.com/office/word/2010/wordprocessingDrawing" xmlns:wp="http://schemas.openxmlformats.org/drawingml/2006/wordprocessingDrawing" xmlns:w10="urn:schemas-microsoft-com:office:word" xmlns:w="http://schemas.openxmlformats.org/wordprocessingml/2006/main" xmlns:w14="http://schemas.microsoft.com/office/word/2010/wordml" xmlns:w15="http://schemas.microsoft.com/office/word/2012/wordml" xmlns:w16cex="http://schemas.microsoft.com/office/word/2018/wordml/cex" xmlns:w16cid="http://schemas.microsoft.com/office/word/2016/wordml/cid" xmlns:w16="http://schemas.microsoft.com/office/word/2018/wordml" xmlns:w16sdtdh="http://schemas.microsoft.com/office/word/2020/wordml/sdtdatahash" xmlns:w16se="http://schemas.microsoft.com/office/word/2015/wordml/symex" xmlns:wpg="http://schemas.microsoft.com/office/word/2010/wordprocessingGroup" xmlns:wpi="http://schemas.microsoft.com/office/word/2010/wordprocessingInk" xmlns:wne="http://schemas.microsoft.com/office/word/2006/wordml" xmlns:wps="http://schemas.microsoft.com/office/word/2010/wordprocessingShape" mc:Ignorable="w14 w15 w16se w16cid w16 w16cex w16sdtdh wp14">
+<w:document xmlns:wpc="http://schemas.microsoft.com/office/word/2010/wordprocessingCanvas" xmlns:cx="http://schemas.microsoft.com/office/drawing/2014/chartex" xmlns:cx1="http://schemas.microsoft.com/office/drawing/2015/9/8/chartex" xmlns:cx2="http://schemas.microsoft.com/office/drawing/2015/10/21/chartex" xmlns:cx3="http://schemas.microsoft.com/office/drawing/2016/5/9/chartex" xmlns:cx4="http://schemas.microsoft.com/office/drawing/2016/5/10/chartex" xmlns:cx5="http://schemas.microsoft.com/office/drawing/2016/5/11/chartex" xmlns:cx6="http://schemas.microsoft.com/office/drawing/2016/5/12/chartex" xmlns:cx7="http://schemas.microsoft.com/office/drawing/2016/5/13/chartex" xmlns:cx8="http://schemas.microsoft.com/office/drawing/2016/5/14/chartex" xmlns:mc="http://schemas.openxmlformats.org/markup-compatibility/2006" xmlns:aink="http://schemas.microsoft.com/office/drawing/2016/ink" xmlns:am3d="http://schemas.microsoft.com/office/drawing/2017/model3d" xmlns:o="urn:schemas-microsoft-com:office:office" xmlns:r="http://schemas.openxmlformats.org/officeDocument/2006/relationships" xmlns:m="http://schemas.openxmlformats.org/officeDocument/2006/math" xmlns:v="urn:schemas-microsoft-com:vml" xmlns:wp14="http://schemas.microsoft.com/office/word/2010/wordprocessingDrawing" xmlns:wp="http://schemas.openxmlformats.org/drawingml/2006/wordprocessingDrawing" xmlns:w10="urn:schemas-microsoft-com:office:word" xmlns:w="http://schemas.openxmlformats.org/wordprocessingml/2006/main" xmlns:w14="http://schemas.microsoft.com/office/word/2010/wordml" xmlns:w15="http://schemas.microsoft.com/office/word/2012/wordml" xmlns:w16cex="http://schemas.microsoft.com/office/word/2018/wordml/cex" xmlns:w16cid="http://schemas.microsoft.com/office/word/2016/wordml/cid" xmlns:w16="http://schemas.microsoft.com/office/word/2018/wordml" xmlns:w16sdtdh="http://schemas.microsoft.com/office/word/2020/wordml/sdtdatahash" xmlns:w16se="http://schemas.microsoft.com/office/word/2015/wordml/symex" xmlns:wpg="http://schemas.microsoft.com/office/word/2010/wordprocessingGroup" xmlns:wpi="http://schemas.microsoft.com/office/word/2010/wordprocessingInk" xmlns:wne="http://schemas.microsoft.com/office/word/2006/wordml" xmlns:wps="http://schemas.microsoft.com/office/word/2010/wordprocessingShape" mc:Ignorable="w14 w15 w16se w16cid w16 w16cex w16sdtdh wp14">
   <w:body>
     <w:p>
       <w:pPr>
@@ -424,7 +424,7 @@
               </wp:anchor>
             </w:drawing>
           </mc:Choice>
-          <mc:Fallback>
+          <mc:Fallback xmlns:oel="http://schemas.microsoft.com/office/2019/extlst">
             <w:pict>
               <v:shape w14:anchorId="5BAE090E" id="Shape" o:spid="_x0000_s1026" alt="&quot;&quot;" style="position:absolute;margin-left:-.7pt;margin-top:59.15pt;width:513.5pt;height:524.3pt;z-index:251658240;visibility:visible;mso-wrap-style:square;mso-width-percent:0;mso-height-percent:0;mso-wrap-distance-left:9pt;mso-wrap-distance-top:0;mso-wrap-distance-right:9pt;mso-wrap-distance-bottom:0;mso-position-horizontal:absolute;mso-position-horizontal-relative:margin;mso-position-vertical:absolute;mso-position-vertical-relative:text;mso-width-percent:0;mso-height-percent:0;mso-width-relative:margin;mso-height-relative:margin;v-text-anchor:middle" coordsize="21600,21600" o:gfxdata="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" path="m13049,221l185,12839v27,144,58,284,90,424l13072,225v-9,,-14,,-23,-4xm14603,671l612,14424v45,122,90,243,140,365l14630,680v-9,,-18,-5,-27,-9xm15976,1297l1225,15824v54,108,112,212,171,315l16008,1310v-10,,-23,-9,-32,-13xm9136,122l176,8846v-36,198,-68,401,-95,603l9172,113v-9,4,-22,4,-36,9xm11266,l,11021v5,166,9,333,23,499l11293,v-13,,-18,,-27,xm6191,1031l1193,5861v-139,271,-270,545,-382,829l6362,950v-58,27,-117,49,-171,81xm17196,2071l1990,17071v68,90,131,185,198,275l17237,2098v-14,-9,-27,-18,-41,-27xm21285,8045l8002,21267v31,9,67,18,99,27l21285,8049v,,,-4,,-4xm21591,9742l9690,21577v41,5,81,5,122,9l21591,9747v,,,,,-5xm18286,2980l2895,18183v72,81,149,158,225,234l18331,3021v-18,-14,-32,-27,-45,-41xm11676,21600v45,-5,94,-5,139,-9l21600,11745v,-4,,-4,,-9l11676,21600xm14368,21037r6705,-6753c21078,14275,21078,14266,21082,14262r-6894,6838c14247,21078,14305,21060,14368,21037xm19263,4043l4021,19232v23,18,45,36,68,50l19272,4052v-4,,-9,-5,-9,-9xm20771,6550l6516,20745v27,13,58,27,85,40l20776,6559v-5,-4,-5,-4,-5,-9xm20092,5222l5196,20065v27,13,50,31,77,45l20096,5236v-4,-5,-4,-9,-4,-14xe" fillcolor="#ff1571 [3205]" stroked="f" strokeweight="1pt">
                 <v:fill color2="#fdc082 [3206]" rotate="t" angle="90" focus="100%" type="gradient"/>
@@ -543,7 +543,7 @@
           <w:r>
             <w:fldChar w:fldCharType="separate"/>
           </w:r>
-          <w:hyperlink w:anchor="_Toc104322092" w:history="1">
+          <w:hyperlink w:anchor="_Toc104359994" w:history="1">
             <w:r>
               <w:rPr>
                 <w:rStyle w:val="Hyperlink"/>
@@ -570,7 +570,7 @@
                 <w:noProof/>
                 <w:webHidden/>
               </w:rPr>
-              <w:instrText xml:space="preserve"> PAGEREF _Toc104322092 \h </w:instrText>
+              <w:instrText xml:space="preserve"> PAGEREF _Toc104359994 \h </w:instrText>
             </w:r>
             <w:r>
               <w:rPr>
@@ -613,7 +613,7 @@
               <w:lang w:val="en-AU" w:eastAsia="en-AU"/>
             </w:rPr>
           </w:pPr>
-          <w:hyperlink w:anchor="_Toc104322093" w:history="1">
+          <w:hyperlink w:anchor="_Toc104359995" w:history="1">
             <w:r>
               <w:rPr>
                 <w:rStyle w:val="Hyperlink"/>
@@ -640,7 +640,7 @@
                 <w:noProof/>
                 <w:webHidden/>
               </w:rPr>
-              <w:instrText xml:space="preserve"> PAGEREF _Toc104322093 \h </w:instrText>
+              <w:instrText xml:space="preserve"> PAGEREF _Toc104359995 \h </w:instrText>
             </w:r>
             <w:r>
               <w:rPr>
@@ -683,7 +683,7 @@
               <w:lang w:val="en-AU" w:eastAsia="en-AU"/>
             </w:rPr>
           </w:pPr>
-          <w:hyperlink w:anchor="_Toc104322094" w:history="1">
+          <w:hyperlink w:anchor="_Toc104359996" w:history="1">
             <w:r>
               <w:rPr>
                 <w:rStyle w:val="Hyperlink"/>
@@ -710,7 +710,7 @@
                 <w:noProof/>
                 <w:webHidden/>
               </w:rPr>
-              <w:instrText xml:space="preserve"> PAGEREF _Toc104322094 \h </w:instrText>
+              <w:instrText xml:space="preserve"> PAGEREF _Toc104359996 \h </w:instrText>
             </w:r>
             <w:r>
               <w:rPr>
@@ -753,7 +753,7 @@
               <w:lang w:val="en-AU" w:eastAsia="en-AU"/>
             </w:rPr>
           </w:pPr>
-          <w:hyperlink w:anchor="_Toc104322095" w:history="1">
+          <w:hyperlink w:anchor="_Toc104359997" w:history="1">
             <w:r>
               <w:rPr>
                 <w:rStyle w:val="Hyperlink"/>
@@ -780,7 +780,7 @@
                 <w:noProof/>
                 <w:webHidden/>
               </w:rPr>
-              <w:instrText xml:space="preserve"> PAGEREF _Toc104322095 \h </w:instrText>
+              <w:instrText xml:space="preserve"> PAGEREF _Toc104359997 \h </w:instrText>
             </w:r>
             <w:r>
               <w:rPr>
@@ -823,7 +823,7 @@
               <w:lang w:val="en-AU" w:eastAsia="en-AU"/>
             </w:rPr>
           </w:pPr>
-          <w:hyperlink w:anchor="_Toc104322096" w:history="1">
+          <w:hyperlink w:anchor="_Toc104359998" w:history="1">
             <w:r>
               <w:rPr>
                 <w:rStyle w:val="Hyperlink"/>
@@ -850,7 +850,7 @@
                 <w:noProof/>
                 <w:webHidden/>
               </w:rPr>
-              <w:instrText xml:space="preserve"> PAGEREF _Toc104322096 \h </w:instrText>
+              <w:instrText xml:space="preserve"> PAGEREF _Toc104359998 \h </w:instrText>
             </w:r>
             <w:r>
               <w:rPr>
@@ -893,7 +893,7 @@
               <w:lang w:val="en-AU" w:eastAsia="en-AU"/>
             </w:rPr>
           </w:pPr>
-          <w:hyperlink w:anchor="_Toc104322097" w:history="1">
+          <w:hyperlink w:anchor="_Toc104359999" w:history="1">
             <w:r>
               <w:rPr>
                 <w:rStyle w:val="Hyperlink"/>
@@ -920,7 +920,7 @@
                 <w:noProof/>
                 <w:webHidden/>
               </w:rPr>
-              <w:instrText xml:space="preserve"> PAGEREF _Toc104322097 \h </w:instrText>
+              <w:instrText xml:space="preserve"> PAGEREF _Toc104359999 \h </w:instrText>
             </w:r>
             <w:r>
               <w:rPr>
@@ -963,7 +963,7 @@
               <w:lang w:val="en-AU" w:eastAsia="en-AU"/>
             </w:rPr>
           </w:pPr>
-          <w:hyperlink w:anchor="_Toc104322098" w:history="1">
+          <w:hyperlink w:anchor="_Toc104360000" w:history="1">
             <w:r>
               <w:rPr>
                 <w:rStyle w:val="Hyperlink"/>
@@ -990,7 +990,7 @@
                 <w:noProof/>
                 <w:webHidden/>
               </w:rPr>
-              <w:instrText xml:space="preserve"> PAGEREF _Toc104322098 \h </w:instrText>
+              <w:instrText xml:space="preserve"> PAGEREF _Toc104360000 \h </w:instrText>
             </w:r>
             <w:r>
               <w:rPr>
@@ -1033,13 +1033,13 @@
               <w:lang w:val="en-AU" w:eastAsia="en-AU"/>
             </w:rPr>
           </w:pPr>
-          <w:hyperlink w:anchor="_Toc104322099" w:history="1">
+          <w:hyperlink w:anchor="_Toc104360001" w:history="1">
             <w:r>
               <w:rPr>
                 <w:rStyle w:val="Hyperlink"/>
                 <w:noProof/>
               </w:rPr>
-              <w:t>Running the program without Visual Studio installed</w:t>
+              <w:t>Installing Fonts</w:t>
             </w:r>
             <w:r>
               <w:rPr>
@@ -1060,7 +1060,7 @@
                 <w:noProof/>
                 <w:webHidden/>
               </w:rPr>
-              <w:instrText xml:space="preserve"> PAGEREF _Toc104322099 \h </w:instrText>
+              <w:instrText xml:space="preserve"> PAGEREF _Toc104360001 \h </w:instrText>
             </w:r>
             <w:r>
               <w:rPr>
@@ -1081,6 +1081,76 @@
                 <w:webHidden/>
               </w:rPr>
               <w:t>5</w:t>
+            </w:r>
+            <w:r>
+              <w:rPr>
+                <w:noProof/>
+                <w:webHidden/>
+              </w:rPr>
+              <w:fldChar w:fldCharType="end"/>
+            </w:r>
+          </w:hyperlink>
+        </w:p>
+        <w:p>
+          <w:pPr>
+            <w:pStyle w:val="TOC1"/>
+            <w:tabs>
+              <w:tab w:val="right" w:leader="dot" w:pos="10456"/>
+            </w:tabs>
+            <w:rPr>
+              <w:rFonts w:cstheme="minorBidi"/>
+              <w:noProof/>
+              <w:lang w:val="en-AU" w:eastAsia="en-AU"/>
+            </w:rPr>
+          </w:pPr>
+          <w:hyperlink w:anchor="_Toc104360002" w:history="1">
+            <w:r>
+              <w:rPr>
+                <w:rStyle w:val="Hyperlink"/>
+                <w:noProof/>
+              </w:rPr>
+              <w:t>Running the program</w:t>
+            </w:r>
+            <w:r>
+              <w:rPr>
+                <w:noProof/>
+                <w:webHidden/>
+              </w:rPr>
+              <w:tab/>
+            </w:r>
+            <w:r>
+              <w:rPr>
+                <w:noProof/>
+                <w:webHidden/>
+              </w:rPr>
+              <w:fldChar w:fldCharType="begin"/>
+            </w:r>
+            <w:r>
+              <w:rPr>
+                <w:noProof/>
+                <w:webHidden/>
+              </w:rPr>
+              <w:instrText xml:space="preserve"> PAGEREF _Toc104360002 \h </w:instrText>
+            </w:r>
+            <w:r>
+              <w:rPr>
+                <w:noProof/>
+                <w:webHidden/>
+              </w:rPr>
+            </w:r>
+            <w:r>
+              <w:rPr>
+                <w:noProof/>
+                <w:webHidden/>
+              </w:rPr>
+              <w:fldChar w:fldCharType="separate"/>
+            </w:r>
+            <w:r>
+              <w:rPr>
+                <w:noProof/>
+                <w:webHidden/>
+              </w:rPr>
+              <w:t>6</w:t>
             </w:r>
             <w:r>
               <w:rPr>
@@ -1103,12 +1173,82 @@
               <w:lang w:val="en-AU" w:eastAsia="en-AU"/>
             </w:rPr>
           </w:pPr>
-          <w:hyperlink w:anchor="_Toc104322100" w:history="1">
+          <w:hyperlink w:anchor="_Toc104360003" w:history="1">
             <w:r>
               <w:rPr>
                 <w:rStyle w:val="Hyperlink"/>
                 <w:noProof/>
               </w:rPr>
+              <w:t>Visual Studio not installed</w:t>
+            </w:r>
+            <w:r>
+              <w:rPr>
+                <w:noProof/>
+                <w:webHidden/>
+              </w:rPr>
+              <w:tab/>
+            </w:r>
+            <w:r>
+              <w:rPr>
+                <w:noProof/>
+                <w:webHidden/>
+              </w:rPr>
+              <w:fldChar w:fldCharType="begin"/>
+            </w:r>
+            <w:r>
+              <w:rPr>
+                <w:noProof/>
+                <w:webHidden/>
+              </w:rPr>
+              <w:instrText xml:space="preserve"> PAGEREF _Toc104360003 \h </w:instrText>
+            </w:r>
+            <w:r>
+              <w:rPr>
+                <w:noProof/>
+                <w:webHidden/>
+              </w:rPr>
+            </w:r>
+            <w:r>
+              <w:rPr>
+                <w:noProof/>
+                <w:webHidden/>
+              </w:rPr>
+              <w:fldChar w:fldCharType="separate"/>
+            </w:r>
+            <w:r>
+              <w:rPr>
+                <w:noProof/>
+                <w:webHidden/>
+              </w:rPr>
+              <w:t>6</w:t>
+            </w:r>
+            <w:r>
+              <w:rPr>
+                <w:noProof/>
+                <w:webHidden/>
+              </w:rPr>
+              <w:fldChar w:fldCharType="end"/>
+            </w:r>
+          </w:hyperlink>
+        </w:p>
+        <w:p>
+          <w:pPr>
+            <w:pStyle w:val="TOC2"/>
+            <w:tabs>
+              <w:tab w:val="right" w:leader="dot" w:pos="10456"/>
+            </w:tabs>
+            <w:rPr>
+              <w:rFonts w:cstheme="minorBidi"/>
+              <w:noProof/>
+              <w:lang w:val="en-AU" w:eastAsia="en-AU"/>
+            </w:rPr>
+          </w:pPr>
+          <w:hyperlink w:anchor="_Toc104360004" w:history="1">
+            <w:r>
+              <w:rPr>
+                <w:rStyle w:val="Hyperlink"/>
+                <w:noProof/>
+              </w:rPr>
               <w:t>Running the program with Visual Studio installed</w:t>
             </w:r>
             <w:r>
@@ -1130,7 +1270,7 @@
                 <w:noProof/>
                 <w:webHidden/>
               </w:rPr>
-              <w:instrText xml:space="preserve"> PAGEREF _Toc104322100 \h </w:instrText>
+              <w:instrText xml:space="preserve"> PAGEREF _Toc104360004 \h </w:instrText>
             </w:r>
             <w:r>
               <w:rPr>
@@ -1150,7 +1290,7 @@
                 <w:noProof/>
                 <w:webHidden/>
               </w:rPr>
-              <w:t>5</w:t>
+              <w:t>8</w:t>
             </w:r>
             <w:r>
               <w:rPr>
@@ -1173,7 +1313,7 @@
               <w:lang w:val="en-AU" w:eastAsia="en-AU"/>
             </w:rPr>
           </w:pPr>
-          <w:hyperlink w:anchor="_Toc104322101" w:history="1">
+          <w:hyperlink w:anchor="_Toc104360005" w:history="1">
             <w:r>
               <w:rPr>
                 <w:rStyle w:val="Hyperlink"/>
@@ -1200,7 +1340,7 @@
                 <w:noProof/>
                 <w:webHidden/>
               </w:rPr>
-              <w:instrText xml:space="preserve"> PAGEREF _Toc104322101 \h </w:instrText>
+              <w:instrText xml:space="preserve"> PAGEREF _Toc104360005 \h </w:instrText>
             </w:r>
             <w:r>
               <w:rPr>
@@ -1220,7 +1360,7 @@
                 <w:noProof/>
                 <w:webHidden/>
               </w:rPr>
-              <w:t>7</w:t>
+              <w:t>9</w:t>
             </w:r>
             <w:r>
               <w:rPr>
@@ -1243,7 +1383,7 @@
               <w:lang w:val="en-AU" w:eastAsia="en-AU"/>
             </w:rPr>
           </w:pPr>
-          <w:hyperlink w:anchor="_Toc104322102" w:history="1">
+          <w:hyperlink w:anchor="_Toc104360006" w:history="1">
             <w:r>
               <w:rPr>
                 <w:rStyle w:val="Hyperlink"/>
@@ -1270,7 +1410,7 @@
                 <w:noProof/>
                 <w:webHidden/>
               </w:rPr>
-              <w:instrText xml:space="preserve"> PAGEREF _Toc104322102 \h </w:instrText>
+              <w:instrText xml:space="preserve"> PAGEREF _Toc104360006 \h </w:instrText>
             </w:r>
             <w:r>
               <w:rPr>
@@ -1290,7 +1430,7 @@
                 <w:noProof/>
                 <w:webHidden/>
               </w:rPr>
-              <w:t>7</w:t>
+              <w:t>9</w:t>
             </w:r>
             <w:r>
               <w:rPr>
@@ -1313,7 +1453,7 @@
               <w:lang w:val="en-AU" w:eastAsia="en-AU"/>
             </w:rPr>
           </w:pPr>
-          <w:hyperlink w:anchor="_Toc104322103" w:history="1">
+          <w:hyperlink w:anchor="_Toc104360007" w:history="1">
             <w:r>
               <w:rPr>
                 <w:rStyle w:val="Hyperlink"/>
@@ -1340,7 +1480,7 @@
                 <w:noProof/>
                 <w:webHidden/>
               </w:rPr>
-              <w:instrText xml:space="preserve"> PAGEREF _Toc104322103 \h </w:instrText>
+              <w:instrText xml:space="preserve"> PAGEREF _Toc104360007 \h </w:instrText>
             </w:r>
             <w:r>
               <w:rPr>
@@ -1360,7 +1500,7 @@
                 <w:noProof/>
                 <w:webHidden/>
               </w:rPr>
-              <w:t>8</w:t>
+              <w:t>10</w:t>
             </w:r>
             <w:r>
               <w:rPr>
@@ -1383,7 +1523,7 @@
               <w:lang w:val="en-AU" w:eastAsia="en-AU"/>
             </w:rPr>
           </w:pPr>
-          <w:hyperlink w:anchor="_Toc104322104" w:history="1">
+          <w:hyperlink w:anchor="_Toc104360008" w:history="1">
             <w:r>
               <w:rPr>
                 <w:rStyle w:val="Hyperlink"/>
@@ -1410,7 +1550,7 @@
                 <w:noProof/>
                 <w:webHidden/>
               </w:rPr>
-              <w:instrText xml:space="preserve"> PAGEREF _Toc104322104 \h </w:instrText>
+              <w:instrText xml:space="preserve"> PAGEREF _Toc104360008 \h </w:instrText>
             </w:r>
             <w:r>
               <w:rPr>
@@ -1430,7 +1570,7 @@
                 <w:noProof/>
                 <w:webHidden/>
               </w:rPr>
-              <w:t>8</w:t>
+              <w:t>10</w:t>
             </w:r>
             <w:r>
               <w:rPr>
@@ -1453,7 +1593,7 @@
               <w:lang w:val="en-AU" w:eastAsia="en-AU"/>
             </w:rPr>
           </w:pPr>
-          <w:hyperlink w:anchor="_Toc104322105" w:history="1">
+          <w:hyperlink w:anchor="_Toc104360009" w:history="1">
             <w:r>
               <w:rPr>
                 <w:rStyle w:val="Hyperlink"/>
@@ -1480,7 +1620,7 @@
                 <w:noProof/>
                 <w:webHidden/>
               </w:rPr>
-              <w:instrText xml:space="preserve"> PAGEREF _Toc104322105 \h </w:instrText>
+              <w:instrText xml:space="preserve"> PAGEREF _Toc104360009 \h </w:instrText>
             </w:r>
             <w:r>
               <w:rPr>
@@ -1500,7 +1640,7 @@
                 <w:noProof/>
                 <w:webHidden/>
               </w:rPr>
-              <w:t>9</w:t>
+              <w:t>11</w:t>
             </w:r>
             <w:r>
               <w:rPr>
@@ -1523,7 +1663,7 @@
               <w:lang w:val="en-AU" w:eastAsia="en-AU"/>
             </w:rPr>
           </w:pPr>
-          <w:hyperlink w:anchor="_Toc104322106" w:history="1">
+          <w:hyperlink w:anchor="_Toc104360010" w:history="1">
             <w:r>
               <w:rPr>
                 <w:rStyle w:val="Hyperlink"/>
@@ -1550,7 +1690,7 @@
                 <w:noProof/>
                 <w:webHidden/>
               </w:rPr>
-              <w:instrText xml:space="preserve"> PAGEREF _Toc104322106 \h </w:instrText>
+              <w:instrText xml:space="preserve"> PAGEREF _Toc104360010 \h </w:instrText>
             </w:r>
             <w:r>
               <w:rPr>
@@ -1570,7 +1710,7 @@
                 <w:noProof/>
                 <w:webHidden/>
               </w:rPr>
-              <w:t>9</w:t>
+              <w:t>11</w:t>
             </w:r>
             <w:r>
               <w:rPr>
@@ -1593,7 +1733,7 @@
               <w:lang w:val="en-AU" w:eastAsia="en-AU"/>
             </w:rPr>
           </w:pPr>
-          <w:hyperlink w:anchor="_Toc104322107" w:history="1">
+          <w:hyperlink w:anchor="_Toc104360011" w:history="1">
             <w:r>
               <w:rPr>
                 <w:rStyle w:val="Hyperlink"/>
@@ -1620,7 +1760,7 @@
                 <w:noProof/>
                 <w:webHidden/>
               </w:rPr>
-              <w:instrText xml:space="preserve"> PAGEREF _Toc104322107 \h </w:instrText>
+              <w:instrText xml:space="preserve"> PAGEREF _Toc104360011 \h </w:instrText>
             </w:r>
             <w:r>
               <w:rPr>
@@ -1640,7 +1780,7 @@
                 <w:noProof/>
                 <w:webHidden/>
               </w:rPr>
-              <w:t>10</w:t>
+              <w:t>12</w:t>
             </w:r>
             <w:r>
               <w:rPr>
@@ -1663,7 +1803,7 @@
               <w:lang w:val="en-AU" w:eastAsia="en-AU"/>
             </w:rPr>
           </w:pPr>
-          <w:hyperlink w:anchor="_Toc104322108" w:history="1">
+          <w:hyperlink w:anchor="_Toc104360012" w:history="1">
             <w:r>
               <w:rPr>
                 <w:rStyle w:val="Hyperlink"/>
@@ -1690,7 +1830,7 @@
                 <w:noProof/>
                 <w:webHidden/>
               </w:rPr>
-              <w:instrText xml:space="preserve"> PAGEREF _Toc104322108 \h </w:instrText>
+              <w:instrText xml:space="preserve"> PAGEREF _Toc104360012 \h </w:instrText>
             </w:r>
             <w:r>
               <w:rPr>
@@ -1710,7 +1850,7 @@
                 <w:noProof/>
                 <w:webHidden/>
               </w:rPr>
-              <w:t>10</w:t>
+              <w:t>12</w:t>
             </w:r>
             <w:r>
               <w:rPr>
@@ -1733,7 +1873,7 @@
               <w:lang w:val="en-AU" w:eastAsia="en-AU"/>
             </w:rPr>
           </w:pPr>
-          <w:hyperlink w:anchor="_Toc104322109" w:history="1">
+          <w:hyperlink w:anchor="_Toc104360013" w:history="1">
             <w:r>
               <w:rPr>
                 <w:rStyle w:val="Hyperlink"/>
@@ -1760,7 +1900,7 @@
                 <w:noProof/>
                 <w:webHidden/>
               </w:rPr>
-              <w:instrText xml:space="preserve"> PAGEREF _Toc104322109 \h </w:instrText>
+              <w:instrText xml:space="preserve"> PAGEREF _Toc104360013 \h </w:instrText>
             </w:r>
             <w:r>
               <w:rPr>
@@ -1780,7 +1920,7 @@
                 <w:noProof/>
                 <w:webHidden/>
               </w:rPr>
-              <w:t>11</w:t>
+              <w:t>13</w:t>
             </w:r>
             <w:r>
               <w:rPr>
@@ -1803,7 +1943,7 @@
               <w:lang w:val="en-AU" w:eastAsia="en-AU"/>
             </w:rPr>
           </w:pPr>
-          <w:hyperlink w:anchor="_Toc104322110" w:history="1">
+          <w:hyperlink w:anchor="_Toc104360014" w:history="1">
             <w:r>
               <w:rPr>
                 <w:rStyle w:val="Hyperlink"/>
@@ -1830,7 +1970,7 @@
                 <w:noProof/>
                 <w:webHidden/>
               </w:rPr>
-              <w:instrText xml:space="preserve"> PAGEREF _Toc104322110 \h </w:instrText>
+              <w:instrText xml:space="preserve"> PAGEREF _Toc104360014 \h </w:instrText>
             </w:r>
             <w:r>
               <w:rPr>
@@ -1850,7 +1990,7 @@
                 <w:noProof/>
                 <w:webHidden/>
               </w:rPr>
-              <w:t>12</w:t>
+              <w:t>14</w:t>
             </w:r>
             <w:r>
               <w:rPr>
@@ -1873,7 +2013,7 @@
               <w:lang w:val="en-AU" w:eastAsia="en-AU"/>
             </w:rPr>
           </w:pPr>
-          <w:hyperlink w:anchor="_Toc104322111" w:history="1">
+          <w:hyperlink w:anchor="_Toc104360015" w:history="1">
             <w:r>
               <w:rPr>
                 <w:rStyle w:val="Hyperlink"/>
@@ -1900,7 +2040,7 @@
                 <w:noProof/>
                 <w:webHidden/>
               </w:rPr>
-              <w:instrText xml:space="preserve"> PAGEREF _Toc104322111 \h </w:instrText>
+              <w:instrText xml:space="preserve"> PAGEREF _Toc104360015 \h </w:instrText>
             </w:r>
             <w:r>
               <w:rPr>
@@ -1920,7 +2060,7 @@
                 <w:noProof/>
                 <w:webHidden/>
               </w:rPr>
-              <w:t>12</w:t>
+              <w:t>14</w:t>
             </w:r>
             <w:r>
               <w:rPr>
@@ -1961,7 +2101,7 @@
       <w:pPr>
         <w:pStyle w:val="Heading1"/>
       </w:pPr>
-      <w:bookmarkStart w:id="0" w:name="_Toc104322092"/>
+      <w:bookmarkStart w:id="0" w:name="_Toc104359994"/>
       <w:r>
         <w:lastRenderedPageBreak/>
         <w:t>About</w:t>
@@ -1977,7 +2117,7 @@
       <w:pPr>
         <w:pStyle w:val="Heading1"/>
       </w:pPr>
-      <w:bookmarkStart w:id="1" w:name="_Toc104322093"/>
+      <w:bookmarkStart w:id="1" w:name="_Toc104359995"/>
       <w:r>
         <w:t>System Requirements</w:t>
       </w:r>
@@ -1987,7 +2127,7 @@
       <w:pPr>
         <w:pStyle w:val="Heading2"/>
       </w:pPr>
-      <w:bookmarkStart w:id="2" w:name="_Toc104322094"/>
+      <w:bookmarkStart w:id="2" w:name="_Toc104359996"/>
       <w:r>
         <w:t xml:space="preserve">Minimum </w:t>
       </w:r>
@@ -2066,7 +2206,7 @@
       <w:pPr>
         <w:pStyle w:val="Heading2"/>
       </w:pPr>
-      <w:bookmarkStart w:id="3" w:name="_Toc104322095"/>
+      <w:bookmarkStart w:id="3" w:name="_Toc104359997"/>
       <w:r>
         <w:t>Recommended Hardware Specifications</w:t>
       </w:r>
@@ -2136,7 +2276,7 @@
       <w:pPr>
         <w:pStyle w:val="Heading2"/>
       </w:pPr>
-      <w:bookmarkStart w:id="4" w:name="_Toc104322096"/>
+      <w:bookmarkStart w:id="4" w:name="_Toc104359998"/>
       <w:r>
         <w:t>Software Requirements</w:t>
       </w:r>
@@ -2205,7 +2345,7 @@
       <w:pPr>
         <w:pStyle w:val="Heading1"/>
       </w:pPr>
-      <w:bookmarkStart w:id="5" w:name="_Toc104322097"/>
+      <w:bookmarkStart w:id="5" w:name="_Toc104359999"/>
       <w:r>
         <w:lastRenderedPageBreak/>
         <w:t>Installation Guide</w:t>
@@ -2216,7 +2356,7 @@
       <w:pPr>
         <w:pStyle w:val="Heading2"/>
       </w:pPr>
-      <w:bookmarkStart w:id="6" w:name="_Toc104322098"/>
+      <w:bookmarkStart w:id="6" w:name="_Toc104360000"/>
       <w:r>
         <w:t>Extracting</w:t>
       </w:r>
@@ -2589,37 +2729,19 @@
       <w:pPr>
         <w:pStyle w:val="Heading2"/>
       </w:pPr>
-      <w:bookmarkStart w:id="7" w:name="_Toc104322099"/>
+      <w:bookmarkStart w:id="7" w:name="_Toc104360001"/>
       <w:r>
         <w:lastRenderedPageBreak/>
-        <w:t>Running the program</w:t>
-      </w:r>
-      <w:r>
-        <w:t xml:space="preserve"> </w:t>
-      </w:r>
-      <w:r>
-        <w:softHyphen/>
-      </w:r>
-      <w:r>
-        <w:t xml:space="preserve">without Visual </w:t>
-      </w:r>
-      <w:r>
-        <w:t>Studio</w:t>
-      </w:r>
-      <w:r>
-        <w:t xml:space="preserve"> installed</w:t>
+        <w:t>Installing Fonts</w:t>
       </w:r>
       <w:bookmarkEnd w:id="7"/>
-      <w:r>
-        <w:t xml:space="preserve"> </w:t>
-      </w:r>
     </w:p>
     <w:p>
       <w:pPr>
         <w:pStyle w:val="ListParagraph"/>
         <w:numPr>
           <w:ilvl w:val="0"/>
-          <w:numId w:val="6"/>
+          <w:numId w:val="9"/>
         </w:numPr>
       </w:pPr>
       <w:r>
@@ -2627,13 +2749,13 @@
           <w:noProof/>
         </w:rPr>
         <w:drawing>
-          <wp:anchor distT="0" distB="0" distL="114300" distR="114300" simplePos="0" relativeHeight="251662336" behindDoc="0" locked="0" layoutInCell="1" allowOverlap="1" wp14:anchorId="2089FD52" wp14:editId="265EC65C">
+          <wp:anchor distT="0" distB="0" distL="114300" distR="114300" simplePos="0" relativeHeight="251662336" behindDoc="0" locked="0" layoutInCell="1" allowOverlap="1" wp14:anchorId="2089FD52" wp14:editId="56CA7DE9">
             <wp:simplePos x="0" y="0"/>
             <wp:positionH relativeFrom="margin">
               <wp:align>center</wp:align>
             </wp:positionH>
             <wp:positionV relativeFrom="paragraph">
-              <wp:posOffset>295335</wp:posOffset>
+              <wp:posOffset>255929</wp:posOffset>
             </wp:positionV>
             <wp:extent cx="4735830" cy="2714625"/>
             <wp:effectExtent l="0" t="0" r="7620" b="9525"/>
@@ -2677,10 +2799,7 @@
         </w:drawing>
       </w:r>
       <w:r>
-        <w:t xml:space="preserve">Navigate </w:t>
-      </w:r>
-      <w:r>
-        <w:t>into the expanded ZIP folder and the sub-folder ‘MazeGame’.</w:t>
+        <w:t>Navigate into the expanded ZIP folder and the sub-folder ‘MazeGame’.</w:t>
       </w:r>
     </w:p>
     <w:p>
@@ -2696,21 +2815,186 @@
           <w:i/>
           <w:iCs/>
         </w:rPr>
-        <w:t xml:space="preserve">Figure 4: </w:t>
-      </w:r>
-      <w:r>
+        <w:t>Figure 4: Some of the contents of the ‘MazeGame’ subdirectory</w:t>
+      </w:r>
+    </w:p>
+    <w:p>
+      <w:pPr>
+        <w:pStyle w:val="ListParagraph"/>
+        <w:numPr>
+          <w:ilvl w:val="0"/>
+          <w:numId w:val="9"/>
+        </w:numPr>
+      </w:pPr>
+      <w:r>
+        <w:t>Navigate from this folder into the ‘Resources’ folder.</w:t>
+      </w:r>
+    </w:p>
+    <w:p>
+      <w:pPr>
+        <w:pStyle w:val="ListParagraph"/>
+        <w:numPr>
+          <w:ilvl w:val="0"/>
+          <w:numId w:val="9"/>
+        </w:numPr>
+      </w:pPr>
+      <w:r>
+        <w:drawing>
+          <wp:anchor distT="0" distB="0" distL="114300" distR="114300" simplePos="0" relativeHeight="251672576" behindDoc="0" locked="0" layoutInCell="1" allowOverlap="1" wp14:anchorId="50EB1734" wp14:editId="3840BB5F">
+            <wp:simplePos x="0" y="0"/>
+            <wp:positionH relativeFrom="margin">
+              <wp:align>center</wp:align>
+            </wp:positionH>
+            <wp:positionV relativeFrom="paragraph">
+              <wp:posOffset>497050</wp:posOffset>
+            </wp:positionV>
+            <wp:extent cx="2467319" cy="1695687"/>
+            <wp:effectExtent l="19050" t="19050" r="9525" b="19050"/>
+            <wp:wrapTopAndBottom/>
+            <wp:docPr id="19" name="Picture 19"/>
+            <wp:cNvGraphicFramePr>
+              <a:graphicFrameLocks xmlns:a="http://schemas.openxmlformats.org/drawingml/2006/main" noChangeAspect="1"/>
+            </wp:cNvGraphicFramePr>
+            <a:graphic xmlns:a="http://schemas.openxmlformats.org/drawingml/2006/main">
+              <a:graphicData uri="http://schemas.openxmlformats.org/drawingml/2006/picture">
+                <pic:pic xmlns:pic="http://schemas.openxmlformats.org/drawingml/2006/picture">
+                  <pic:nvPicPr>
+                    <pic:cNvPr id="1" name=""/>
+                    <pic:cNvPicPr/>
+                  </pic:nvPicPr>
+                  <pic:blipFill>
+                    <a:blip r:embed="rId15">
+                      <a:extLst>
+                        <a:ext uri="{28A0092B-C50C-407E-A947-70E740481C1C}">
+                          <a14:useLocalDpi xmlns:a14="http://schemas.microsoft.com/office/drawing/2010/main" val="0"/>
+                        </a:ext>
+                      </a:extLst>
+                    </a:blip>
+                    <a:stretch>
+                      <a:fillRect/>
+                    </a:stretch>
+                  </pic:blipFill>
+                  <pic:spPr>
+                    <a:xfrm>
+                      <a:off x="0" y="0"/>
+                      <a:ext cx="2467319" cy="1695687"/>
+                    </a:xfrm>
+                    <a:prstGeom prst="rect">
+                      <a:avLst/>
+                    </a:prstGeom>
+                    <a:ln>
+                      <a:solidFill>
+                        <a:schemeClr val="tx1"/>
+                      </a:solidFill>
+                    </a:ln>
+                  </pic:spPr>
+                </pic:pic>
+              </a:graphicData>
+            </a:graphic>
+          </wp:anchor>
+        </w:drawing>
+      </w:r>
+      <w:r>
+        <w:t>There are three files in this folder – one image (</w:t>
+      </w:r>
+      <w:r>
+        <w:t xml:space="preserve">a </w:t>
+      </w:r>
+      <w:r>
+        <w:t>png file) and two fonts (ttf files). Double-click on one of the two fonts to bring up the installer:</w:t>
+      </w:r>
+    </w:p>
+    <w:p>
+      <w:pPr>
+        <w:pStyle w:val="ListParagraph"/>
         <w:rPr>
           <w:i/>
           <w:iCs/>
         </w:rPr>
-        <w:t>Some of the</w:t>
-      </w:r>
+      </w:pPr>
       <w:r>
         <w:rPr>
           <w:i/>
           <w:iCs/>
         </w:rPr>
-        <w:t xml:space="preserve"> contents of the ‘MazeGame’ subdirectory</w:t>
+        <w:t>Figure 5: The installer window of the ‘Anonymous Pro’ font</w:t>
+      </w:r>
+    </w:p>
+    <w:p>
+      <w:pPr>
+        <w:pStyle w:val="ListParagraph"/>
+        <w:numPr>
+          <w:ilvl w:val="0"/>
+          <w:numId w:val="9"/>
+        </w:numPr>
+      </w:pPr>
+      <w:r>
+        <w:t>Click on the ‘Install’ button in the top left</w:t>
+      </w:r>
+      <w:r>
+        <w:t>, then close the Fonts window.</w:t>
+      </w:r>
+    </w:p>
+    <w:p>
+      <w:pPr>
+        <w:pStyle w:val="ListParagraph"/>
+        <w:numPr>
+          <w:ilvl w:val="0"/>
+          <w:numId w:val="9"/>
+        </w:numPr>
+      </w:pPr>
+      <w:r>
+        <w:t>Repeat steps 3 and 4 with the second font.</w:t>
+      </w:r>
+    </w:p>
+    <w:p>
+      <w:pPr>
+        <w:spacing w:after="0"/>
+        <w:rPr>
+          <w:rFonts w:eastAsiaTheme="majorEastAsia" w:cstheme="majorBidi"/>
+          <w:color w:val="3B4455" w:themeColor="accent1"/>
+          <w:sz w:val="38"/>
+          <w:szCs w:val="26"/>
+        </w:rPr>
+      </w:pPr>
+      <w:r>
+        <w:br w:type="page"/>
+      </w:r>
+    </w:p>
+    <w:p>
+      <w:pPr>
+        <w:pStyle w:val="Heading1"/>
+      </w:pPr>
+      <w:bookmarkStart w:id="8" w:name="_Toc104360002"/>
+      <w:r>
+        <w:lastRenderedPageBreak/>
+        <w:t>Running the program</w:t>
+      </w:r>
+      <w:bookmarkEnd w:id="8"/>
+    </w:p>
+    <w:p>
+      <w:pPr>
+        <w:pStyle w:val="Heading2"/>
+      </w:pPr>
+      <w:bookmarkStart w:id="9" w:name="_Toc104360003"/>
+      <w:r>
+        <w:t>Visual Studio not installed</w:t>
+      </w:r>
+      <w:bookmarkEnd w:id="9"/>
+    </w:p>
+    <w:p>
+      <w:pPr>
+        <w:pStyle w:val="ListParagraph"/>
+        <w:numPr>
+          <w:ilvl w:val="0"/>
+          <w:numId w:val="6"/>
+        </w:numPr>
+      </w:pPr>
+      <w:r>
+        <w:t xml:space="preserve">Navigate </w:t>
+      </w:r>
+      <w:r>
+        <w:t>into the expanded ZIP folder and the sub-folder ‘MazeGame’.</w:t>
       </w:r>
     </w:p>
     <w:p>
@@ -2749,7 +3033,7 @@
                     <pic:cNvPicPr/>
                   </pic:nvPicPr>
                   <pic:blipFill>
-                    <a:blip r:embed="rId15">
+                    <a:blip r:embed="rId16">
                       <a:extLst>
                         <a:ext uri="{28A0092B-C50C-407E-A947-70E740481C1C}">
                           <a14:useLocalDpi xmlns:a14="http://schemas.microsoft.com/office/drawing/2010/main" val="0"/>
@@ -2788,7 +3072,21 @@
           <w:i/>
           <w:iCs/>
         </w:rPr>
-        <w:t>Figure 5: The contents of ‘MazeGame\bin\Debug\net5.0-windows’</w:t>
+        <w:t xml:space="preserve">Figure </w:t>
+      </w:r>
+      <w:r>
+        <w:rPr>
+          <w:i/>
+          <w:iCs/>
+        </w:rPr>
+        <w:t>6</w:t>
+      </w:r>
+      <w:r>
+        <w:rPr>
+          <w:i/>
+          <w:iCs/>
+        </w:rPr>
+        <w:t>: The contents of ‘MazeGame\bin\Debug\net5.0-windows’</w:t>
       </w:r>
     </w:p>
     <w:p>
@@ -2837,7 +3135,7 @@
                     <pic:cNvPicPr/>
                   </pic:nvPicPr>
                   <pic:blipFill>
-                    <a:blip r:embed="rId16"/>
+                    <a:blip r:embed="rId17"/>
                     <a:stretch>
                       <a:fillRect/>
                     </a:stretch>
@@ -2876,7 +3174,21 @@
           <w:i/>
           <w:iCs/>
         </w:rPr>
-        <w:t>Figure 6: This prompt means you do not have .NET installed</w:t>
+        <w:t xml:space="preserve">Figure </w:t>
+      </w:r>
+      <w:r>
+        <w:rPr>
+          <w:i/>
+          <w:iCs/>
+        </w:rPr>
+        <w:t>7</w:t>
+      </w:r>
+      <w:r>
+        <w:rPr>
+          <w:i/>
+          <w:iCs/>
+        </w:rPr>
+        <w:t>: This prompt means you do not have .NET installed</w:t>
       </w:r>
     </w:p>
     <w:p>
@@ -2888,13 +3200,22 @@
         </w:numPr>
       </w:pPr>
       <w:r>
-        <w:t>Locate the ‘Run desktop apps’ option, and select your system architecture (</w:t>
+        <w:t xml:space="preserve">Locate the ‘Run desktop apps’ </w:t>
+      </w:r>
+      <w:r>
+        <w:t>option and</w:t>
+      </w:r>
+      <w:r>
+        <w:t xml:space="preserve"> select your system architecture (</w:t>
       </w:r>
       <w:r>
         <w:t>Check ‘System Information’ in Windows Search to see what architecture your system uses</w:t>
       </w:r>
       <w:r>
         <w:t>).</w:t>
+      </w:r>
+      <w:r>
+        <w:t xml:space="preserve"> This will download an exe file.</w:t>
       </w:r>
     </w:p>
     <w:p>
@@ -2909,7 +3230,6 @@
         <w:rPr>
           <w:noProof/>
         </w:rPr>
-        <w:lastRenderedPageBreak/>
         <w:drawing>
           <wp:anchor distT="0" distB="0" distL="114300" distR="114300" simplePos="0" relativeHeight="251671552" behindDoc="0" locked="0" layoutInCell="1" allowOverlap="1" wp14:anchorId="65560171" wp14:editId="69853E87">
             <wp:simplePos x="0" y="0"/>
@@ -2934,7 +3254,7 @@
                     <pic:cNvPicPr/>
                   </pic:nvPicPr>
                   <pic:blipFill>
-                    <a:blip r:embed="rId17">
+                    <a:blip r:embed="rId18">
                       <a:extLst>
                         <a:ext uri="{28A0092B-C50C-407E-A947-70E740481C1C}">
                           <a14:useLocalDpi xmlns:a14="http://schemas.microsoft.com/office/drawing/2010/main" val="0"/>
@@ -2973,7 +3293,21 @@
           <w:i/>
           <w:iCs/>
         </w:rPr>
-        <w:t>Figure 7: Select the appropriate architecture to download</w:t>
+        <w:t xml:space="preserve">Figure </w:t>
+      </w:r>
+      <w:r>
+        <w:rPr>
+          <w:i/>
+          <w:iCs/>
+        </w:rPr>
+        <w:t>8</w:t>
+      </w:r>
+      <w:r>
+        <w:rPr>
+          <w:i/>
+          <w:iCs/>
+        </w:rPr>
+        <w:t>: Select the appropriate architecture to download</w:t>
       </w:r>
     </w:p>
     <w:p>
@@ -2985,14 +3319,24 @@
         </w:numPr>
       </w:pPr>
       <w:r>
+        <w:lastRenderedPageBreak/>
+        <w:t>In your downloads folder, locate and run the downloaded exe file.</w:t>
+      </w:r>
+      <w:r>
+        <w:rPr>
+          <w:noProof/>
+        </w:rPr>
+        <w:t xml:space="preserve"> </w:t>
+      </w:r>
+      <w:r>
         <w:rPr>
           <w:noProof/>
         </w:rPr>
         <w:drawing>
-          <wp:inline distT="0" distB="0" distL="0" distR="0" wp14:anchorId="51474D98" wp14:editId="37789650">
-            <wp:extent cx="6506483" cy="438211"/>
-            <wp:effectExtent l="0" t="0" r="8890" b="0"/>
-            <wp:docPr id="17" name="Picture 17"/>
+          <wp:inline distT="0" distB="0" distL="0" distR="0" wp14:anchorId="5DF7FF35" wp14:editId="0E0677E9">
+            <wp:extent cx="2753109" cy="647790"/>
+            <wp:effectExtent l="0" t="0" r="9525" b="0"/>
+            <wp:docPr id="20" name="Picture 20"/>
             <wp:cNvGraphicFramePr>
               <a:graphicFrameLocks xmlns:a="http://schemas.openxmlformats.org/drawingml/2006/main" noChangeAspect="1"/>
             </wp:cNvGraphicFramePr>
@@ -3004,7 +3348,7 @@
                     <pic:cNvPicPr/>
                   </pic:nvPicPr>
                   <pic:blipFill>
-                    <a:blip r:embed="rId18"/>
+                    <a:blip r:embed="rId19"/>
                     <a:stretch>
                       <a:fillRect/>
                     </a:stretch>
@@ -3012,7 +3356,7 @@
                   <pic:spPr>
                     <a:xfrm>
                       <a:off x="0" y="0"/>
-                      <a:ext cx="6506483" cy="438211"/>
+                      <a:ext cx="2753109" cy="647790"/>
                     </a:xfrm>
                     <a:prstGeom prst="rect">
                       <a:avLst/>
@@ -3028,19 +3372,63 @@
     <w:p>
       <w:pPr>
         <w:pStyle w:val="ListParagraph"/>
+        <w:rPr>
+          <w:i/>
+          <w:iCs/>
+        </w:rPr>
+      </w:pPr>
+      <w:r>
+        <w:rPr>
+          <w:i/>
+          <w:iCs/>
+          <w:noProof/>
+        </w:rPr>
+        <w:t xml:space="preserve">Figure </w:t>
+      </w:r>
+      <w:r>
+        <w:rPr>
+          <w:i/>
+          <w:iCs/>
+          <w:noProof/>
+        </w:rPr>
+        <w:t>9</w:t>
+      </w:r>
+      <w:r>
+        <w:rPr>
+          <w:i/>
+          <w:iCs/>
+          <w:noProof/>
+        </w:rPr>
+        <w:t>: Run the newly downloaded exe file to install the .NET 5.0 Runtime</w:t>
+      </w:r>
+    </w:p>
+    <w:p>
+      <w:pPr>
+        <w:pStyle w:val="ListParagraph"/>
         <w:numPr>
           <w:ilvl w:val="0"/>
           <w:numId w:val="6"/>
         </w:numPr>
       </w:pPr>
       <w:r>
+        <w:t>The installer will now launch – select the ‘Install’ option in the bottom right, and the installation should proceed after administrator approval. Once .NET has been installed, you should see the below screen:</w:t>
+      </w:r>
+      <w:r>
         <w:rPr>
           <w:noProof/>
         </w:rPr>
         <w:drawing>
-          <wp:inline distT="0" distB="0" distL="0" distR="0" wp14:anchorId="5132919D" wp14:editId="7B552D13">
-            <wp:extent cx="6154009" cy="4391638"/>
+          <wp:anchor distT="0" distB="0" distL="114300" distR="114300" simplePos="0" relativeHeight="251673600" behindDoc="0" locked="0" layoutInCell="1" allowOverlap="1" wp14:anchorId="5132919D" wp14:editId="091589CB">
+            <wp:simplePos x="0" y="0"/>
+            <wp:positionH relativeFrom="column">
+              <wp:posOffset>476250</wp:posOffset>
+            </wp:positionH>
+            <wp:positionV relativeFrom="paragraph">
+              <wp:posOffset>728980</wp:posOffset>
+            </wp:positionV>
+            <wp:extent cx="6153785" cy="4391025"/>
             <wp:effectExtent l="19050" t="19050" r="18415" b="28575"/>
+            <wp:wrapTopAndBottom/>
             <wp:docPr id="18" name="Picture 18" descr="Graphical user interface, application, Teams&#10;&#10;Description automatically generated"/>
             <wp:cNvGraphicFramePr>
               <a:graphicFrameLocks xmlns:a="http://schemas.openxmlformats.org/drawingml/2006/main" noChangeAspect="1"/>
@@ -3053,7 +3441,13 @@
                     <pic:cNvPicPr/>
                   </pic:nvPicPr>
                   <pic:blipFill>
-                    <a:blip r:embed="rId19"/>
+                    <a:blip r:embed="rId20">
+                      <a:extLst>
+                        <a:ext uri="{28A0092B-C50C-407E-A947-70E740481C1C}">
+                          <a14:useLocalDpi xmlns:a14="http://schemas.microsoft.com/office/drawing/2010/main" val="0"/>
+                        </a:ext>
+                      </a:extLst>
+                    </a:blip>
                     <a:stretch>
                       <a:fillRect/>
                     </a:stretch>
@@ -3061,7 +3455,7 @@
                   <pic:spPr>
                     <a:xfrm>
                       <a:off x="0" y="0"/>
-                      <a:ext cx="6154009" cy="4391638"/>
+                      <a:ext cx="6153785" cy="4391025"/>
                     </a:xfrm>
                     <a:prstGeom prst="rect">
                       <a:avLst/>
@@ -3075,16 +3469,85 @@
                 </pic:pic>
               </a:graphicData>
             </a:graphic>
-          </wp:inline>
+          </wp:anchor>
         </w:drawing>
       </w:r>
     </w:p>
     <w:p>
       <w:pPr>
+        <w:pStyle w:val="ListParagraph"/>
+        <w:rPr>
+          <w:i/>
+          <w:iCs/>
+        </w:rPr>
+      </w:pPr>
+      <w:r>
+        <w:rPr>
+          <w:i/>
+          <w:iCs/>
+        </w:rPr>
+        <w:t xml:space="preserve">Figure </w:t>
+      </w:r>
+      <w:r>
+        <w:rPr>
+          <w:i/>
+          <w:iCs/>
+        </w:rPr>
+        <w:t>10</w:t>
+      </w:r>
+      <w:r>
+        <w:rPr>
+          <w:i/>
+          <w:iCs/>
+        </w:rPr>
+        <w:t>: The success screen shown once .NET 5.0 has been installed</w:t>
+      </w:r>
+    </w:p>
+    <w:p>
+      <w:pPr>
+        <w:pStyle w:val="ListParagraph"/>
+        <w:numPr>
+          <w:ilvl w:val="0"/>
+          <w:numId w:val="6"/>
+        </w:numPr>
+      </w:pPr>
+      <w:r>
+        <w:t>Follow steps 1 and 2 again to re-locate the MazeGame.exe file. This should now start the game once you run it. See ‘How to Play’.</w:t>
+      </w:r>
+    </w:p>
+    <w:p>
+      <w:pPr>
+        <w:pStyle w:val="ListParagraph"/>
+        <w:numPr>
+          <w:ilvl w:val="1"/>
+          <w:numId w:val="6"/>
+        </w:numPr>
+      </w:pPr>
+      <w:r>
+        <w:t>If the game does not start and still prompts you for .NET, ensure that you’ve selected the appropriate architecture for your system. You may require a restart for the changes to take effect.</w:t>
+      </w:r>
+    </w:p>
+    <w:p>
+      <w:pPr>
+        <w:spacing w:after="0"/>
+        <w:rPr>
+          <w:rFonts w:eastAsiaTheme="majorEastAsia" w:cstheme="majorBidi"/>
+          <w:color w:val="3B4455" w:themeColor="accent1"/>
+          <w:sz w:val="38"/>
+          <w:szCs w:val="26"/>
+        </w:rPr>
+      </w:pPr>
+      <w:r>
+        <w:br w:type="page"/>
+      </w:r>
+    </w:p>
+    <w:p>
+      <w:pPr>
         <w:pStyle w:val="Heading2"/>
       </w:pPr>
-      <w:bookmarkStart w:id="8" w:name="_Toc104322100"/>
-      <w:r>
+      <w:bookmarkStart w:id="10" w:name="_Toc104360004"/>
+      <w:r>
+        <w:lastRenderedPageBreak/>
         <w:t xml:space="preserve">Running the program with Visual </w:t>
       </w:r>
       <w:r>
@@ -3093,7 +3556,7 @@
       <w:r>
         <w:t xml:space="preserve"> installed</w:t>
       </w:r>
-      <w:bookmarkEnd w:id="8"/>
+      <w:bookmarkEnd w:id="10"/>
     </w:p>
     <w:p>
       <w:pPr>
@@ -3129,7 +3592,6 @@
         <w:rPr>
           <w:noProof/>
         </w:rPr>
-        <w:lastRenderedPageBreak/>
         <w:drawing>
           <wp:anchor distT="0" distB="0" distL="114300" distR="114300" simplePos="0" relativeHeight="251668480" behindDoc="0" locked="0" layoutInCell="1" allowOverlap="1" wp14:anchorId="18956C8E" wp14:editId="019B5AEC">
             <wp:simplePos x="0" y="0"/>
@@ -3154,7 +3616,7 @@
                     <pic:cNvPicPr/>
                   </pic:nvPicPr>
                   <pic:blipFill>
-                    <a:blip r:embed="rId20">
+                    <a:blip r:embed="rId21">
                       <a:extLst>
                         <a:ext uri="{28A0092B-C50C-407E-A947-70E740481C1C}">
                           <a14:useLocalDpi xmlns:a14="http://schemas.microsoft.com/office/drawing/2010/main" val="0"/>
@@ -3199,7 +3661,21 @@
           <w:i/>
           <w:iCs/>
         </w:rPr>
-        <w:t>Figure 6: Open the ‘MazeGame.sln’ file with Microsoft Visual Studio 2022</w:t>
+        <w:t xml:space="preserve">Figure </w:t>
+      </w:r>
+      <w:r>
+        <w:rPr>
+          <w:i/>
+          <w:iCs/>
+        </w:rPr>
+        <w:t>11</w:t>
+      </w:r>
+      <w:r>
+        <w:rPr>
+          <w:i/>
+          <w:iCs/>
+        </w:rPr>
+        <w:t>: Open the ‘MazeGame.sln’ file with Microsoft Visual Studio 2022</w:t>
       </w:r>
     </w:p>
     <w:p>
@@ -3238,7 +3714,7 @@
                     <pic:cNvPicPr/>
                   </pic:nvPicPr>
                   <pic:blipFill>
-                    <a:blip r:embed="rId21">
+                    <a:blip r:embed="rId22">
                       <a:extLst>
                         <a:ext uri="{28A0092B-C50C-407E-A947-70E740481C1C}">
                           <a14:useLocalDpi xmlns:a14="http://schemas.microsoft.com/office/drawing/2010/main" val="0"/>
@@ -3287,7 +3763,21 @@
           <w:i/>
           <w:iCs/>
         </w:rPr>
-        <w:t>Figure 7: The toolbar of Visual Studio 2022, and the green Build buttons</w:t>
+        <w:t xml:space="preserve">Figure </w:t>
+      </w:r>
+      <w:r>
+        <w:rPr>
+          <w:i/>
+          <w:iCs/>
+        </w:rPr>
+        <w:t>12</w:t>
+      </w:r>
+      <w:r>
+        <w:rPr>
+          <w:i/>
+          <w:iCs/>
+        </w:rPr>
+        <w:t>: The toolbar of Visual Studio 2022, and the green Build buttons</w:t>
       </w:r>
     </w:p>
     <w:p>
@@ -3326,7 +3816,7 @@
                     <pic:cNvPicPr/>
                   </pic:nvPicPr>
                   <pic:blipFill>
-                    <a:blip r:embed="rId22">
+                    <a:blip r:embed="rId23">
                       <a:extLst>
                         <a:ext uri="{28A0092B-C50C-407E-A947-70E740481C1C}">
                           <a14:useLocalDpi xmlns:a14="http://schemas.microsoft.com/office/drawing/2010/main" val="0"/>
@@ -3369,7 +3859,21 @@
           <w:i/>
           <w:iCs/>
         </w:rPr>
-        <w:t>Figure 8: The dropdown to run the game from within Visual Studio 2022</w:t>
+        <w:t xml:space="preserve">Figure </w:t>
+      </w:r>
+      <w:r>
+        <w:rPr>
+          <w:i/>
+          <w:iCs/>
+        </w:rPr>
+        <w:t>13</w:t>
+      </w:r>
+      <w:r>
+        <w:rPr>
+          <w:i/>
+          <w:iCs/>
+        </w:rPr>
+        <w:t>: The dropdown to run the game from within Visual Studio 2022</w:t>
       </w:r>
     </w:p>
     <w:p>
@@ -3402,22 +3906,22 @@
       <w:pPr>
         <w:pStyle w:val="Heading1"/>
       </w:pPr>
-      <w:bookmarkStart w:id="9" w:name="_Toc104322101"/>
+      <w:bookmarkStart w:id="11" w:name="_Toc104360005"/>
       <w:r>
         <w:lastRenderedPageBreak/>
         <w:t>How to Play</w:t>
       </w:r>
-      <w:bookmarkEnd w:id="9"/>
+      <w:bookmarkEnd w:id="11"/>
     </w:p>
     <w:p>
       <w:pPr>
         <w:pStyle w:val="Heading2"/>
       </w:pPr>
-      <w:bookmarkStart w:id="10" w:name="_Toc104322102"/>
+      <w:bookmarkStart w:id="12" w:name="_Toc104360006"/>
       <w:r>
         <w:t>Gameplay Instructions</w:t>
       </w:r>
-      <w:bookmarkEnd w:id="10"/>
+      <w:bookmarkEnd w:id="12"/>
     </w:p>
     <w:p>
       <w:r>
@@ -3448,6 +3952,11 @@
     <w:p>
       <w:r>
         <w:t>Note you cannot take longer than 1 hour to complete the maze, so if you cannot complete a hard difficulty, perhaps try an easier/smaller maze.</w:t>
+      </w:r>
+    </w:p>
+    <w:p>
+      <w:r>
+        <w:t>See Figures 14-19 below for each of the six game screens.</w:t>
       </w:r>
     </w:p>
     <w:p>
@@ -3467,12 +3976,12 @@
       <w:pPr>
         <w:pStyle w:val="Heading2"/>
       </w:pPr>
-      <w:bookmarkStart w:id="11" w:name="_Toc104322103"/>
+      <w:bookmarkStart w:id="13" w:name="_Toc104360007"/>
       <w:r>
         <w:lastRenderedPageBreak/>
         <w:t>Main Screen</w:t>
       </w:r>
-      <w:bookmarkEnd w:id="11"/>
+      <w:bookmarkEnd w:id="13"/>
     </w:p>
     <w:p>
       <w:r>
@@ -3497,7 +4006,7 @@
                     </pic:cNvPicPr>
                   </pic:nvPicPr>
                   <pic:blipFill>
-                    <a:blip r:embed="rId23">
+                    <a:blip r:embed="rId24">
                       <a:extLst>
                         <a:ext uri="{28A0092B-C50C-407E-A947-70E740481C1C}">
                           <a14:useLocalDpi xmlns:a14="http://schemas.microsoft.com/office/drawing/2010/main" val="0"/>
@@ -3533,11 +4042,11 @@
       <w:pPr>
         <w:pStyle w:val="Heading2"/>
       </w:pPr>
-      <w:bookmarkStart w:id="12" w:name="_Toc104322104"/>
+      <w:bookmarkStart w:id="14" w:name="_Toc104360008"/>
       <w:r>
         <w:t>Help Screen</w:t>
       </w:r>
-      <w:bookmarkEnd w:id="12"/>
+      <w:bookmarkEnd w:id="14"/>
     </w:p>
     <w:p>
       <w:r>
@@ -3562,7 +4071,7 @@
                     </pic:cNvPicPr>
                   </pic:nvPicPr>
                   <pic:blipFill>
-                    <a:blip r:embed="rId24">
+                    <a:blip r:embed="rId25">
                       <a:extLst>
                         <a:ext uri="{28A0092B-C50C-407E-A947-70E740481C1C}">
                           <a14:useLocalDpi xmlns:a14="http://schemas.microsoft.com/office/drawing/2010/main" val="0"/>
@@ -3610,12 +4119,12 @@
       <w:pPr>
         <w:pStyle w:val="Heading2"/>
       </w:pPr>
-      <w:bookmarkStart w:id="13" w:name="_Toc104322105"/>
+      <w:bookmarkStart w:id="15" w:name="_Toc104360009"/>
       <w:r>
         <w:lastRenderedPageBreak/>
         <w:t>Instructions Screen</w:t>
       </w:r>
-      <w:bookmarkEnd w:id="13"/>
+      <w:bookmarkEnd w:id="15"/>
     </w:p>
     <w:p>
       <w:r>
@@ -3635,71 +4144,6 @@
                 <pic:pic xmlns:pic="http://schemas.openxmlformats.org/drawingml/2006/picture">
                   <pic:nvPicPr>
                     <pic:cNvPr id="0" name="Picture 3"/>
-                    <pic:cNvPicPr>
-                      <a:picLocks noChangeAspect="1" noChangeArrowheads="1"/>
-                    </pic:cNvPicPr>
-                  </pic:nvPicPr>
-                  <pic:blipFill>
-                    <a:blip r:embed="rId25">
-                      <a:extLst>
-                        <a:ext uri="{28A0092B-C50C-407E-A947-70E740481C1C}">
-                          <a14:useLocalDpi xmlns:a14="http://schemas.microsoft.com/office/drawing/2010/main" val="0"/>
-                        </a:ext>
-                      </a:extLst>
-                    </a:blip>
-                    <a:srcRect/>
-                    <a:stretch>
-                      <a:fillRect/>
-                    </a:stretch>
-                  </pic:blipFill>
-                  <pic:spPr bwMode="auto">
-                    <a:xfrm>
-                      <a:off x="0" y="0"/>
-                      <a:ext cx="6642100" cy="3735070"/>
-                    </a:xfrm>
-                    <a:prstGeom prst="rect">
-                      <a:avLst/>
-                    </a:prstGeom>
-                    <a:noFill/>
-                    <a:ln>
-                      <a:noFill/>
-                    </a:ln>
-                  </pic:spPr>
-                </pic:pic>
-              </a:graphicData>
-            </a:graphic>
-          </wp:inline>
-        </w:drawing>
-      </w:r>
-    </w:p>
-    <w:p>
-      <w:pPr>
-        <w:pStyle w:val="Heading2"/>
-      </w:pPr>
-      <w:bookmarkStart w:id="14" w:name="_Toc104322106"/>
-      <w:r>
-        <w:t>Highscores Screen</w:t>
-      </w:r>
-      <w:bookmarkEnd w:id="14"/>
-    </w:p>
-    <w:p>
-      <w:r>
-        <w:rPr>
-          <w:noProof/>
-        </w:rPr>
-        <w:drawing>
-          <wp:inline distT="0" distB="0" distL="0" distR="0" wp14:anchorId="27C83FF0" wp14:editId="6E8FC09B">
-            <wp:extent cx="6642100" cy="3735070"/>
-            <wp:effectExtent l="0" t="0" r="6350" b="0"/>
-            <wp:docPr id="10" name="Picture 10"/>
-            <wp:cNvGraphicFramePr>
-              <a:graphicFrameLocks xmlns:a="http://schemas.openxmlformats.org/drawingml/2006/main" noChangeAspect="1"/>
-            </wp:cNvGraphicFramePr>
-            <a:graphic xmlns:a="http://schemas.openxmlformats.org/drawingml/2006/main">
-              <a:graphicData uri="http://schemas.openxmlformats.org/drawingml/2006/picture">
-                <pic:pic xmlns:pic="http://schemas.openxmlformats.org/drawingml/2006/picture">
-                  <pic:nvPicPr>
-                    <pic:cNvPr id="0" name="Picture 4"/>
                     <pic:cNvPicPr>
                       <a:picLocks noChangeAspect="1" noChangeArrowheads="1"/>
                     </pic:cNvPicPr>
@@ -3741,7 +4185,72 @@
       <w:pPr>
         <w:pStyle w:val="Heading2"/>
       </w:pPr>
-      <w:bookmarkStart w:id="15" w:name="_Toc104322107"/>
+      <w:bookmarkStart w:id="16" w:name="_Toc104360010"/>
+      <w:r>
+        <w:t>Highscores Screen</w:t>
+      </w:r>
+      <w:bookmarkEnd w:id="16"/>
+    </w:p>
+    <w:p>
+      <w:r>
+        <w:rPr>
+          <w:noProof/>
+        </w:rPr>
+        <w:drawing>
+          <wp:inline distT="0" distB="0" distL="0" distR="0" wp14:anchorId="27C83FF0" wp14:editId="6E8FC09B">
+            <wp:extent cx="6642100" cy="3735070"/>
+            <wp:effectExtent l="0" t="0" r="6350" b="0"/>
+            <wp:docPr id="10" name="Picture 10"/>
+            <wp:cNvGraphicFramePr>
+              <a:graphicFrameLocks xmlns:a="http://schemas.openxmlformats.org/drawingml/2006/main" noChangeAspect="1"/>
+            </wp:cNvGraphicFramePr>
+            <a:graphic xmlns:a="http://schemas.openxmlformats.org/drawingml/2006/main">
+              <a:graphicData uri="http://schemas.openxmlformats.org/drawingml/2006/picture">
+                <pic:pic xmlns:pic="http://schemas.openxmlformats.org/drawingml/2006/picture">
+                  <pic:nvPicPr>
+                    <pic:cNvPr id="0" name="Picture 4"/>
+                    <pic:cNvPicPr>
+                      <a:picLocks noChangeAspect="1" noChangeArrowheads="1"/>
+                    </pic:cNvPicPr>
+                  </pic:nvPicPr>
+                  <pic:blipFill>
+                    <a:blip r:embed="rId27">
+                      <a:extLst>
+                        <a:ext uri="{28A0092B-C50C-407E-A947-70E740481C1C}">
+                          <a14:useLocalDpi xmlns:a14="http://schemas.microsoft.com/office/drawing/2010/main" val="0"/>
+                        </a:ext>
+                      </a:extLst>
+                    </a:blip>
+                    <a:srcRect/>
+                    <a:stretch>
+                      <a:fillRect/>
+                    </a:stretch>
+                  </pic:blipFill>
+                  <pic:spPr bwMode="auto">
+                    <a:xfrm>
+                      <a:off x="0" y="0"/>
+                      <a:ext cx="6642100" cy="3735070"/>
+                    </a:xfrm>
+                    <a:prstGeom prst="rect">
+                      <a:avLst/>
+                    </a:prstGeom>
+                    <a:noFill/>
+                    <a:ln>
+                      <a:noFill/>
+                    </a:ln>
+                  </pic:spPr>
+                </pic:pic>
+              </a:graphicData>
+            </a:graphic>
+          </wp:inline>
+        </w:drawing>
+      </w:r>
+    </w:p>
+    <w:p>
+      <w:pPr>
+        <w:pStyle w:val="Heading2"/>
+      </w:pPr>
+      <w:bookmarkStart w:id="17" w:name="_Toc104360011"/>
       <w:r>
         <w:rPr>
           <w:noProof/>
@@ -3773,7 +4282,7 @@
                     </pic:cNvPicPr>
                   </pic:nvPicPr>
                   <pic:blipFill rotWithShape="1">
-                    <a:blip r:embed="rId27">
+                    <a:blip r:embed="rId28">
                       <a:extLst>
                         <a:ext uri="{28A0092B-C50C-407E-A947-70E740481C1C}">
                           <a14:useLocalDpi xmlns:a14="http://schemas.microsoft.com/office/drawing/2010/main" val="0"/>
@@ -3813,17 +4322,17 @@
       <w:r>
         <w:t>Game Screen</w:t>
       </w:r>
-      <w:bookmarkEnd w:id="15"/>
-    </w:p>
-    <w:p>
-      <w:bookmarkStart w:id="16" w:name="_Toc104322108"/>
+      <w:bookmarkEnd w:id="17"/>
+    </w:p>
+    <w:p>
+      <w:bookmarkStart w:id="18" w:name="_Toc104360012"/>
       <w:r>
         <w:rPr>
           <w:rStyle w:val="Heading2Char"/>
         </w:rPr>
         <w:t>Game Over Screen</w:t>
       </w:r>
-      <w:bookmarkEnd w:id="16"/>
+      <w:bookmarkEnd w:id="18"/>
       <w:r>
         <w:rPr>
           <w:noProof/>
@@ -3846,7 +4355,7 @@
                     </pic:cNvPicPr>
                   </pic:nvPicPr>
                   <pic:blipFill rotWithShape="1">
-                    <a:blip r:embed="rId28">
+                    <a:blip r:embed="rId29">
                       <a:extLst>
                         <a:ext uri="{28A0092B-C50C-407E-A947-70E740481C1C}">
                           <a14:useLocalDpi xmlns:a14="http://schemas.microsoft.com/office/drawing/2010/main" val="0"/>
@@ -3899,12 +4408,12 @@
       <w:pPr>
         <w:pStyle w:val="Heading1"/>
       </w:pPr>
-      <w:bookmarkStart w:id="17" w:name="_Toc104322109"/>
+      <w:bookmarkStart w:id="19" w:name="_Toc104360013"/>
       <w:r>
         <w:lastRenderedPageBreak/>
         <w:t>Troubleshooting Guide</w:t>
       </w:r>
-      <w:bookmarkEnd w:id="17"/>
+      <w:bookmarkEnd w:id="19"/>
     </w:p>
     <w:tbl>
       <w:tblPr>
@@ -4189,12 +4698,12 @@
       <w:pPr>
         <w:pStyle w:val="Heading2"/>
       </w:pPr>
-      <w:bookmarkStart w:id="18" w:name="_Toc104322110"/>
+      <w:bookmarkStart w:id="20" w:name="_Toc104360014"/>
       <w:r>
         <w:lastRenderedPageBreak/>
         <w:t>Technical Support</w:t>
       </w:r>
-      <w:bookmarkEnd w:id="18"/>
+      <w:bookmarkEnd w:id="20"/>
     </w:p>
     <w:p>
       <w:r>
@@ -4252,20 +4761,35 @@
       <w:pPr>
         <w:pStyle w:val="Heading1"/>
       </w:pPr>
-      <w:bookmarkStart w:id="19" w:name="_Toc104322111"/>
+      <w:bookmarkStart w:id="21" w:name="_Toc104360015"/>
       <w:r>
         <w:t>Licensing</w:t>
       </w:r>
-      <w:bookmarkEnd w:id="19"/>
-    </w:p>
-    <w:p>
-      <w:r>
-        <w:t>This product is only to be used in specific educational circumstances (at the discretion of the developer, Jack Bashford), or for personal, non-commercial use. No modification of any program file (including all source code, executables and compiler files, documentation, or any other file included/bundled with this program) of any kind is permitted. If you require changes to be made to the program, please contact the developer, Jack Bashford.</w:t>
-      </w:r>
-    </w:p>
-    <w:p>
-      <w:r>
-        <w:t xml:space="preserve">Redistribution of the program, for free and in adherence to the above modification rules, is permitted as long as this license and documentation are kept </w:t>
+      <w:bookmarkEnd w:id="21"/>
+    </w:p>
+    <w:p>
+      <w:r>
+        <w:t>This product is only to be used in specific educational circumstances or for personal, non-commercial use</w:t>
+      </w:r>
+      <w:r>
+        <w:t xml:space="preserve"> </w:t>
+      </w:r>
+      <w:r>
+        <w:t>(at the discretion of the developer, Jack Bashford)</w:t>
+      </w:r>
+      <w:r>
+        <w:t>. No modification of any program file (including all source code, executables and compiler files, documentation, or any other file included/bundled with this program) of any kind is permitted. If you require changes to be made to the program, please contact the developer, Jack Bashford.</w:t>
+      </w:r>
+    </w:p>
+    <w:p>
+      <w:r>
+        <w:t xml:space="preserve">Redistribution of the program, for free and in adherence to the above modification rules, is permitted </w:t>
+      </w:r>
+      <w:r>
+        <w:t>if</w:t>
+      </w:r>
+      <w:r>
+        <w:t xml:space="preserve"> this license and documentation are kept </w:t>
       </w:r>
       <w:r>
         <w:t>intact and distributed alongside the program,</w:t>
@@ -4284,7 +4808,13 @@
         </w:pBdr>
       </w:pPr>
       <w:r>
-        <w:t>Any deviation from the above licensing conditions shall incur a penalty at the discretion of the developer, Jack Bashford.</w:t>
+        <w:t xml:space="preserve">Any deviation from the above licensing conditions shall </w:t>
+      </w:r>
+      <w:r>
+        <w:t>attract</w:t>
+      </w:r>
+      <w:r>
+        <w:t xml:space="preserve"> a penalty at the discretion of the developer, Jack Bashford.</w:t>
       </w:r>
     </w:p>
     <w:p>
@@ -4293,9 +4823,9 @@
       </w:r>
     </w:p>
     <w:sectPr>
-      <w:headerReference w:type="default" r:id="rId29"/>
-      <w:footerReference w:type="even" r:id="rId30"/>
-      <w:footerReference w:type="default" r:id="rId31"/>
+      <w:headerReference w:type="default" r:id="rId30"/>
+      <w:footerReference w:type="even" r:id="rId31"/>
+      <w:footerReference w:type="default" r:id="rId32"/>
       <w:pgSz w:w="11906" w:h="16838" w:code="9"/>
       <w:pgMar w:top="720" w:right="720" w:bottom="720" w:left="720" w:header="709" w:footer="709" w:gutter="0"/>
       <w:cols w:space="708"/>
@@ -4307,7 +4837,7 @@
 </file>
 
 <file path=word/endnotes.xml><?xml version="1.0" encoding="utf-8"?>
-<w:endnotes xmlns:wpc="http://schemas.microsoft.com/office/word/2010/wordprocessingCanvas" xmlns:cx="http://schemas.microsoft.com/office/drawing/2014/chartex" xmlns:cx1="http://schemas.microsoft.com/office/drawing/2015/9/8/chartex" xmlns:cx2="http://schemas.microsoft.com/office/drawing/2015/10/21/chartex" xmlns:cx3="http://schemas.microsoft.com/office/drawing/2016/5/9/chartex" xmlns:cx4="http://schemas.microsoft.com/office/drawing/2016/5/10/chartex" xmlns:cx5="http://schemas.microsoft.com/office/drawing/2016/5/11/chartex" xmlns:cx6="http://schemas.microsoft.com/office/drawing/2016/5/12/chartex" xmlns:cx7="http://schemas.microsoft.com/office/drawing/2016/5/13/chartex" xmlns:cx8="http://schemas.microsoft.com/office/drawing/2016/5/14/chartex" xmlns:mc="http://schemas.openxmlformats.org/markup-compatibility/2006" xmlns:aink="http://schemas.microsoft.com/office/drawing/2016/ink" xmlns:am3d="http://schemas.microsoft.com/office/drawing/2017/model3d" xmlns:o="urn:schemas-microsoft-com:office:office" xmlns:oel="http://schemas.microsoft.com/office/2019/extlst" xmlns:r="http://schemas.openxmlformats.org/officeDocument/2006/relationships" xmlns:m="http://schemas.openxmlformats.org/officeDocument/2006/math" xmlns:v="urn:schemas-microsoft-com:vml" xmlns:wp14="http://schemas.microsoft.com/office/word/2010/wordprocessingDrawing" xmlns:wp="http://schemas.openxmlformats.org/drawingml/2006/wordprocessingDrawing" xmlns:w10="urn:schemas-microsoft-com:office:word" xmlns:w="http://schemas.openxmlformats.org/wordprocessingml/2006/main" xmlns:w14="http://schemas.microsoft.com/office/word/2010/wordml" xmlns:w15="http://schemas.microsoft.com/office/word/2012/wordml" xmlns:w16cex="http://schemas.microsoft.com/office/word/2018/wordml/cex" xmlns:w16cid="http://schemas.microsoft.com/office/word/2016/wordml/cid" xmlns:w16="http://schemas.microsoft.com/office/word/2018/wordml" xmlns:w16sdtdh="http://schemas.microsoft.com/office/word/2020/wordml/sdtdatahash" xmlns:w16se="http://schemas.microsoft.com/office/word/2015/wordml/symex" xmlns:wpg="http://schemas.microsoft.com/office/word/2010/wordprocessingGroup" xmlns:wpi="http://schemas.microsoft.com/office/word/2010/wordprocessingInk" xmlns:wne="http://schemas.microsoft.com/office/word/2006/wordml" xmlns:wps="http://schemas.microsoft.com/office/word/2010/wordprocessingShape" mc:Ignorable="w14 w15 w16se w16cid w16 w16cex w16sdtdh wp14">
+<w:endnotes xmlns:wpc="http://schemas.microsoft.com/office/word/2010/wordprocessingCanvas" xmlns:cx="http://schemas.microsoft.com/office/drawing/2014/chartex" xmlns:cx1="http://schemas.microsoft.com/office/drawing/2015/9/8/chartex" xmlns:cx2="http://schemas.microsoft.com/office/drawing/2015/10/21/chartex" xmlns:cx3="http://schemas.microsoft.com/office/drawing/2016/5/9/chartex" xmlns:cx4="http://schemas.microsoft.com/office/drawing/2016/5/10/chartex" xmlns:cx5="http://schemas.microsoft.com/office/drawing/2016/5/11/chartex" xmlns:cx6="http://schemas.microsoft.com/office/drawing/2016/5/12/chartex" xmlns:cx7="http://schemas.microsoft.com/office/drawing/2016/5/13/chartex" xmlns:cx8="http://schemas.microsoft.com/office/drawing/2016/5/14/chartex" xmlns:mc="http://schemas.openxmlformats.org/markup-compatibility/2006" xmlns:aink="http://schemas.microsoft.com/office/drawing/2016/ink" xmlns:am3d="http://schemas.microsoft.com/office/drawing/2017/model3d" xmlns:o="urn:schemas-microsoft-com:office:office" xmlns:r="http://schemas.openxmlformats.org/officeDocument/2006/relationships" xmlns:m="http://schemas.openxmlformats.org/officeDocument/2006/math" xmlns:v="urn:schemas-microsoft-com:vml" xmlns:wp14="http://schemas.microsoft.com/office/word/2010/wordprocessingDrawing" xmlns:wp="http://schemas.openxmlformats.org/drawingml/2006/wordprocessingDrawing" xmlns:w10="urn:schemas-microsoft-com:office:word" xmlns:w="http://schemas.openxmlformats.org/wordprocessingml/2006/main" xmlns:w14="http://schemas.microsoft.com/office/word/2010/wordml" xmlns:w15="http://schemas.microsoft.com/office/word/2012/wordml" xmlns:w16cex="http://schemas.microsoft.com/office/word/2018/wordml/cex" xmlns:w16cid="http://schemas.microsoft.com/office/word/2016/wordml/cid" xmlns:w16="http://schemas.microsoft.com/office/word/2018/wordml" xmlns:w16sdtdh="http://schemas.microsoft.com/office/word/2020/wordml/sdtdatahash" xmlns:w16se="http://schemas.microsoft.com/office/word/2015/wordml/symex" xmlns:wpg="http://schemas.microsoft.com/office/word/2010/wordprocessingGroup" xmlns:wpi="http://schemas.microsoft.com/office/word/2010/wordprocessingInk" xmlns:wne="http://schemas.microsoft.com/office/word/2006/wordml" xmlns:wps="http://schemas.microsoft.com/office/word/2010/wordprocessingShape" mc:Ignorable="w14 w15 w16se w16cid w16 w16cex w16sdtdh wp14">
   <w:endnote w:type="separator" w:id="-1">
     <w:p>
       <w:r>
@@ -4326,7 +4856,7 @@
 </file>
 
 <file path=word/footer1.xml><?xml version="1.0" encoding="utf-8"?>
-<w:ftr xmlns:wpc="http://schemas.microsoft.com/office/word/2010/wordprocessingCanvas" xmlns:cx="http://schemas.microsoft.com/office/drawing/2014/chartex" xmlns:cx1="http://schemas.microsoft.com/office/drawing/2015/9/8/chartex" xmlns:cx2="http://schemas.microsoft.com/office/drawing/2015/10/21/chartex" xmlns:cx3="http://schemas.microsoft.com/office/drawing/2016/5/9/chartex" xmlns:cx4="http://schemas.microsoft.com/office/drawing/2016/5/10/chartex" xmlns:cx5="http://schemas.microsoft.com/office/drawing/2016/5/11/chartex" xmlns:cx6="http://schemas.microsoft.com/office/drawing/2016/5/12/chartex" xmlns:cx7="http://schemas.microsoft.com/office/drawing/2016/5/13/chartex" xmlns:cx8="http://schemas.microsoft.com/office/drawing/2016/5/14/chartex" xmlns:mc="http://schemas.openxmlformats.org/markup-compatibility/2006" xmlns:aink="http://schemas.microsoft.com/office/drawing/2016/ink" xmlns:am3d="http://schemas.microsoft.com/office/drawing/2017/model3d" xmlns:o="urn:schemas-microsoft-com:office:office" xmlns:oel="http://schemas.microsoft.com/office/2019/extlst" xmlns:r="http://schemas.openxmlformats.org/officeDocument/2006/relationships" xmlns:m="http://schemas.openxmlformats.org/officeDocument/2006/math" xmlns:v="urn:schemas-microsoft-com:vml" xmlns:wp14="http://schemas.microsoft.com/office/word/2010/wordprocessingDrawing" xmlns:wp="http://schemas.openxmlformats.org/drawingml/2006/wordprocessingDrawing" xmlns:w10="urn:schemas-microsoft-com:office:word" xmlns:w="http://schemas.openxmlformats.org/wordprocessingml/2006/main" xmlns:w14="http://schemas.microsoft.com/office/word/2010/wordml" xmlns:w15="http://schemas.microsoft.com/office/word/2012/wordml" xmlns:w16cex="http://schemas.microsoft.com/office/word/2018/wordml/cex" xmlns:w16cid="http://schemas.microsoft.com/office/word/2016/wordml/cid" xmlns:w16="http://schemas.microsoft.com/office/word/2018/wordml" xmlns:w16sdtdh="http://schemas.microsoft.com/office/word/2020/wordml/sdtdatahash" xmlns:w16se="http://schemas.microsoft.com/office/word/2015/wordml/symex" xmlns:wpg="http://schemas.microsoft.com/office/word/2010/wordprocessingGroup" xmlns:wpi="http://schemas.microsoft.com/office/word/2010/wordprocessingInk" xmlns:wne="http://schemas.microsoft.com/office/word/2006/wordml" xmlns:wps="http://schemas.microsoft.com/office/word/2010/wordprocessingShape" mc:Ignorable="w14 w15 w16se w16cid w16 w16cex w16sdtdh wp14">
+<w:ftr xmlns:wpc="http://schemas.microsoft.com/office/word/2010/wordprocessingCanvas" xmlns:cx="http://schemas.microsoft.com/office/drawing/2014/chartex" xmlns:cx1="http://schemas.microsoft.com/office/drawing/2015/9/8/chartex" xmlns:cx2="http://schemas.microsoft.com/office/drawing/2015/10/21/chartex" xmlns:cx3="http://schemas.microsoft.com/office/drawing/2016/5/9/chartex" xmlns:cx4="http://schemas.microsoft.com/office/drawing/2016/5/10/chartex" xmlns:cx5="http://schemas.microsoft.com/office/drawing/2016/5/11/chartex" xmlns:cx6="http://schemas.microsoft.com/office/drawing/2016/5/12/chartex" xmlns:cx7="http://schemas.microsoft.com/office/drawing/2016/5/13/chartex" xmlns:cx8="http://schemas.microsoft.com/office/drawing/2016/5/14/chartex" xmlns:mc="http://schemas.openxmlformats.org/markup-compatibility/2006" xmlns:aink="http://schemas.microsoft.com/office/drawing/2016/ink" xmlns:am3d="http://schemas.microsoft.com/office/drawing/2017/model3d" xmlns:o="urn:schemas-microsoft-com:office:office" xmlns:r="http://schemas.openxmlformats.org/officeDocument/2006/relationships" xmlns:m="http://schemas.openxmlformats.org/officeDocument/2006/math" xmlns:v="urn:schemas-microsoft-com:vml" xmlns:wp14="http://schemas.microsoft.com/office/word/2010/wordprocessingDrawing" xmlns:wp="http://schemas.openxmlformats.org/drawingml/2006/wordprocessingDrawing" xmlns:w10="urn:schemas-microsoft-com:office:word" xmlns:w="http://schemas.openxmlformats.org/wordprocessingml/2006/main" xmlns:w14="http://schemas.microsoft.com/office/word/2010/wordml" xmlns:w15="http://schemas.microsoft.com/office/word/2012/wordml" xmlns:w16cex="http://schemas.microsoft.com/office/word/2018/wordml/cex" xmlns:w16cid="http://schemas.microsoft.com/office/word/2016/wordml/cid" xmlns:w16="http://schemas.microsoft.com/office/word/2018/wordml" xmlns:w16sdtdh="http://schemas.microsoft.com/office/word/2020/wordml/sdtdatahash" xmlns:w16se="http://schemas.microsoft.com/office/word/2015/wordml/symex" xmlns:wpg="http://schemas.microsoft.com/office/word/2010/wordprocessingGroup" xmlns:wpi="http://schemas.microsoft.com/office/word/2010/wordprocessingInk" xmlns:wne="http://schemas.microsoft.com/office/word/2006/wordml" xmlns:wps="http://schemas.microsoft.com/office/word/2010/wordprocessingShape" mc:Ignorable="w14 w15 w16se w16cid w16 w16cex w16sdtdh wp14">
   <w:sdt>
     <w:sdtPr>
       <w:rPr>
@@ -4429,7 +4959,7 @@
 </file>
 
 <file path=word/footer2.xml><?xml version="1.0" encoding="utf-8"?>
-<w:ftr xmlns:wpc="http://schemas.microsoft.com/office/word/2010/wordprocessingCanvas" xmlns:cx="http://schemas.microsoft.com/office/drawing/2014/chartex" xmlns:cx1="http://schemas.microsoft.com/office/drawing/2015/9/8/chartex" xmlns:cx2="http://schemas.microsoft.com/office/drawing/2015/10/21/chartex" xmlns:cx3="http://schemas.microsoft.com/office/drawing/2016/5/9/chartex" xmlns:cx4="http://schemas.microsoft.com/office/drawing/2016/5/10/chartex" xmlns:cx5="http://schemas.microsoft.com/office/drawing/2016/5/11/chartex" xmlns:cx6="http://schemas.microsoft.com/office/drawing/2016/5/12/chartex" xmlns:cx7="http://schemas.microsoft.com/office/drawing/2016/5/13/chartex" xmlns:cx8="http://schemas.microsoft.com/office/drawing/2016/5/14/chartex" xmlns:mc="http://schemas.openxmlformats.org/markup-compatibility/2006" xmlns:aink="http://schemas.microsoft.com/office/drawing/2016/ink" xmlns:am3d="http://schemas.microsoft.com/office/drawing/2017/model3d" xmlns:o="urn:schemas-microsoft-com:office:office" xmlns:oel="http://schemas.microsoft.com/office/2019/extlst" xmlns:r="http://schemas.openxmlformats.org/officeDocument/2006/relationships" xmlns:m="http://schemas.openxmlformats.org/officeDocument/2006/math" xmlns:v="urn:schemas-microsoft-com:vml" xmlns:wp14="http://schemas.microsoft.com/office/word/2010/wordprocessingDrawing" xmlns:wp="http://schemas.openxmlformats.org/drawingml/2006/wordprocessingDrawing" xmlns:w10="urn:schemas-microsoft-com:office:word" xmlns:w="http://schemas.openxmlformats.org/wordprocessingml/2006/main" xmlns:w14="http://schemas.microsoft.com/office/word/2010/wordml" xmlns:w15="http://schemas.microsoft.com/office/word/2012/wordml" xmlns:w16cex="http://schemas.microsoft.com/office/word/2018/wordml/cex" xmlns:w16cid="http://schemas.microsoft.com/office/word/2016/wordml/cid" xmlns:w16="http://schemas.microsoft.com/office/word/2018/wordml" xmlns:w16sdtdh="http://schemas.microsoft.com/office/word/2020/wordml/sdtdatahash" xmlns:w16se="http://schemas.microsoft.com/office/word/2015/wordml/symex" xmlns:wpg="http://schemas.microsoft.com/office/word/2010/wordprocessingGroup" xmlns:wpi="http://schemas.microsoft.com/office/word/2010/wordprocessingInk" xmlns:wne="http://schemas.microsoft.com/office/word/2006/wordml" xmlns:wps="http://schemas.microsoft.com/office/word/2010/wordprocessingShape" mc:Ignorable="w14 w15 w16se w16cid w16 w16cex w16sdtdh wp14">
+<w:ftr xmlns:wpc="http://schemas.microsoft.com/office/word/2010/wordprocessingCanvas" xmlns:cx="http://schemas.microsoft.com/office/drawing/2014/chartex" xmlns:cx1="http://schemas.microsoft.com/office/drawing/2015/9/8/chartex" xmlns:cx2="http://schemas.microsoft.com/office/drawing/2015/10/21/chartex" xmlns:cx3="http://schemas.microsoft.com/office/drawing/2016/5/9/chartex" xmlns:cx4="http://schemas.microsoft.com/office/drawing/2016/5/10/chartex" xmlns:cx5="http://schemas.microsoft.com/office/drawing/2016/5/11/chartex" xmlns:cx6="http://schemas.microsoft.com/office/drawing/2016/5/12/chartex" xmlns:cx7="http://schemas.microsoft.com/office/drawing/2016/5/13/chartex" xmlns:cx8="http://schemas.microsoft.com/office/drawing/2016/5/14/chartex" xmlns:mc="http://schemas.openxmlformats.org/markup-compatibility/2006" xmlns:aink="http://schemas.microsoft.com/office/drawing/2016/ink" xmlns:am3d="http://schemas.microsoft.com/office/drawing/2017/model3d" xmlns:o="urn:schemas-microsoft-com:office:office" xmlns:r="http://schemas.openxmlformats.org/officeDocument/2006/relationships" xmlns:m="http://schemas.openxmlformats.org/officeDocument/2006/math" xmlns:v="urn:schemas-microsoft-com:vml" xmlns:wp14="http://schemas.microsoft.com/office/word/2010/wordprocessingDrawing" xmlns:wp="http://schemas.openxmlformats.org/drawingml/2006/wordprocessingDrawing" xmlns:w10="urn:schemas-microsoft-com:office:word" xmlns:w="http://schemas.openxmlformats.org/wordprocessingml/2006/main" xmlns:w14="http://schemas.microsoft.com/office/word/2010/wordml" xmlns:w15="http://schemas.microsoft.com/office/word/2012/wordml" xmlns:w16cex="http://schemas.microsoft.com/office/word/2018/wordml/cex" xmlns:w16cid="http://schemas.microsoft.com/office/word/2016/wordml/cid" xmlns:w16="http://schemas.microsoft.com/office/word/2018/wordml" xmlns:w16sdtdh="http://schemas.microsoft.com/office/word/2020/wordml/sdtdatahash" xmlns:w16se="http://schemas.microsoft.com/office/word/2015/wordml/symex" xmlns:wpg="http://schemas.microsoft.com/office/word/2010/wordprocessingGroup" xmlns:wpi="http://schemas.microsoft.com/office/word/2010/wordprocessingInk" xmlns:wne="http://schemas.microsoft.com/office/word/2006/wordml" xmlns:wps="http://schemas.microsoft.com/office/word/2010/wordprocessingShape" mc:Ignorable="w14 w15 w16se w16cid w16 w16cex w16sdtdh wp14">
   <w:p>
     <w:pPr>
       <w:pStyle w:val="Footer"/>
@@ -4537,7 +5067,7 @@
 </file>
 
 <file path=word/footnotes.xml><?xml version="1.0" encoding="utf-8"?>
-<w:footnotes xmlns:wpc="http://schemas.microsoft.com/office/word/2010/wordprocessingCanvas" xmlns:cx="http://schemas.microsoft.com/office/drawing/2014/chartex" xmlns:cx1="http://schemas.microsoft.com/office/drawing/2015/9/8/chartex" xmlns:cx2="http://schemas.microsoft.com/office/drawing/2015/10/21/chartex" xmlns:cx3="http://schemas.microsoft.com/office/drawing/2016/5/9/chartex" xmlns:cx4="http://schemas.microsoft.com/office/drawing/2016/5/10/chartex" xmlns:cx5="http://schemas.microsoft.com/office/drawing/2016/5/11/chartex" xmlns:cx6="http://schemas.microsoft.com/office/drawing/2016/5/12/chartex" xmlns:cx7="http://schemas.microsoft.com/office/drawing/2016/5/13/chartex" xmlns:cx8="http://schemas.microsoft.com/office/drawing/2016/5/14/chartex" xmlns:mc="http://schemas.openxmlformats.org/markup-compatibility/2006" xmlns:aink="http://schemas.microsoft.com/office/drawing/2016/ink" xmlns:am3d="http://schemas.microsoft.com/office/drawing/2017/model3d" xmlns:o="urn:schemas-microsoft-com:office:office" xmlns:oel="http://schemas.microsoft.com/office/2019/extlst" xmlns:r="http://schemas.openxmlformats.org/officeDocument/2006/relationships" xmlns:m="http://schemas.openxmlformats.org/officeDocument/2006/math" xmlns:v="urn:schemas-microsoft-com:vml" xmlns:wp14="http://schemas.microsoft.com/office/word/2010/wordprocessingDrawing" xmlns:wp="http://schemas.openxmlformats.org/drawingml/2006/wordprocessingDrawing" xmlns:w10="urn:schemas-microsoft-com:office:word" xmlns:w="http://schemas.openxmlformats.org/wordprocessingml/2006/main" xmlns:w14="http://schemas.microsoft.com/office/word/2010/wordml" xmlns:w15="http://schemas.microsoft.com/office/word/2012/wordml" xmlns:w16cex="http://schemas.microsoft.com/office/word/2018/wordml/cex" xmlns:w16cid="http://schemas.microsoft.com/office/word/2016/wordml/cid" xmlns:w16="http://schemas.microsoft.com/office/word/2018/wordml" xmlns:w16sdtdh="http://schemas.microsoft.com/office/word/2020/wordml/sdtdatahash" xmlns:w16se="http://schemas.microsoft.com/office/word/2015/wordml/symex" xmlns:wpg="http://schemas.microsoft.com/office/word/2010/wordprocessingGroup" xmlns:wpi="http://schemas.microsoft.com/office/word/2010/wordprocessingInk" xmlns:wne="http://schemas.microsoft.com/office/word/2006/wordml" xmlns:wps="http://schemas.microsoft.com/office/word/2010/wordprocessingShape" mc:Ignorable="w14 w15 w16se w16cid w16 w16cex w16sdtdh wp14">
+<w:footnotes xmlns:wpc="http://schemas.microsoft.com/office/word/2010/wordprocessingCanvas" xmlns:cx="http://schemas.microsoft.com/office/drawing/2014/chartex" xmlns:cx1="http://schemas.microsoft.com/office/drawing/2015/9/8/chartex" xmlns:cx2="http://schemas.microsoft.com/office/drawing/2015/10/21/chartex" xmlns:cx3="http://schemas.microsoft.com/office/drawing/2016/5/9/chartex" xmlns:cx4="http://schemas.microsoft.com/office/drawing/2016/5/10/chartex" xmlns:cx5="http://schemas.microsoft.com/office/drawing/2016/5/11/chartex" xmlns:cx6="http://schemas.microsoft.com/office/drawing/2016/5/12/chartex" xmlns:cx7="http://schemas.microsoft.com/office/drawing/2016/5/13/chartex" xmlns:cx8="http://schemas.microsoft.com/office/drawing/2016/5/14/chartex" xmlns:mc="http://schemas.openxmlformats.org/markup-compatibility/2006" xmlns:aink="http://schemas.microsoft.com/office/drawing/2016/ink" xmlns:am3d="http://schemas.microsoft.com/office/drawing/2017/model3d" xmlns:o="urn:schemas-microsoft-com:office:office" xmlns:r="http://schemas.openxmlformats.org/officeDocument/2006/relationships" xmlns:m="http://schemas.openxmlformats.org/officeDocument/2006/math" xmlns:v="urn:schemas-microsoft-com:vml" xmlns:wp14="http://schemas.microsoft.com/office/word/2010/wordprocessingDrawing" xmlns:wp="http://schemas.openxmlformats.org/drawingml/2006/wordprocessingDrawing" xmlns:w10="urn:schemas-microsoft-com:office:word" xmlns:w="http://schemas.openxmlformats.org/wordprocessingml/2006/main" xmlns:w14="http://schemas.microsoft.com/office/word/2010/wordml" xmlns:w15="http://schemas.microsoft.com/office/word/2012/wordml" xmlns:w16cex="http://schemas.microsoft.com/office/word/2018/wordml/cex" xmlns:w16cid="http://schemas.microsoft.com/office/word/2016/wordml/cid" xmlns:w16="http://schemas.microsoft.com/office/word/2018/wordml" xmlns:w16sdtdh="http://schemas.microsoft.com/office/word/2020/wordml/sdtdatahash" xmlns:w16se="http://schemas.microsoft.com/office/word/2015/wordml/symex" xmlns:wpg="http://schemas.microsoft.com/office/word/2010/wordprocessingGroup" xmlns:wpi="http://schemas.microsoft.com/office/word/2010/wordprocessingInk" xmlns:wne="http://schemas.microsoft.com/office/word/2006/wordml" xmlns:wps="http://schemas.microsoft.com/office/word/2010/wordprocessingShape" mc:Ignorable="w14 w15 w16se w16cid w16 w16cex w16sdtdh wp14">
   <w:footnote w:type="separator" w:id="-1">
     <w:p>
       <w:r>
@@ -4556,7 +5086,7 @@
 </file>
 
 <file path=word/header1.xml><?xml version="1.0" encoding="utf-8"?>
-<w:hdr xmlns:wpc="http://schemas.microsoft.com/office/word/2010/wordprocessingCanvas" xmlns:cx="http://schemas.microsoft.com/office/drawing/2014/chartex" xmlns:cx1="http://schemas.microsoft.com/office/drawing/2015/9/8/chartex" xmlns:cx2="http://schemas.microsoft.com/office/drawing/2015/10/21/chartex" xmlns:cx3="http://schemas.microsoft.com/office/drawing/2016/5/9/chartex" xmlns:cx4="http://schemas.microsoft.com/office/drawing/2016/5/10/chartex" xmlns:cx5="http://schemas.microsoft.com/office/drawing/2016/5/11/chartex" xmlns:cx6="http://schemas.microsoft.com/office/drawing/2016/5/12/chartex" xmlns:cx7="http://schemas.microsoft.com/office/drawing/2016/5/13/chartex" xmlns:cx8="http://schemas.microsoft.com/office/drawing/2016/5/14/chartex" xmlns:mc="http://schemas.openxmlformats.org/markup-compatibility/2006" xmlns:aink="http://schemas.microsoft.com/office/drawing/2016/ink" xmlns:am3d="http://schemas.microsoft.com/office/drawing/2017/model3d" xmlns:o="urn:schemas-microsoft-com:office:office" xmlns:oel="http://schemas.microsoft.com/office/2019/extlst" xmlns:r="http://schemas.openxmlformats.org/officeDocument/2006/relationships" xmlns:m="http://schemas.openxmlformats.org/officeDocument/2006/math" xmlns:v="urn:schemas-microsoft-com:vml" xmlns:wp14="http://schemas.microsoft.com/office/word/2010/wordprocessingDrawing" xmlns:wp="http://schemas.openxmlformats.org/drawingml/2006/wordprocessingDrawing" xmlns:w10="urn:schemas-microsoft-com:office:word" xmlns:w="http://schemas.openxmlformats.org/wordprocessingml/2006/main" xmlns:w14="http://schemas.microsoft.com/office/word/2010/wordml" xmlns:w15="http://schemas.microsoft.com/office/word/2012/wordml" xmlns:w16cex="http://schemas.microsoft.com/office/word/2018/wordml/cex" xmlns:w16cid="http://schemas.microsoft.com/office/word/2016/wordml/cid" xmlns:w16="http://schemas.microsoft.com/office/word/2018/wordml" xmlns:w16sdtdh="http://schemas.microsoft.com/office/word/2020/wordml/sdtdatahash" xmlns:w16se="http://schemas.microsoft.com/office/word/2015/wordml/symex" xmlns:wpg="http://schemas.microsoft.com/office/word/2010/wordprocessingGroup" xmlns:wpi="http://schemas.microsoft.com/office/word/2010/wordprocessingInk" xmlns:wne="http://schemas.microsoft.com/office/word/2006/wordml" xmlns:wps="http://schemas.microsoft.com/office/word/2010/wordprocessingShape" mc:Ignorable="w14 w15 w16se w16cid w16 w16cex w16sdtdh wp14">
+<w:hdr xmlns:wpc="http://schemas.microsoft.com/office/word/2010/wordprocessingCanvas" xmlns:cx="http://schemas.microsoft.com/office/drawing/2014/chartex" xmlns:cx1="http://schemas.microsoft.com/office/drawing/2015/9/8/chartex" xmlns:cx2="http://schemas.microsoft.com/office/drawing/2015/10/21/chartex" xmlns:cx3="http://schemas.microsoft.com/office/drawing/2016/5/9/chartex" xmlns:cx4="http://schemas.microsoft.com/office/drawing/2016/5/10/chartex" xmlns:cx5="http://schemas.microsoft.com/office/drawing/2016/5/11/chartex" xmlns:cx6="http://schemas.microsoft.com/office/drawing/2016/5/12/chartex" xmlns:cx7="http://schemas.microsoft.com/office/drawing/2016/5/13/chartex" xmlns:cx8="http://schemas.microsoft.com/office/drawing/2016/5/14/chartex" xmlns:mc="http://schemas.openxmlformats.org/markup-compatibility/2006" xmlns:aink="http://schemas.microsoft.com/office/drawing/2016/ink" xmlns:am3d="http://schemas.microsoft.com/office/drawing/2017/model3d" xmlns:o="urn:schemas-microsoft-com:office:office" xmlns:r="http://schemas.openxmlformats.org/officeDocument/2006/relationships" xmlns:m="http://schemas.openxmlformats.org/officeDocument/2006/math" xmlns:v="urn:schemas-microsoft-com:vml" xmlns:wp14="http://schemas.microsoft.com/office/word/2010/wordprocessingDrawing" xmlns:wp="http://schemas.openxmlformats.org/drawingml/2006/wordprocessingDrawing" xmlns:w10="urn:schemas-microsoft-com:office:word" xmlns:w="http://schemas.openxmlformats.org/wordprocessingml/2006/main" xmlns:w14="http://schemas.microsoft.com/office/word/2010/wordml" xmlns:w15="http://schemas.microsoft.com/office/word/2012/wordml" xmlns:w16cex="http://schemas.microsoft.com/office/word/2018/wordml/cex" xmlns:w16cid="http://schemas.microsoft.com/office/word/2016/wordml/cid" xmlns:w16="http://schemas.microsoft.com/office/word/2018/wordml" xmlns:w16sdtdh="http://schemas.microsoft.com/office/word/2020/wordml/sdtdatahash" xmlns:w16se="http://schemas.microsoft.com/office/word/2015/wordml/symex" xmlns:wpg="http://schemas.microsoft.com/office/word/2010/wordprocessingGroup" xmlns:wpi="http://schemas.microsoft.com/office/word/2010/wordprocessingInk" xmlns:wne="http://schemas.microsoft.com/office/word/2006/wordml" xmlns:wps="http://schemas.microsoft.com/office/word/2010/wordprocessingShape" mc:Ignorable="w14 w15 w16se w16cid w16 w16cex w16sdtdh wp14">
   <w:p>
     <w:pPr>
       <w:pStyle w:val="Header"/>
@@ -4598,7 +5128,7 @@
 </file>
 
 <file path=word/numbering.xml><?xml version="1.0" encoding="utf-8"?>
-<w:numbering xmlns:wpc="http://schemas.microsoft.com/office/word/2010/wordprocessingCanvas" xmlns:cx="http://schemas.microsoft.com/office/drawing/2014/chartex" xmlns:cx1="http://schemas.microsoft.com/office/drawing/2015/9/8/chartex" xmlns:cx2="http://schemas.microsoft.com/office/drawing/2015/10/21/chartex" xmlns:cx3="http://schemas.microsoft.com/office/drawing/2016/5/9/chartex" xmlns:cx4="http://schemas.microsoft.com/office/drawing/2016/5/10/chartex" xmlns:cx5="http://schemas.microsoft.com/office/drawing/2016/5/11/chartex" xmlns:cx6="http://schemas.microsoft.com/office/drawing/2016/5/12/chartex" xmlns:cx7="http://schemas.microsoft.com/office/drawing/2016/5/13/chartex" xmlns:cx8="http://schemas.microsoft.com/office/drawing/2016/5/14/chartex" xmlns:mc="http://schemas.openxmlformats.org/markup-compatibility/2006" xmlns:aink="http://schemas.microsoft.com/office/drawing/2016/ink" xmlns:am3d="http://schemas.microsoft.com/office/drawing/2017/model3d" xmlns:o="urn:schemas-microsoft-com:office:office" xmlns:oel="http://schemas.microsoft.com/office/2019/extlst" xmlns:r="http://schemas.openxmlformats.org/officeDocument/2006/relationships" xmlns:m="http://schemas.openxmlformats.org/officeDocument/2006/math" xmlns:v="urn:schemas-microsoft-com:vml" xmlns:wp14="http://schemas.microsoft.com/office/word/2010/wordprocessingDrawing" xmlns:wp="http://schemas.openxmlformats.org/drawingml/2006/wordprocessingDrawing" xmlns:w10="urn:schemas-microsoft-com:office:word" xmlns:w="http://schemas.openxmlformats.org/wordprocessingml/2006/main" xmlns:w14="http://schemas.microsoft.com/office/word/2010/wordml" xmlns:w15="http://schemas.microsoft.com/office/word/2012/wordml" xmlns:w16cex="http://schemas.microsoft.com/office/word/2018/wordml/cex" xmlns:w16cid="http://schemas.microsoft.com/office/word/2016/wordml/cid" xmlns:w16="http://schemas.microsoft.com/office/word/2018/wordml" xmlns:w16sdtdh="http://schemas.microsoft.com/office/word/2020/wordml/sdtdatahash" xmlns:w16se="http://schemas.microsoft.com/office/word/2015/wordml/symex" xmlns:wpg="http://schemas.microsoft.com/office/word/2010/wordprocessingGroup" xmlns:wpi="http://schemas.microsoft.com/office/word/2010/wordprocessingInk" xmlns:wne="http://schemas.microsoft.com/office/word/2006/wordml" xmlns:wps="http://schemas.microsoft.com/office/word/2010/wordprocessingShape" mc:Ignorable="w14 w15 w16se w16cid w16 w16cex w16sdtdh wp14">
+<w:numbering xmlns:wpc="http://schemas.microsoft.com/office/word/2010/wordprocessingCanvas" xmlns:cx="http://schemas.microsoft.com/office/drawing/2014/chartex" xmlns:cx1="http://schemas.microsoft.com/office/drawing/2015/9/8/chartex" xmlns:cx2="http://schemas.microsoft.com/office/drawing/2015/10/21/chartex" xmlns:cx3="http://schemas.microsoft.com/office/drawing/2016/5/9/chartex" xmlns:cx4="http://schemas.microsoft.com/office/drawing/2016/5/10/chartex" xmlns:cx5="http://schemas.microsoft.com/office/drawing/2016/5/11/chartex" xmlns:cx6="http://schemas.microsoft.com/office/drawing/2016/5/12/chartex" xmlns:cx7="http://schemas.microsoft.com/office/drawing/2016/5/13/chartex" xmlns:cx8="http://schemas.microsoft.com/office/drawing/2016/5/14/chartex" xmlns:mc="http://schemas.openxmlformats.org/markup-compatibility/2006" xmlns:aink="http://schemas.microsoft.com/office/drawing/2016/ink" xmlns:am3d="http://schemas.microsoft.com/office/drawing/2017/model3d" xmlns:o="urn:schemas-microsoft-com:office:office" xmlns:r="http://schemas.openxmlformats.org/officeDocument/2006/relationships" xmlns:m="http://schemas.openxmlformats.org/officeDocument/2006/math" xmlns:v="urn:schemas-microsoft-com:vml" xmlns:wp14="http://schemas.microsoft.com/office/word/2010/wordprocessingDrawing" xmlns:wp="http://schemas.openxmlformats.org/drawingml/2006/wordprocessingDrawing" xmlns:w10="urn:schemas-microsoft-com:office:word" xmlns:w="http://schemas.openxmlformats.org/wordprocessingml/2006/main" xmlns:w14="http://schemas.microsoft.com/office/word/2010/wordml" xmlns:w15="http://schemas.microsoft.com/office/word/2012/wordml" xmlns:w16cex="http://schemas.microsoft.com/office/word/2018/wordml/cex" xmlns:w16cid="http://schemas.microsoft.com/office/word/2016/wordml/cid" xmlns:w16="http://schemas.microsoft.com/office/word/2018/wordml" xmlns:w16sdtdh="http://schemas.microsoft.com/office/word/2020/wordml/sdtdatahash" xmlns:w16se="http://schemas.microsoft.com/office/word/2015/wordml/symex" xmlns:wpg="http://schemas.microsoft.com/office/word/2010/wordprocessingGroup" xmlns:wpi="http://schemas.microsoft.com/office/word/2010/wordprocessingInk" xmlns:wne="http://schemas.microsoft.com/office/word/2006/wordml" xmlns:wps="http://schemas.microsoft.com/office/word/2010/wordprocessingShape" mc:Ignorable="w14 w15 w16se w16cid w16 w16cex w16sdtdh wp14">
   <w:abstractNum w:abstractNumId="0" w15:restartNumberingAfterBreak="0">
     <w:nsid w:val="062E3B99"/>
     <w:multiLevelType w:val="hybridMultilevel"/>
@@ -4617,7 +5147,7 @@
         <w:iCs w:val="0"/>
       </w:rPr>
     </w:lvl>
-    <w:lvl w:ilvl="1" w:tplc="0C090019" w:tentative="1">
+    <w:lvl w:ilvl="1" w:tplc="0C090019">
       <w:start w:val="1"/>
       <w:numFmt w:val="lowerLetter"/>
       <w:lvlText w:val="%2."/>
@@ -5321,6 +5851,95 @@
     </w:lvl>
   </w:abstractNum>
   <w:abstractNum w:abstractNumId="7" w15:restartNumberingAfterBreak="0">
+    <w:nsid w:val="3F1A0B28"/>
+    <w:multiLevelType w:val="hybridMultilevel"/>
+    <w:tmpl w:val="73C029F6"/>
+    <w:lvl w:ilvl="0" w:tplc="0C09000F">
+      <w:start w:val="1"/>
+      <w:numFmt w:val="decimal"/>
+      <w:lvlText w:val="%1."/>
+      <w:lvlJc w:val="left"/>
+      <w:pPr>
+        <w:ind w:left="720" w:hanging="360"/>
+      </w:pPr>
+      <w:rPr>
+        <w:rFonts w:hint="default"/>
+      </w:rPr>
+    </w:lvl>
+    <w:lvl w:ilvl="1" w:tplc="0C090019" w:tentative="1">
+      <w:start w:val="1"/>
+      <w:numFmt w:val="lowerLetter"/>
+      <w:lvlText w:val="%2."/>
+      <w:lvlJc w:val="left"/>
+      <w:pPr>
+        <w:ind w:left="1440" w:hanging="360"/>
+      </w:pPr>
+    </w:lvl>
+    <w:lvl w:ilvl="2" w:tplc="0C09001B" w:tentative="1">
+      <w:start w:val="1"/>
+      <w:numFmt w:val="lowerRoman"/>
+      <w:lvlText w:val="%3."/>
+      <w:lvlJc w:val="right"/>
+      <w:pPr>
+        <w:ind w:left="2160" w:hanging="180"/>
+      </w:pPr>
+    </w:lvl>
+    <w:lvl w:ilvl="3" w:tplc="0C09000F" w:tentative="1">
+      <w:start w:val="1"/>
+      <w:numFmt w:val="decimal"/>
+      <w:lvlText w:val="%4."/>
+      <w:lvlJc w:val="left"/>
+      <w:pPr>
+        <w:ind w:left="2880" w:hanging="360"/>
+      </w:pPr>
+    </w:lvl>
+    <w:lvl w:ilvl="4" w:tplc="0C090019" w:tentative="1">
+      <w:start w:val="1"/>
+      <w:numFmt w:val="lowerLetter"/>
+      <w:lvlText w:val="%5."/>
+      <w:lvlJc w:val="left"/>
+      <w:pPr>
+        <w:ind w:left="3600" w:hanging="360"/>
+      </w:pPr>
+    </w:lvl>
+    <w:lvl w:ilvl="5" w:tplc="0C09001B" w:tentative="1">
+      <w:start w:val="1"/>
+      <w:numFmt w:val="lowerRoman"/>
+      <w:lvlText w:val="%6."/>
+      <w:lvlJc w:val="right"/>
+      <w:pPr>
+        <w:ind w:left="4320" w:hanging="180"/>
+      </w:pPr>
+    </w:lvl>
+    <w:lvl w:ilvl="6" w:tplc="0C09000F" w:tentative="1">
+      <w:start w:val="1"/>
+      <w:numFmt w:val="decimal"/>
+      <w:lvlText w:val="%7."/>
+      <w:lvlJc w:val="left"/>
+      <w:pPr>
+        <w:ind w:left="5040" w:hanging="360"/>
+      </w:pPr>
+    </w:lvl>
+    <w:lvl w:ilvl="7" w:tplc="0C090019" w:tentative="1">
+      <w:start w:val="1"/>
+      <w:numFmt w:val="lowerLetter"/>
+      <w:lvlText w:val="%8."/>
+      <w:lvlJc w:val="left"/>
+      <w:pPr>
+        <w:ind w:left="5760" w:hanging="360"/>
+      </w:pPr>
+    </w:lvl>
+    <w:lvl w:ilvl="8" w:tplc="0C09001B" w:tentative="1">
+      <w:start w:val="1"/>
+      <w:numFmt w:val="lowerRoman"/>
+      <w:lvlText w:val="%9."/>
+      <w:lvlJc w:val="right"/>
+      <w:pPr>
+        <w:ind w:left="6480" w:hanging="180"/>
+      </w:pPr>
+    </w:lvl>
+  </w:abstractNum>
+  <w:abstractNum w:abstractNumId="8" w15:restartNumberingAfterBreak="0">
     <w:nsid w:val="497020A6"/>
     <w:multiLevelType w:val="hybridMultilevel"/>
     <w:tmpl w:val="A650BDB6"/>
@@ -5420,7 +6039,7 @@
     <w:abstractNumId w:val="4"/>
   </w:num>
   <w:num w:numId="4">
-    <w:abstractNumId w:val="7"/>
+    <w:abstractNumId w:val="8"/>
   </w:num>
   <w:num w:numId="5">
     <w:abstractNumId w:val="1"/>
@@ -5433,6 +6052,9 @@
   </w:num>
   <w:num w:numId="8">
     <w:abstractNumId w:val="2"/>
+  </w:num>
+  <w:num w:numId="9">
+    <w:abstractNumId w:val="7"/>
   </w:num>
 </w:numbering>
 </file>
@@ -6245,7 +6867,6 @@
     <w:name w:val="List Paragraph"/>
     <w:basedOn w:val="Normal"/>
     <w:uiPriority w:val="34"/>
-    <w:semiHidden/>
     <w:qFormat/>
     <w:rsid w:val="00440DF6"/>
     <w:pPr>
@@ -7433,10 +8054,6 @@
 </file>
 
 <file path=customXml/item1.xml><?xml version="1.0" encoding="utf-8"?>
-<b:Sources xmlns:b="http://schemas.openxmlformats.org/officeDocument/2006/bibliography" xmlns="http://schemas.openxmlformats.org/officeDocument/2006/bibliography" SelectedStyle="\APASixthEditionOfficeOnline.xsl" StyleName="APA" Version="6"/>
-</file>
-
-<file path=customXml/item2.xml><?xml version="1.0" encoding="utf-8"?>
 <p:properties xmlns:p="http://schemas.microsoft.com/office/2006/metadata/properties" xmlns:xsi="http://www.w3.org/2001/XMLSchema-instance" xmlns:pc="http://schemas.microsoft.com/office/infopath/2007/PartnerControls">
   <documentManagement>
     <Status xmlns="71af3243-3dd4-4a8d-8c0d-dd76da1f02a5">Not started</Status>
@@ -7445,16 +8062,11 @@
 </p:properties>
 </file>
 
-<file path=customXml/item3.xml><?xml version="1.0" encoding="utf-8"?>
-<?mso-contentType ?>
-<FormTemplates xmlns="http://schemas.microsoft.com/sharepoint/v3/contenttype/forms">
-  <Display>DocumentLibraryForm</Display>
-  <Edit>DocumentLibraryForm</Edit>
-  <New>DocumentLibraryForm</New>
-</FormTemplates>
+<file path=customXml/item2.xml><?xml version="1.0" encoding="utf-8"?>
+<b:Sources xmlns:b="http://schemas.openxmlformats.org/officeDocument/2006/bibliography" xmlns="http://schemas.openxmlformats.org/officeDocument/2006/bibliography" SelectedStyle="\APASixthEditionOfficeOnline.xsl" StyleName="APA" Version="6"/>
 </file>
 
-<file path=customXml/item4.xml><?xml version="1.0" encoding="utf-8"?>
+<file path=customXml/item3.xml><?xml version="1.0" encoding="utf-8"?>
 <ct:contentTypeSchema xmlns:ct="http://schemas.microsoft.com/office/2006/metadata/contentType" xmlns:ma="http://schemas.microsoft.com/office/2006/metadata/properties/metaAttributes" ct:_="" ma:_="" ma:contentTypeName="Document" ma:contentTypeID="0x01010079F111ED35F8CC479449609E8A0923A6" ma:contentTypeVersion="12" ma:contentTypeDescription="Create a new document." ma:contentTypeScope="" ma:versionID="fa6e671f1cd7e4d96ff9652be322dd5e">
   <xsd:schema xmlns:xsd="http://www.w3.org/2001/XMLSchema" xmlns:xs="http://www.w3.org/2001/XMLSchema" xmlns:p="http://schemas.microsoft.com/office/2006/metadata/properties" xmlns:ns2="71af3243-3dd4-4a8d-8c0d-dd76da1f02a5" xmlns:ns3="16c05727-aa75-4e4a-9b5f-8a80a1165891" targetNamespace="http://schemas.microsoft.com/office/2006/metadata/properties" ma:root="true" ma:fieldsID="4e2496f70b101db0b8013f30a071bbf7" ns2:_="" ns3:_="">
     <xsd:import namespace="71af3243-3dd4-4a8d-8c0d-dd76da1f02a5"/>
@@ -7675,15 +8287,16 @@
 </ct:contentTypeSchema>
 </file>
 
-<file path=customXml/itemProps1.xml><?xml version="1.0" encoding="utf-8"?>
-<ds:datastoreItem xmlns:ds="http://schemas.openxmlformats.org/officeDocument/2006/customXml" ds:itemID="{4FBFE981-B6F9-4CD9-B0AA-8590591C930D}">
-  <ds:schemaRefs>
-    <ds:schemaRef ds:uri="http://schemas.openxmlformats.org/officeDocument/2006/bibliography"/>
-  </ds:schemaRefs>
-</ds:datastoreItem>
+<file path=customXml/item4.xml><?xml version="1.0" encoding="utf-8"?>
+<?mso-contentType ?>
+<FormTemplates xmlns="http://schemas.microsoft.com/sharepoint/v3/contenttype/forms">
+  <Display>DocumentLibraryForm</Display>
+  <Edit>DocumentLibraryForm</Edit>
+  <New>DocumentLibraryForm</New>
+</FormTemplates>
 </file>
 
-<file path=customXml/itemProps2.xml><?xml version="1.0" encoding="utf-8"?>
+<file path=customXml/itemProps1.xml><?xml version="1.0" encoding="utf-8"?>
 <ds:datastoreItem xmlns:ds="http://schemas.openxmlformats.org/officeDocument/2006/customXml" ds:itemID="{1FDE1A47-5C16-4CBF-90B0-BC2DEED23AB8}">
   <ds:schemaRefs>
     <ds:schemaRef ds:uri="http://schemas.microsoft.com/office/2006/metadata/properties"/>
@@ -7693,15 +8306,15 @@
 </ds:datastoreItem>
 </file>
 
-<file path=customXml/itemProps3.xml><?xml version="1.0" encoding="utf-8"?>
-<ds:datastoreItem xmlns:ds="http://schemas.openxmlformats.org/officeDocument/2006/customXml" ds:itemID="{909C2606-6035-49A0-8211-65DEE79E8914}">
+<file path=customXml/itemProps2.xml><?xml version="1.0" encoding="utf-8"?>
+<ds:datastoreItem xmlns:ds="http://schemas.openxmlformats.org/officeDocument/2006/customXml" ds:itemID="{4FBFE981-B6F9-4CD9-B0AA-8590591C930D}">
   <ds:schemaRefs>
-    <ds:schemaRef ds:uri="http://schemas.microsoft.com/sharepoint/v3/contenttype/forms"/>
+    <ds:schemaRef ds:uri="http://schemas.openxmlformats.org/officeDocument/2006/bibliography"/>
   </ds:schemaRefs>
 </ds:datastoreItem>
 </file>
 
-<file path=customXml/itemProps4.xml><?xml version="1.0" encoding="utf-8"?>
+<file path=customXml/itemProps3.xml><?xml version="1.0" encoding="utf-8"?>
 <ds:datastoreItem xmlns:ds="http://schemas.openxmlformats.org/officeDocument/2006/customXml" ds:itemID="{D8699111-9D6F-4FD1-899A-4E0B300B198C}">
   <ds:schemaRefs>
     <ds:schemaRef ds:uri="http://schemas.microsoft.com/office/2006/metadata/contentType"/>
@@ -7718,4 +8331,12 @@
     <ds:schemaRef ds:uri="http://schemas.microsoft.com/internal/obd"/>
   </ds:schemaRefs>
 </ds:datastoreItem>
+</file>
+
+<file path=customXml/itemProps4.xml><?xml version="1.0" encoding="utf-8"?>
+<ds:datastoreItem xmlns:ds="http://schemas.openxmlformats.org/officeDocument/2006/customXml" ds:itemID="{909C2606-6035-49A0-8211-65DEE79E8914}">
+  <ds:schemaRefs>
+    <ds:schemaRef ds:uri="http://schemas.microsoft.com/sharepoint/v3/contenttype/forms"/>
+  </ds:schemaRefs>
+</ds:datastoreItem>
 </file>
</xml_diff>

<commit_message>
user guide should be done now
</commit_message>
<xml_diff>
--- a/Major Project/Bashford Jack - Stage 3 - User Guide.docx
+++ b/Major Project/Bashford Jack - Stage 3 - User Guide.docx
@@ -525,76 +525,71 @@
         <w:p>
           <w:pPr>
             <w:pStyle w:val="TOC1"/>
-            <w:tabs>
-              <w:tab w:val="right" w:leader="dot" w:pos="10456"/>
-            </w:tabs>
             <w:rPr>
               <w:rFonts w:cstheme="minorBidi"/>
-              <w:noProof/>
+              <w:sz w:val="22"/>
               <w:lang w:val="en-AU" w:eastAsia="en-AU"/>
             </w:rPr>
           </w:pPr>
           <w:r>
+            <w:rPr>
+              <w:noProof w:val="0"/>
+            </w:rPr>
             <w:fldChar w:fldCharType="begin"/>
           </w:r>
           <w:r>
             <w:instrText xml:space="preserve"> TOC \o "1-3" \h \z \u </w:instrText>
           </w:r>
           <w:r>
+            <w:rPr>
+              <w:noProof w:val="0"/>
+            </w:rPr>
             <w:fldChar w:fldCharType="separate"/>
           </w:r>
-          <w:hyperlink w:anchor="_Toc104359994" w:history="1">
+          <w:hyperlink w:anchor="_Toc104372147" w:history="1">
             <w:r>
               <w:rPr>
                 <w:rStyle w:val="Hyperlink"/>
-                <w:noProof/>
               </w:rPr>
               <w:t>About</w:t>
             </w:r>
             <w:r>
               <w:rPr>
-                <w:noProof/>
                 <w:webHidden/>
               </w:rPr>
               <w:tab/>
             </w:r>
             <w:r>
               <w:rPr>
-                <w:noProof/>
                 <w:webHidden/>
               </w:rPr>
               <w:fldChar w:fldCharType="begin"/>
             </w:r>
             <w:r>
               <w:rPr>
-                <w:noProof/>
-                <w:webHidden/>
-              </w:rPr>
-              <w:instrText xml:space="preserve"> PAGEREF _Toc104359994 \h </w:instrText>
-            </w:r>
-            <w:r>
-              <w:rPr>
-                <w:noProof/>
-                <w:webHidden/>
-              </w:rPr>
-            </w:r>
-            <w:r>
-              <w:rPr>
-                <w:noProof/>
+                <w:webHidden/>
+              </w:rPr>
+              <w:instrText xml:space="preserve"> PAGEREF _Toc104372147 \h </w:instrText>
+            </w:r>
+            <w:r>
+              <w:rPr>
+                <w:webHidden/>
+              </w:rPr>
+            </w:r>
+            <w:r>
+              <w:rPr>
                 <w:webHidden/>
               </w:rPr>
               <w:fldChar w:fldCharType="separate"/>
             </w:r>
             <w:r>
               <w:rPr>
-                <w:noProof/>
                 <w:webHidden/>
               </w:rPr>
               <w:t>3</w:t>
             </w:r>
             <w:r>
               <w:rPr>
-                <w:noProof/>
                 <w:webHidden/>
               </w:rPr>
               <w:fldChar w:fldCharType="end"/>
@@ -604,67 +599,56 @@
         <w:p>
           <w:pPr>
             <w:pStyle w:val="TOC1"/>
-            <w:tabs>
-              <w:tab w:val="right" w:leader="dot" w:pos="10456"/>
-            </w:tabs>
             <w:rPr>
               <w:rFonts w:cstheme="minorBidi"/>
-              <w:noProof/>
+              <w:sz w:val="22"/>
               <w:lang w:val="en-AU" w:eastAsia="en-AU"/>
             </w:rPr>
           </w:pPr>
-          <w:hyperlink w:anchor="_Toc104359995" w:history="1">
+          <w:hyperlink w:anchor="_Toc104372148" w:history="1">
             <w:r>
               <w:rPr>
                 <w:rStyle w:val="Hyperlink"/>
-                <w:noProof/>
               </w:rPr>
               <w:t>System Requirements</w:t>
             </w:r>
             <w:r>
               <w:rPr>
-                <w:noProof/>
                 <w:webHidden/>
               </w:rPr>
               <w:tab/>
             </w:r>
             <w:r>
               <w:rPr>
-                <w:noProof/>
                 <w:webHidden/>
               </w:rPr>
               <w:fldChar w:fldCharType="begin"/>
             </w:r>
             <w:r>
               <w:rPr>
-                <w:noProof/>
-                <w:webHidden/>
-              </w:rPr>
-              <w:instrText xml:space="preserve"> PAGEREF _Toc104359995 \h </w:instrText>
-            </w:r>
-            <w:r>
-              <w:rPr>
-                <w:noProof/>
-                <w:webHidden/>
-              </w:rPr>
-            </w:r>
-            <w:r>
-              <w:rPr>
-                <w:noProof/>
+                <w:webHidden/>
+              </w:rPr>
+              <w:instrText xml:space="preserve"> PAGEREF _Toc104372148 \h </w:instrText>
+            </w:r>
+            <w:r>
+              <w:rPr>
+                <w:webHidden/>
+              </w:rPr>
+            </w:r>
+            <w:r>
+              <w:rPr>
                 <w:webHidden/>
               </w:rPr>
               <w:fldChar w:fldCharType="separate"/>
             </w:r>
             <w:r>
               <w:rPr>
-                <w:noProof/>
                 <w:webHidden/>
               </w:rPr>
               <w:t>3</w:t>
             </w:r>
             <w:r>
               <w:rPr>
-                <w:noProof/>
                 <w:webHidden/>
               </w:rPr>
               <w:fldChar w:fldCharType="end"/>
@@ -680,10 +664,11 @@
             <w:rPr>
               <w:rFonts w:cstheme="minorBidi"/>
               <w:noProof/>
+              <w:sz w:val="22"/>
               <w:lang w:val="en-AU" w:eastAsia="en-AU"/>
             </w:rPr>
           </w:pPr>
-          <w:hyperlink w:anchor="_Toc104359996" w:history="1">
+          <w:hyperlink w:anchor="_Toc104372149" w:history="1">
             <w:r>
               <w:rPr>
                 <w:rStyle w:val="Hyperlink"/>
@@ -710,7 +695,7 @@
                 <w:noProof/>
                 <w:webHidden/>
               </w:rPr>
-              <w:instrText xml:space="preserve"> PAGEREF _Toc104359996 \h </w:instrText>
+              <w:instrText xml:space="preserve"> PAGEREF _Toc104372149 \h </w:instrText>
             </w:r>
             <w:r>
               <w:rPr>
@@ -750,10 +735,11 @@
             <w:rPr>
               <w:rFonts w:cstheme="minorBidi"/>
               <w:noProof/>
+              <w:sz w:val="22"/>
               <w:lang w:val="en-AU" w:eastAsia="en-AU"/>
             </w:rPr>
           </w:pPr>
-          <w:hyperlink w:anchor="_Toc104359997" w:history="1">
+          <w:hyperlink w:anchor="_Toc104372150" w:history="1">
             <w:r>
               <w:rPr>
                 <w:rStyle w:val="Hyperlink"/>
@@ -780,7 +766,7 @@
                 <w:noProof/>
                 <w:webHidden/>
               </w:rPr>
-              <w:instrText xml:space="preserve"> PAGEREF _Toc104359997 \h </w:instrText>
+              <w:instrText xml:space="preserve"> PAGEREF _Toc104372150 \h </w:instrText>
             </w:r>
             <w:r>
               <w:rPr>
@@ -820,10 +806,11 @@
             <w:rPr>
               <w:rFonts w:cstheme="minorBidi"/>
               <w:noProof/>
+              <w:sz w:val="22"/>
               <w:lang w:val="en-AU" w:eastAsia="en-AU"/>
             </w:rPr>
           </w:pPr>
-          <w:hyperlink w:anchor="_Toc104359998" w:history="1">
+          <w:hyperlink w:anchor="_Toc104372151" w:history="1">
             <w:r>
               <w:rPr>
                 <w:rStyle w:val="Hyperlink"/>
@@ -850,7 +837,7 @@
                 <w:noProof/>
                 <w:webHidden/>
               </w:rPr>
-              <w:instrText xml:space="preserve"> PAGEREF _Toc104359998 \h </w:instrText>
+              <w:instrText xml:space="preserve"> PAGEREF _Toc104372151 \h </w:instrText>
             </w:r>
             <w:r>
               <w:rPr>
@@ -884,67 +871,56 @@
         <w:p>
           <w:pPr>
             <w:pStyle w:val="TOC1"/>
-            <w:tabs>
-              <w:tab w:val="right" w:leader="dot" w:pos="10456"/>
-            </w:tabs>
             <w:rPr>
               <w:rFonts w:cstheme="minorBidi"/>
-              <w:noProof/>
+              <w:sz w:val="22"/>
               <w:lang w:val="en-AU" w:eastAsia="en-AU"/>
             </w:rPr>
           </w:pPr>
-          <w:hyperlink w:anchor="_Toc104359999" w:history="1">
+          <w:hyperlink w:anchor="_Toc104372152" w:history="1">
             <w:r>
               <w:rPr>
                 <w:rStyle w:val="Hyperlink"/>
-                <w:noProof/>
               </w:rPr>
               <w:t>Installation Guide</w:t>
             </w:r>
             <w:r>
               <w:rPr>
-                <w:noProof/>
                 <w:webHidden/>
               </w:rPr>
               <w:tab/>
             </w:r>
             <w:r>
               <w:rPr>
-                <w:noProof/>
                 <w:webHidden/>
               </w:rPr>
               <w:fldChar w:fldCharType="begin"/>
             </w:r>
             <w:r>
               <w:rPr>
-                <w:noProof/>
-                <w:webHidden/>
-              </w:rPr>
-              <w:instrText xml:space="preserve"> PAGEREF _Toc104359999 \h </w:instrText>
-            </w:r>
-            <w:r>
-              <w:rPr>
-                <w:noProof/>
-                <w:webHidden/>
-              </w:rPr>
-            </w:r>
-            <w:r>
-              <w:rPr>
-                <w:noProof/>
+                <w:webHidden/>
+              </w:rPr>
+              <w:instrText xml:space="preserve"> PAGEREF _Toc104372152 \h </w:instrText>
+            </w:r>
+            <w:r>
+              <w:rPr>
+                <w:webHidden/>
+              </w:rPr>
+            </w:r>
+            <w:r>
+              <w:rPr>
                 <w:webHidden/>
               </w:rPr>
               <w:fldChar w:fldCharType="separate"/>
             </w:r>
             <w:r>
               <w:rPr>
-                <w:noProof/>
                 <w:webHidden/>
               </w:rPr>
               <w:t>4</w:t>
             </w:r>
             <w:r>
               <w:rPr>
-                <w:noProof/>
                 <w:webHidden/>
               </w:rPr>
               <w:fldChar w:fldCharType="end"/>
@@ -960,10 +936,11 @@
             <w:rPr>
               <w:rFonts w:cstheme="minorBidi"/>
               <w:noProof/>
+              <w:sz w:val="22"/>
               <w:lang w:val="en-AU" w:eastAsia="en-AU"/>
             </w:rPr>
           </w:pPr>
-          <w:hyperlink w:anchor="_Toc104360000" w:history="1">
+          <w:hyperlink w:anchor="_Toc104372153" w:history="1">
             <w:r>
               <w:rPr>
                 <w:rStyle w:val="Hyperlink"/>
@@ -990,7 +967,7 @@
                 <w:noProof/>
                 <w:webHidden/>
               </w:rPr>
-              <w:instrText xml:space="preserve"> PAGEREF _Toc104360000 \h </w:instrText>
+              <w:instrText xml:space="preserve"> PAGEREF _Toc104372153 \h </w:instrText>
             </w:r>
             <w:r>
               <w:rPr>
@@ -1030,10 +1007,11 @@
             <w:rPr>
               <w:rFonts w:cstheme="minorBidi"/>
               <w:noProof/>
+              <w:sz w:val="22"/>
               <w:lang w:val="en-AU" w:eastAsia="en-AU"/>
             </w:rPr>
           </w:pPr>
-          <w:hyperlink w:anchor="_Toc104360001" w:history="1">
+          <w:hyperlink w:anchor="_Toc104372154" w:history="1">
             <w:r>
               <w:rPr>
                 <w:rStyle w:val="Hyperlink"/>
@@ -1060,7 +1038,7 @@
                 <w:noProof/>
                 <w:webHidden/>
               </w:rPr>
-              <w:instrText xml:space="preserve"> PAGEREF _Toc104360001 \h </w:instrText>
+              <w:instrText xml:space="preserve"> PAGEREF _Toc104372154 \h </w:instrText>
             </w:r>
             <w:r>
               <w:rPr>
@@ -1094,67 +1072,56 @@
         <w:p>
           <w:pPr>
             <w:pStyle w:val="TOC1"/>
-            <w:tabs>
-              <w:tab w:val="right" w:leader="dot" w:pos="10456"/>
-            </w:tabs>
             <w:rPr>
               <w:rFonts w:cstheme="minorBidi"/>
-              <w:noProof/>
+              <w:sz w:val="22"/>
               <w:lang w:val="en-AU" w:eastAsia="en-AU"/>
             </w:rPr>
           </w:pPr>
-          <w:hyperlink w:anchor="_Toc104360002" w:history="1">
+          <w:hyperlink w:anchor="_Toc104372155" w:history="1">
             <w:r>
               <w:rPr>
                 <w:rStyle w:val="Hyperlink"/>
-                <w:noProof/>
               </w:rPr>
               <w:t>Running the program</w:t>
             </w:r>
             <w:r>
               <w:rPr>
-                <w:noProof/>
                 <w:webHidden/>
               </w:rPr>
               <w:tab/>
             </w:r>
             <w:r>
               <w:rPr>
-                <w:noProof/>
                 <w:webHidden/>
               </w:rPr>
               <w:fldChar w:fldCharType="begin"/>
             </w:r>
             <w:r>
               <w:rPr>
-                <w:noProof/>
-                <w:webHidden/>
-              </w:rPr>
-              <w:instrText xml:space="preserve"> PAGEREF _Toc104360002 \h </w:instrText>
-            </w:r>
-            <w:r>
-              <w:rPr>
-                <w:noProof/>
-                <w:webHidden/>
-              </w:rPr>
-            </w:r>
-            <w:r>
-              <w:rPr>
-                <w:noProof/>
+                <w:webHidden/>
+              </w:rPr>
+              <w:instrText xml:space="preserve"> PAGEREF _Toc104372155 \h </w:instrText>
+            </w:r>
+            <w:r>
+              <w:rPr>
+                <w:webHidden/>
+              </w:rPr>
+            </w:r>
+            <w:r>
+              <w:rPr>
                 <w:webHidden/>
               </w:rPr>
               <w:fldChar w:fldCharType="separate"/>
             </w:r>
             <w:r>
               <w:rPr>
-                <w:noProof/>
                 <w:webHidden/>
               </w:rPr>
               <w:t>6</w:t>
             </w:r>
             <w:r>
               <w:rPr>
-                <w:noProof/>
                 <w:webHidden/>
               </w:rPr>
               <w:fldChar w:fldCharType="end"/>
@@ -1170,10 +1137,11 @@
             <w:rPr>
               <w:rFonts w:cstheme="minorBidi"/>
               <w:noProof/>
+              <w:sz w:val="22"/>
               <w:lang w:val="en-AU" w:eastAsia="en-AU"/>
             </w:rPr>
           </w:pPr>
-          <w:hyperlink w:anchor="_Toc104360003" w:history="1">
+          <w:hyperlink w:anchor="_Toc104372156" w:history="1">
             <w:r>
               <w:rPr>
                 <w:rStyle w:val="Hyperlink"/>
@@ -1200,7 +1168,7 @@
                 <w:noProof/>
                 <w:webHidden/>
               </w:rPr>
-              <w:instrText xml:space="preserve"> PAGEREF _Toc104360003 \h </w:instrText>
+              <w:instrText xml:space="preserve"> PAGEREF _Toc104372156 \h </w:instrText>
             </w:r>
             <w:r>
               <w:rPr>
@@ -1240,10 +1208,11 @@
             <w:rPr>
               <w:rFonts w:cstheme="minorBidi"/>
               <w:noProof/>
+              <w:sz w:val="22"/>
               <w:lang w:val="en-AU" w:eastAsia="en-AU"/>
             </w:rPr>
           </w:pPr>
-          <w:hyperlink w:anchor="_Toc104360004" w:history="1">
+          <w:hyperlink w:anchor="_Toc104372157" w:history="1">
             <w:r>
               <w:rPr>
                 <w:rStyle w:val="Hyperlink"/>
@@ -1270,7 +1239,7 @@
                 <w:noProof/>
                 <w:webHidden/>
               </w:rPr>
-              <w:instrText xml:space="preserve"> PAGEREF _Toc104360004 \h </w:instrText>
+              <w:instrText xml:space="preserve"> PAGEREF _Toc104372157 \h </w:instrText>
             </w:r>
             <w:r>
               <w:rPr>
@@ -1304,67 +1273,56 @@
         <w:p>
           <w:pPr>
             <w:pStyle w:val="TOC1"/>
-            <w:tabs>
-              <w:tab w:val="right" w:leader="dot" w:pos="10456"/>
-            </w:tabs>
             <w:rPr>
               <w:rFonts w:cstheme="minorBidi"/>
-              <w:noProof/>
+              <w:sz w:val="22"/>
               <w:lang w:val="en-AU" w:eastAsia="en-AU"/>
             </w:rPr>
           </w:pPr>
-          <w:hyperlink w:anchor="_Toc104360005" w:history="1">
+          <w:hyperlink w:anchor="_Toc104372158" w:history="1">
             <w:r>
               <w:rPr>
                 <w:rStyle w:val="Hyperlink"/>
-                <w:noProof/>
               </w:rPr>
               <w:t>How to Play</w:t>
             </w:r>
             <w:r>
               <w:rPr>
-                <w:noProof/>
                 <w:webHidden/>
               </w:rPr>
               <w:tab/>
             </w:r>
             <w:r>
               <w:rPr>
-                <w:noProof/>
                 <w:webHidden/>
               </w:rPr>
               <w:fldChar w:fldCharType="begin"/>
             </w:r>
             <w:r>
               <w:rPr>
-                <w:noProof/>
-                <w:webHidden/>
-              </w:rPr>
-              <w:instrText xml:space="preserve"> PAGEREF _Toc104360005 \h </w:instrText>
-            </w:r>
-            <w:r>
-              <w:rPr>
-                <w:noProof/>
-                <w:webHidden/>
-              </w:rPr>
-            </w:r>
-            <w:r>
-              <w:rPr>
-                <w:noProof/>
+                <w:webHidden/>
+              </w:rPr>
+              <w:instrText xml:space="preserve"> PAGEREF _Toc104372158 \h </w:instrText>
+            </w:r>
+            <w:r>
+              <w:rPr>
+                <w:webHidden/>
+              </w:rPr>
+            </w:r>
+            <w:r>
+              <w:rPr>
                 <w:webHidden/>
               </w:rPr>
               <w:fldChar w:fldCharType="separate"/>
             </w:r>
             <w:r>
               <w:rPr>
-                <w:noProof/>
                 <w:webHidden/>
               </w:rPr>
               <w:t>9</w:t>
             </w:r>
             <w:r>
               <w:rPr>
-                <w:noProof/>
                 <w:webHidden/>
               </w:rPr>
               <w:fldChar w:fldCharType="end"/>
@@ -1380,10 +1338,11 @@
             <w:rPr>
               <w:rFonts w:cstheme="minorBidi"/>
               <w:noProof/>
+              <w:sz w:val="22"/>
               <w:lang w:val="en-AU" w:eastAsia="en-AU"/>
             </w:rPr>
           </w:pPr>
-          <w:hyperlink w:anchor="_Toc104360006" w:history="1">
+          <w:hyperlink w:anchor="_Toc104372159" w:history="1">
             <w:r>
               <w:rPr>
                 <w:rStyle w:val="Hyperlink"/>
@@ -1410,7 +1369,7 @@
                 <w:noProof/>
                 <w:webHidden/>
               </w:rPr>
-              <w:instrText xml:space="preserve"> PAGEREF _Toc104360006 \h </w:instrText>
+              <w:instrText xml:space="preserve"> PAGEREF _Toc104372159 \h </w:instrText>
             </w:r>
             <w:r>
               <w:rPr>
@@ -1450,10 +1409,11 @@
             <w:rPr>
               <w:rFonts w:cstheme="minorBidi"/>
               <w:noProof/>
+              <w:sz w:val="22"/>
               <w:lang w:val="en-AU" w:eastAsia="en-AU"/>
             </w:rPr>
           </w:pPr>
-          <w:hyperlink w:anchor="_Toc104360007" w:history="1">
+          <w:hyperlink w:anchor="_Toc104372160" w:history="1">
             <w:r>
               <w:rPr>
                 <w:rStyle w:val="Hyperlink"/>
@@ -1480,7 +1440,7 @@
                 <w:noProof/>
                 <w:webHidden/>
               </w:rPr>
-              <w:instrText xml:space="preserve"> PAGEREF _Toc104360007 \h </w:instrText>
+              <w:instrText xml:space="preserve"> PAGEREF _Toc104372160 \h </w:instrText>
             </w:r>
             <w:r>
               <w:rPr>
@@ -1520,10 +1480,11 @@
             <w:rPr>
               <w:rFonts w:cstheme="minorBidi"/>
               <w:noProof/>
+              <w:sz w:val="22"/>
               <w:lang w:val="en-AU" w:eastAsia="en-AU"/>
             </w:rPr>
           </w:pPr>
-          <w:hyperlink w:anchor="_Toc104360008" w:history="1">
+          <w:hyperlink w:anchor="_Toc104372161" w:history="1">
             <w:r>
               <w:rPr>
                 <w:rStyle w:val="Hyperlink"/>
@@ -1550,7 +1511,7 @@
                 <w:noProof/>
                 <w:webHidden/>
               </w:rPr>
-              <w:instrText xml:space="preserve"> PAGEREF _Toc104360008 \h </w:instrText>
+              <w:instrText xml:space="preserve"> PAGEREF _Toc104372161 \h </w:instrText>
             </w:r>
             <w:r>
               <w:rPr>
@@ -1590,10 +1551,11 @@
             <w:rPr>
               <w:rFonts w:cstheme="minorBidi"/>
               <w:noProof/>
+              <w:sz w:val="22"/>
               <w:lang w:val="en-AU" w:eastAsia="en-AU"/>
             </w:rPr>
           </w:pPr>
-          <w:hyperlink w:anchor="_Toc104360009" w:history="1">
+          <w:hyperlink w:anchor="_Toc104372162" w:history="1">
             <w:r>
               <w:rPr>
                 <w:rStyle w:val="Hyperlink"/>
@@ -1620,7 +1582,7 @@
                 <w:noProof/>
                 <w:webHidden/>
               </w:rPr>
-              <w:instrText xml:space="preserve"> PAGEREF _Toc104360009 \h </w:instrText>
+              <w:instrText xml:space="preserve"> PAGEREF _Toc104372162 \h </w:instrText>
             </w:r>
             <w:r>
               <w:rPr>
@@ -1660,10 +1622,11 @@
             <w:rPr>
               <w:rFonts w:cstheme="minorBidi"/>
               <w:noProof/>
+              <w:sz w:val="22"/>
               <w:lang w:val="en-AU" w:eastAsia="en-AU"/>
             </w:rPr>
           </w:pPr>
-          <w:hyperlink w:anchor="_Toc104360010" w:history="1">
+          <w:hyperlink w:anchor="_Toc104372163" w:history="1">
             <w:r>
               <w:rPr>
                 <w:rStyle w:val="Hyperlink"/>
@@ -1690,7 +1653,7 @@
                 <w:noProof/>
                 <w:webHidden/>
               </w:rPr>
-              <w:instrText xml:space="preserve"> PAGEREF _Toc104360010 \h </w:instrText>
+              <w:instrText xml:space="preserve"> PAGEREF _Toc104372163 \h </w:instrText>
             </w:r>
             <w:r>
               <w:rPr>
@@ -1730,10 +1693,11 @@
             <w:rPr>
               <w:rFonts w:cstheme="minorBidi"/>
               <w:noProof/>
+              <w:sz w:val="22"/>
               <w:lang w:val="en-AU" w:eastAsia="en-AU"/>
             </w:rPr>
           </w:pPr>
-          <w:hyperlink w:anchor="_Toc104360011" w:history="1">
+          <w:hyperlink w:anchor="_Toc104372164" w:history="1">
             <w:r>
               <w:rPr>
                 <w:rStyle w:val="Hyperlink"/>
@@ -1760,7 +1724,7 @@
                 <w:noProof/>
                 <w:webHidden/>
               </w:rPr>
-              <w:instrText xml:space="preserve"> PAGEREF _Toc104360011 \h </w:instrText>
+              <w:instrText xml:space="preserve"> PAGEREF _Toc104372164 \h </w:instrText>
             </w:r>
             <w:r>
               <w:rPr>
@@ -1800,10 +1764,11 @@
             <w:rPr>
               <w:rFonts w:cstheme="minorBidi"/>
               <w:noProof/>
+              <w:sz w:val="22"/>
               <w:lang w:val="en-AU" w:eastAsia="en-AU"/>
             </w:rPr>
           </w:pPr>
-          <w:hyperlink w:anchor="_Toc104360012" w:history="1">
+          <w:hyperlink w:anchor="_Toc104372165" w:history="1">
             <w:r>
               <w:rPr>
                 <w:rStyle w:val="Hyperlink"/>
@@ -1830,7 +1795,7 @@
                 <w:noProof/>
                 <w:webHidden/>
               </w:rPr>
-              <w:instrText xml:space="preserve"> PAGEREF _Toc104360012 \h </w:instrText>
+              <w:instrText xml:space="preserve"> PAGEREF _Toc104372165 \h </w:instrText>
             </w:r>
             <w:r>
               <w:rPr>
@@ -1864,67 +1829,56 @@
         <w:p>
           <w:pPr>
             <w:pStyle w:val="TOC1"/>
-            <w:tabs>
-              <w:tab w:val="right" w:leader="dot" w:pos="10456"/>
-            </w:tabs>
             <w:rPr>
               <w:rFonts w:cstheme="minorBidi"/>
-              <w:noProof/>
+              <w:sz w:val="22"/>
               <w:lang w:val="en-AU" w:eastAsia="en-AU"/>
             </w:rPr>
           </w:pPr>
-          <w:hyperlink w:anchor="_Toc104360013" w:history="1">
+          <w:hyperlink w:anchor="_Toc104372166" w:history="1">
             <w:r>
               <w:rPr>
                 <w:rStyle w:val="Hyperlink"/>
-                <w:noProof/>
               </w:rPr>
               <w:t>Troubleshooting Guide</w:t>
             </w:r>
             <w:r>
               <w:rPr>
-                <w:noProof/>
                 <w:webHidden/>
               </w:rPr>
               <w:tab/>
             </w:r>
             <w:r>
               <w:rPr>
-                <w:noProof/>
                 <w:webHidden/>
               </w:rPr>
               <w:fldChar w:fldCharType="begin"/>
             </w:r>
             <w:r>
               <w:rPr>
-                <w:noProof/>
-                <w:webHidden/>
-              </w:rPr>
-              <w:instrText xml:space="preserve"> PAGEREF _Toc104360013 \h </w:instrText>
-            </w:r>
-            <w:r>
-              <w:rPr>
-                <w:noProof/>
-                <w:webHidden/>
-              </w:rPr>
-            </w:r>
-            <w:r>
-              <w:rPr>
-                <w:noProof/>
+                <w:webHidden/>
+              </w:rPr>
+              <w:instrText xml:space="preserve"> PAGEREF _Toc104372166 \h </w:instrText>
+            </w:r>
+            <w:r>
+              <w:rPr>
+                <w:webHidden/>
+              </w:rPr>
+            </w:r>
+            <w:r>
+              <w:rPr>
                 <w:webHidden/>
               </w:rPr>
               <w:fldChar w:fldCharType="separate"/>
             </w:r>
             <w:r>
               <w:rPr>
-                <w:noProof/>
                 <w:webHidden/>
               </w:rPr>
               <w:t>13</w:t>
             </w:r>
             <w:r>
               <w:rPr>
-                <w:noProof/>
                 <w:webHidden/>
               </w:rPr>
               <w:fldChar w:fldCharType="end"/>
@@ -1940,10 +1894,11 @@
             <w:rPr>
               <w:rFonts w:cstheme="minorBidi"/>
               <w:noProof/>
+              <w:sz w:val="22"/>
               <w:lang w:val="en-AU" w:eastAsia="en-AU"/>
             </w:rPr>
           </w:pPr>
-          <w:hyperlink w:anchor="_Toc104360014" w:history="1">
+          <w:hyperlink w:anchor="_Toc104372167" w:history="1">
             <w:r>
               <w:rPr>
                 <w:rStyle w:val="Hyperlink"/>
@@ -1970,7 +1925,7 @@
                 <w:noProof/>
                 <w:webHidden/>
               </w:rPr>
-              <w:instrText xml:space="preserve"> PAGEREF _Toc104360014 \h </w:instrText>
+              <w:instrText xml:space="preserve"> PAGEREF _Toc104372167 \h </w:instrText>
             </w:r>
             <w:r>
               <w:rPr>
@@ -2004,67 +1959,115 @@
         <w:p>
           <w:pPr>
             <w:pStyle w:val="TOC1"/>
-            <w:tabs>
-              <w:tab w:val="right" w:leader="dot" w:pos="10456"/>
-            </w:tabs>
             <w:rPr>
               <w:rFonts w:cstheme="minorBidi"/>
-              <w:noProof/>
+              <w:sz w:val="22"/>
               <w:lang w:val="en-AU" w:eastAsia="en-AU"/>
             </w:rPr>
           </w:pPr>
-          <w:hyperlink w:anchor="_Toc104360015" w:history="1">
+          <w:hyperlink w:anchor="_Toc104372168" w:history="1">
             <w:r>
               <w:rPr>
                 <w:rStyle w:val="Hyperlink"/>
-                <w:noProof/>
               </w:rPr>
               <w:t>Licensing</w:t>
             </w:r>
             <w:r>
               <w:rPr>
-                <w:noProof/>
                 <w:webHidden/>
               </w:rPr>
               <w:tab/>
             </w:r>
             <w:r>
               <w:rPr>
-                <w:noProof/>
                 <w:webHidden/>
               </w:rPr>
               <w:fldChar w:fldCharType="begin"/>
             </w:r>
             <w:r>
               <w:rPr>
-                <w:noProof/>
-                <w:webHidden/>
-              </w:rPr>
-              <w:instrText xml:space="preserve"> PAGEREF _Toc104360015 \h </w:instrText>
-            </w:r>
-            <w:r>
-              <w:rPr>
-                <w:noProof/>
-                <w:webHidden/>
-              </w:rPr>
-            </w:r>
-            <w:r>
-              <w:rPr>
-                <w:noProof/>
+                <w:webHidden/>
+              </w:rPr>
+              <w:instrText xml:space="preserve"> PAGEREF _Toc104372168 \h </w:instrText>
+            </w:r>
+            <w:r>
+              <w:rPr>
+                <w:webHidden/>
+              </w:rPr>
+            </w:r>
+            <w:r>
+              <w:rPr>
                 <w:webHidden/>
               </w:rPr>
               <w:fldChar w:fldCharType="separate"/>
             </w:r>
             <w:r>
               <w:rPr>
-                <w:noProof/>
                 <w:webHidden/>
               </w:rPr>
               <w:t>14</w:t>
             </w:r>
             <w:r>
               <w:rPr>
-                <w:noProof/>
+                <w:webHidden/>
+              </w:rPr>
+              <w:fldChar w:fldCharType="end"/>
+            </w:r>
+          </w:hyperlink>
+        </w:p>
+        <w:p>
+          <w:pPr>
+            <w:pStyle w:val="TOC1"/>
+            <w:rPr>
+              <w:rFonts w:cstheme="minorBidi"/>
+              <w:sz w:val="22"/>
+              <w:lang w:val="en-AU" w:eastAsia="en-AU"/>
+            </w:rPr>
+          </w:pPr>
+          <w:hyperlink w:anchor="_Toc104372169" w:history="1">
+            <w:r>
+              <w:rPr>
+                <w:rStyle w:val="Hyperlink"/>
+              </w:rPr>
+              <w:t>Notes</w:t>
+            </w:r>
+            <w:r>
+              <w:rPr>
+                <w:webHidden/>
+              </w:rPr>
+              <w:tab/>
+            </w:r>
+            <w:r>
+              <w:rPr>
+                <w:webHidden/>
+              </w:rPr>
+              <w:fldChar w:fldCharType="begin"/>
+            </w:r>
+            <w:r>
+              <w:rPr>
+                <w:webHidden/>
+              </w:rPr>
+              <w:instrText xml:space="preserve"> PAGEREF _Toc104372169 \h </w:instrText>
+            </w:r>
+            <w:r>
+              <w:rPr>
+                <w:webHidden/>
+              </w:rPr>
+            </w:r>
+            <w:r>
+              <w:rPr>
+                <w:webHidden/>
+              </w:rPr>
+              <w:fldChar w:fldCharType="separate"/>
+            </w:r>
+            <w:r>
+              <w:rPr>
+                <w:webHidden/>
+              </w:rPr>
+              <w:t>15</w:t>
+            </w:r>
+            <w:r>
+              <w:rPr>
                 <w:webHidden/>
               </w:rPr>
               <w:fldChar w:fldCharType="end"/>
@@ -2101,7 +2104,7 @@
       <w:pPr>
         <w:pStyle w:val="Heading1"/>
       </w:pPr>
-      <w:bookmarkStart w:id="0" w:name="_Toc104359994"/>
+      <w:bookmarkStart w:id="0" w:name="_Toc104372147"/>
       <w:r>
         <w:lastRenderedPageBreak/>
         <w:t>About</w:t>
@@ -2117,7 +2120,7 @@
       <w:pPr>
         <w:pStyle w:val="Heading1"/>
       </w:pPr>
-      <w:bookmarkStart w:id="1" w:name="_Toc104359995"/>
+      <w:bookmarkStart w:id="1" w:name="_Toc104372148"/>
       <w:r>
         <w:t>System Requirements</w:t>
       </w:r>
@@ -2127,7 +2130,7 @@
       <w:pPr>
         <w:pStyle w:val="Heading2"/>
       </w:pPr>
-      <w:bookmarkStart w:id="2" w:name="_Toc104359996"/>
+      <w:bookmarkStart w:id="2" w:name="_Toc104372149"/>
       <w:r>
         <w:t xml:space="preserve">Minimum </w:t>
       </w:r>
@@ -2206,7 +2209,7 @@
       <w:pPr>
         <w:pStyle w:val="Heading2"/>
       </w:pPr>
-      <w:bookmarkStart w:id="3" w:name="_Toc104359997"/>
+      <w:bookmarkStart w:id="3" w:name="_Toc104372150"/>
       <w:r>
         <w:t>Recommended Hardware Specifications</w:t>
       </w:r>
@@ -2276,7 +2279,7 @@
       <w:pPr>
         <w:pStyle w:val="Heading2"/>
       </w:pPr>
-      <w:bookmarkStart w:id="4" w:name="_Toc104359998"/>
+      <w:bookmarkStart w:id="4" w:name="_Toc104372151"/>
       <w:r>
         <w:t>Software Requirements</w:t>
       </w:r>
@@ -2345,7 +2348,7 @@
       <w:pPr>
         <w:pStyle w:val="Heading1"/>
       </w:pPr>
-      <w:bookmarkStart w:id="5" w:name="_Toc104359999"/>
+      <w:bookmarkStart w:id="5" w:name="_Toc104372152"/>
       <w:r>
         <w:lastRenderedPageBreak/>
         <w:t>Installation Guide</w:t>
@@ -2356,7 +2359,7 @@
       <w:pPr>
         <w:pStyle w:val="Heading2"/>
       </w:pPr>
-      <w:bookmarkStart w:id="6" w:name="_Toc104360000"/>
+      <w:bookmarkStart w:id="6" w:name="_Toc104372153"/>
       <w:r>
         <w:t>Extracting</w:t>
       </w:r>
@@ -2627,6 +2630,10 @@
     <w:p>
       <w:pPr>
         <w:pStyle w:val="ListParagraph"/>
+        <w:rPr>
+          <w:i/>
+          <w:iCs/>
+        </w:rPr>
       </w:pPr>
       <w:r>
         <w:rPr>
@@ -2635,6 +2642,27 @@
         </w:rPr>
         <w:t xml:space="preserve">Figure 2: Extracting the compressed archive </w:t>
       </w:r>
+    </w:p>
+    <w:p>
+      <w:pPr>
+        <w:spacing w:after="0"/>
+        <w:rPr>
+          <w:i/>
+          <w:iCs/>
+        </w:rPr>
+      </w:pPr>
+      <w:r>
+        <w:rPr>
+          <w:i/>
+          <w:iCs/>
+        </w:rPr>
+        <w:br w:type="page"/>
+      </w:r>
+    </w:p>
+    <w:p>
+      <w:pPr>
+        <w:pStyle w:val="ListParagraph"/>
+      </w:pPr>
     </w:p>
     <w:p>
       <w:pPr>
@@ -2653,13 +2681,13 @@
           <w:noProof/>
         </w:rPr>
         <w:drawing>
-          <wp:anchor distT="0" distB="0" distL="114300" distR="114300" simplePos="0" relativeHeight="251661312" behindDoc="0" locked="0" layoutInCell="1" allowOverlap="1" wp14:anchorId="3D45A938" wp14:editId="7BDEE251">
+          <wp:anchor distT="0" distB="0" distL="114300" distR="114300" simplePos="0" relativeHeight="251661312" behindDoc="0" locked="0" layoutInCell="1" allowOverlap="1" wp14:anchorId="3D45A938" wp14:editId="51493FDB">
             <wp:simplePos x="0" y="0"/>
             <wp:positionH relativeFrom="margin">
-              <wp:posOffset>990504</wp:posOffset>
+              <wp:align>center</wp:align>
             </wp:positionH>
             <wp:positionV relativeFrom="paragraph">
-              <wp:posOffset>562586</wp:posOffset>
+              <wp:posOffset>498180</wp:posOffset>
             </wp:positionV>
             <wp:extent cx="4606290" cy="755015"/>
             <wp:effectExtent l="0" t="0" r="3810" b="6985"/>
@@ -2729,9 +2757,8 @@
       <w:pPr>
         <w:pStyle w:val="Heading2"/>
       </w:pPr>
-      <w:bookmarkStart w:id="7" w:name="_Toc104360001"/>
-      <w:r>
-        <w:lastRenderedPageBreak/>
+      <w:bookmarkStart w:id="7" w:name="_Toc104372154"/>
+      <w:r>
         <w:t>Installing Fonts</w:t>
       </w:r>
       <w:bookmarkEnd w:id="7"/>
@@ -2839,6 +2866,9 @@
         </w:numPr>
       </w:pPr>
       <w:r>
+        <w:rPr>
+          <w:noProof/>
+        </w:rPr>
         <w:drawing>
           <wp:anchor distT="0" distB="0" distL="114300" distR="114300" simplePos="0" relativeHeight="251672576" behindDoc="0" locked="0" layoutInCell="1" allowOverlap="1" wp14:anchorId="50EB1734" wp14:editId="3840BB5F">
             <wp:simplePos x="0" y="0"/>
@@ -2932,7 +2962,13 @@
         <w:t>Click on the ‘Install’ button in the top left</w:t>
       </w:r>
       <w:r>
-        <w:t>, then close the Fonts window.</w:t>
+        <w:t xml:space="preserve">, then close the </w:t>
+      </w:r>
+      <w:r>
+        <w:t>installer</w:t>
+      </w:r>
+      <w:r>
+        <w:t xml:space="preserve"> window.</w:t>
       </w:r>
     </w:p>
     <w:p>
@@ -2949,23 +2985,9 @@
     </w:p>
     <w:p>
       <w:pPr>
-        <w:spacing w:after="0"/>
-        <w:rPr>
-          <w:rFonts w:eastAsiaTheme="majorEastAsia" w:cstheme="majorBidi"/>
-          <w:color w:val="3B4455" w:themeColor="accent1"/>
-          <w:sz w:val="38"/>
-          <w:szCs w:val="26"/>
-        </w:rPr>
-      </w:pPr>
-      <w:r>
-        <w:br w:type="page"/>
-      </w:r>
-    </w:p>
-    <w:p>
-      <w:pPr>
         <w:pStyle w:val="Heading1"/>
       </w:pPr>
-      <w:bookmarkStart w:id="8" w:name="_Toc104360002"/>
+      <w:bookmarkStart w:id="8" w:name="_Toc104372155"/>
       <w:r>
         <w:lastRenderedPageBreak/>
         <w:t>Running the program</w:t>
@@ -2976,7 +2998,7 @@
       <w:pPr>
         <w:pStyle w:val="Heading2"/>
       </w:pPr>
-      <w:bookmarkStart w:id="9" w:name="_Toc104360003"/>
+      <w:bookmarkStart w:id="9" w:name="_Toc104372156"/>
       <w:r>
         <w:t>Visual Studio not installed</w:t>
       </w:r>
@@ -3102,27 +3124,23 @@
         </w:rPr>
       </w:pPr>
       <w:r>
-        <w:t>The following prompt will then be displayed if you do not have .NET installed. Click ‘Yes’ and a page in your web browser will open.</w:t>
-      </w:r>
-    </w:p>
-    <w:p>
-      <w:pPr>
-        <w:pStyle w:val="ListParagraph"/>
-        <w:rPr>
-          <w:i/>
-          <w:iCs/>
-        </w:rPr>
-      </w:pPr>
-      <w:r>
         <w:rPr>
           <w:i/>
           <w:iCs/>
           <w:noProof/>
         </w:rPr>
         <w:drawing>
-          <wp:inline distT="0" distB="0" distL="0" distR="0" wp14:anchorId="415B5C73" wp14:editId="1EDA5F56">
+          <wp:anchor distT="0" distB="0" distL="114300" distR="114300" simplePos="0" relativeHeight="251674624" behindDoc="0" locked="0" layoutInCell="1" allowOverlap="1" wp14:anchorId="415B5C73" wp14:editId="07674B6F">
+            <wp:simplePos x="0" y="0"/>
+            <wp:positionH relativeFrom="margin">
+              <wp:align>center</wp:align>
+            </wp:positionH>
+            <wp:positionV relativeFrom="paragraph">
+              <wp:posOffset>493395</wp:posOffset>
+            </wp:positionV>
             <wp:extent cx="3067478" cy="1486107"/>
             <wp:effectExtent l="19050" t="19050" r="19050" b="19050"/>
+            <wp:wrapTopAndBottom/>
             <wp:docPr id="6" name="Picture 6"/>
             <wp:cNvGraphicFramePr>
               <a:graphicFrameLocks xmlns:a="http://schemas.openxmlformats.org/drawingml/2006/main" noChangeAspect="1"/>
@@ -3135,7 +3153,13 @@
                     <pic:cNvPicPr/>
                   </pic:nvPicPr>
                   <pic:blipFill>
-                    <a:blip r:embed="rId17"/>
+                    <a:blip r:embed="rId17">
+                      <a:extLst>
+                        <a:ext uri="{28A0092B-C50C-407E-A947-70E740481C1C}">
+                          <a14:useLocalDpi xmlns:a14="http://schemas.microsoft.com/office/drawing/2010/main" val="0"/>
+                        </a:ext>
+                      </a:extLst>
+                    </a:blip>
                     <a:stretch>
                       <a:fillRect/>
                     </a:stretch>
@@ -3157,13 +3181,16 @@
                 </pic:pic>
               </a:graphicData>
             </a:graphic>
-          </wp:inline>
+          </wp:anchor>
         </w:drawing>
       </w:r>
-    </w:p>
-    <w:p>
-      <w:pPr>
-        <w:pStyle w:val="ListParagraph"/>
+      <w:r>
+        <w:t>The following prompt will then be displayed if you do not have .NET installed. Click ‘Yes’ and a page in your web browser will open.</w:t>
+      </w:r>
+    </w:p>
+    <w:p>
+      <w:pPr>
+        <w:ind w:left="720"/>
         <w:rPr>
           <w:i/>
           <w:iCs/>
@@ -3319,23 +3346,22 @@
         </w:numPr>
       </w:pPr>
       <w:r>
-        <w:lastRenderedPageBreak/>
-        <w:t>In your downloads folder, locate and run the downloaded exe file.</w:t>
-      </w:r>
-      <w:r>
         <w:rPr>
           <w:noProof/>
         </w:rPr>
-        <w:t xml:space="preserve"> </w:t>
-      </w:r>
-      <w:r>
-        <w:rPr>
-          <w:noProof/>
-        </w:rPr>
+        <w:lastRenderedPageBreak/>
         <w:drawing>
-          <wp:inline distT="0" distB="0" distL="0" distR="0" wp14:anchorId="5DF7FF35" wp14:editId="0E0677E9">
-            <wp:extent cx="2753109" cy="647790"/>
+          <wp:anchor distT="0" distB="0" distL="114300" distR="114300" simplePos="0" relativeHeight="251675648" behindDoc="0" locked="0" layoutInCell="1" allowOverlap="1" wp14:anchorId="5DF7FF35" wp14:editId="70A48C47">
+            <wp:simplePos x="0" y="0"/>
+            <wp:positionH relativeFrom="margin">
+              <wp:align>center</wp:align>
+            </wp:positionH>
+            <wp:positionV relativeFrom="paragraph">
+              <wp:posOffset>276846</wp:posOffset>
+            </wp:positionV>
+            <wp:extent cx="2752725" cy="647700"/>
             <wp:effectExtent l="0" t="0" r="9525" b="0"/>
+            <wp:wrapTopAndBottom/>
             <wp:docPr id="20" name="Picture 20"/>
             <wp:cNvGraphicFramePr>
               <a:graphicFrameLocks xmlns:a="http://schemas.openxmlformats.org/drawingml/2006/main" noChangeAspect="1"/>
@@ -3348,7 +3374,13 @@
                     <pic:cNvPicPr/>
                   </pic:nvPicPr>
                   <pic:blipFill>
-                    <a:blip r:embed="rId19"/>
+                    <a:blip r:embed="rId19">
+                      <a:extLst>
+                        <a:ext uri="{28A0092B-C50C-407E-A947-70E740481C1C}">
+                          <a14:useLocalDpi xmlns:a14="http://schemas.microsoft.com/office/drawing/2010/main" val="0"/>
+                        </a:ext>
+                      </a:extLst>
+                    </a:blip>
                     <a:stretch>
                       <a:fillRect/>
                     </a:stretch>
@@ -3356,7 +3388,7 @@
                   <pic:spPr>
                     <a:xfrm>
                       <a:off x="0" y="0"/>
-                      <a:ext cx="2753109" cy="647790"/>
+                      <a:ext cx="2752725" cy="647700"/>
                     </a:xfrm>
                     <a:prstGeom prst="rect">
                       <a:avLst/>
@@ -3365,8 +3397,17 @@
                 </pic:pic>
               </a:graphicData>
             </a:graphic>
-          </wp:inline>
+          </wp:anchor>
         </w:drawing>
+      </w:r>
+      <w:r>
+        <w:t>In your downloads folder, locate and run the downloaded exe file.</w:t>
+      </w:r>
+      <w:r>
+        <w:rPr>
+          <w:noProof/>
+        </w:rPr>
+        <w:t xml:space="preserve"> </w:t>
       </w:r>
     </w:p>
     <w:p>
@@ -3524,7 +3565,19 @@
         </w:numPr>
       </w:pPr>
       <w:r>
-        <w:t>If the game does not start and still prompts you for .NET, ensure that you’ve selected the appropriate architecture for your system. You may require a restart for the changes to take effect.</w:t>
+        <w:t xml:space="preserve">If the game does not start and still prompts you </w:t>
+      </w:r>
+      <w:r>
+        <w:t>to install</w:t>
+      </w:r>
+      <w:r>
+        <w:t xml:space="preserve"> .NET, ensure that you’ve selected the appropriate architecture for your system. You</w:t>
+      </w:r>
+      <w:r>
+        <w:t>r computer</w:t>
+      </w:r>
+      <w:r>
+        <w:t xml:space="preserve"> may require a restart for the changes to take effect.</w:t>
       </w:r>
     </w:p>
     <w:p>
@@ -3545,7 +3598,7 @@
       <w:pPr>
         <w:pStyle w:val="Heading2"/>
       </w:pPr>
-      <w:bookmarkStart w:id="10" w:name="_Toc104360004"/>
+      <w:bookmarkStart w:id="10" w:name="_Toc104372157"/>
       <w:r>
         <w:lastRenderedPageBreak/>
         <w:t xml:space="preserve">Running the program with Visual </w:t>
@@ -3906,7 +3959,7 @@
       <w:pPr>
         <w:pStyle w:val="Heading1"/>
       </w:pPr>
-      <w:bookmarkStart w:id="11" w:name="_Toc104360005"/>
+      <w:bookmarkStart w:id="11" w:name="_Toc104372158"/>
       <w:r>
         <w:lastRenderedPageBreak/>
         <w:t>How to Play</w:t>
@@ -3917,7 +3970,7 @@
       <w:pPr>
         <w:pStyle w:val="Heading2"/>
       </w:pPr>
-      <w:bookmarkStart w:id="12" w:name="_Toc104360006"/>
+      <w:bookmarkStart w:id="12" w:name="_Toc104372159"/>
       <w:r>
         <w:t>Gameplay Instructions</w:t>
       </w:r>
@@ -3939,6 +3992,7 @@
         <w:t>If you play a non-random difficulty, you have the option to enter a maze seed. This seed is what makes your maze unique (think of it like a unique ID assigned to each maze). If you wish to, you can enter a maze seed (a hexadecimal number up to 10 digits in length), noting the same maze seed/maze size combination produces the same maze to play through. The maze is also displayed on the left during playthrough (see ‘Game Screen’) and shown after you’ve completed the game (see ‘Game Over Screen’). You can copy this seed (by double-clicking it in the ‘Game Over Screen’) and paste it back into the ‘Main Screen’ field if you would like to try playing the same maze again (just make sure you select the same maze size).</w:t>
       </w:r>
     </w:p>
+    <w:p/>
     <w:p>
       <w:r>
         <w:t>A simplified, in-game set of these instructions is available from the ‘Main Screen’ if you click the ‘Instructions’ button (see ‘Instructions Screen’), and an online help screen is accessible on every form through the F1 key (see ‘Help Screen’).</w:t>
@@ -3961,22 +4015,9 @@
     </w:p>
     <w:p>
       <w:pPr>
-        <w:rPr>
-          <w:rFonts w:eastAsiaTheme="majorEastAsia" w:cstheme="majorBidi"/>
-          <w:color w:val="3B4455" w:themeColor="accent1"/>
-          <w:sz w:val="38"/>
-          <w:szCs w:val="26"/>
-        </w:rPr>
-      </w:pPr>
-      <w:r>
-        <w:br w:type="page"/>
-      </w:r>
-    </w:p>
-    <w:p>
-      <w:pPr>
         <w:pStyle w:val="Heading2"/>
       </w:pPr>
-      <w:bookmarkStart w:id="13" w:name="_Toc104360007"/>
+      <w:bookmarkStart w:id="13" w:name="_Toc104372160"/>
       <w:r>
         <w:lastRenderedPageBreak/>
         <w:t>Main Screen</w:t>
@@ -4039,10 +4080,15 @@
       </w:r>
     </w:p>
     <w:p>
+      <w:r>
+        <w:t>This form is shown to you when you first start the game.</w:t>
+      </w:r>
+    </w:p>
+    <w:p>
       <w:pPr>
         <w:pStyle w:val="Heading2"/>
       </w:pPr>
-      <w:bookmarkStart w:id="14" w:name="_Toc104360008"/>
+      <w:bookmarkStart w:id="14" w:name="_Toc104372161"/>
       <w:r>
         <w:t>Help Screen</w:t>
       </w:r>
@@ -4112,6 +4158,9 @@
         </w:rPr>
       </w:pPr>
       <w:r>
+        <w:t xml:space="preserve">This form will be displayed when you press the F1 (help) key on any of the other screens. </w:t>
+      </w:r>
+      <w:r>
         <w:br w:type="page"/>
       </w:r>
     </w:p>
@@ -4119,7 +4168,7 @@
       <w:pPr>
         <w:pStyle w:val="Heading2"/>
       </w:pPr>
-      <w:bookmarkStart w:id="15" w:name="_Toc104360009"/>
+      <w:bookmarkStart w:id="15" w:name="_Toc104372162"/>
       <w:r>
         <w:lastRenderedPageBreak/>
         <w:t>Instructions Screen</w:t>
@@ -4182,10 +4231,15 @@
       </w:r>
     </w:p>
     <w:p>
+      <w:r>
+        <w:t>This form is shown when you click the ‘Instructions’ button on the Main Screen.</w:t>
+      </w:r>
+    </w:p>
+    <w:p>
       <w:pPr>
         <w:pStyle w:val="Heading2"/>
       </w:pPr>
-      <w:bookmarkStart w:id="16" w:name="_Toc104360010"/>
+      <w:bookmarkStart w:id="16" w:name="_Toc104372163"/>
       <w:r>
         <w:t>Highscores Screen</w:t>
       </w:r>
@@ -4247,10 +4301,15 @@
       </w:r>
     </w:p>
     <w:p>
+      <w:r>
+        <w:t>This form can be accessed via the ‘Highscores’ button on either the Main Screen or the Game Over Screen.</w:t>
+      </w:r>
+    </w:p>
+    <w:p>
       <w:pPr>
         <w:pStyle w:val="Heading2"/>
       </w:pPr>
-      <w:bookmarkStart w:id="17" w:name="_Toc104360011"/>
+      <w:bookmarkStart w:id="17" w:name="_Toc104372164"/>
       <w:r>
         <w:rPr>
           <w:noProof/>
@@ -4325,22 +4384,32 @@
       <w:bookmarkEnd w:id="17"/>
     </w:p>
     <w:p>
-      <w:bookmarkStart w:id="18" w:name="_Toc104360012"/>
-      <w:r>
+      <w:r>
+        <w:t>This form is shown when you start playing the game from the Main Screen.</w:t>
+      </w:r>
+    </w:p>
+    <w:p>
+      <w:pPr>
         <w:rPr>
           <w:rStyle w:val="Heading2Char"/>
         </w:rPr>
-        <w:t>Game Over Screen</w:t>
-      </w:r>
-      <w:bookmarkEnd w:id="18"/>
+      </w:pPr>
       <w:r>
         <w:rPr>
           <w:noProof/>
         </w:rPr>
         <w:drawing>
-          <wp:inline distT="0" distB="0" distL="0" distR="0" wp14:anchorId="0E62A583" wp14:editId="602B945C">
-            <wp:extent cx="6642100" cy="3717817"/>
+          <wp:anchor distT="0" distB="0" distL="114300" distR="114300" simplePos="0" relativeHeight="251676672" behindDoc="0" locked="0" layoutInCell="1" allowOverlap="1" wp14:anchorId="0E62A583" wp14:editId="1332E58F">
+            <wp:simplePos x="0" y="0"/>
+            <wp:positionH relativeFrom="margin">
+              <wp:align>right</wp:align>
+            </wp:positionH>
+            <wp:positionV relativeFrom="paragraph">
+              <wp:posOffset>300030</wp:posOffset>
+            </wp:positionV>
+            <wp:extent cx="6642100" cy="3717290"/>
             <wp:effectExtent l="0" t="0" r="6350" b="0"/>
+            <wp:wrapTopAndBottom/>
             <wp:docPr id="12" name="Picture 12"/>
             <wp:cNvGraphicFramePr>
               <a:graphicFrameLocks xmlns:a="http://schemas.openxmlformats.org/drawingml/2006/main" noChangeAspect="1"/>
@@ -4368,7 +4437,7 @@
                   <pic:spPr bwMode="auto">
                     <a:xfrm>
                       <a:off x="0" y="0"/>
-                      <a:ext cx="6642100" cy="3717817"/>
+                      <a:ext cx="6642100" cy="3717290"/>
                     </a:xfrm>
                     <a:prstGeom prst="rect">
                       <a:avLst/>
@@ -4386,29 +4455,28 @@
                 </pic:pic>
               </a:graphicData>
             </a:graphic>
-          </wp:inline>
+          </wp:anchor>
         </w:drawing>
       </w:r>
-    </w:p>
-    <w:p>
-      <w:pPr>
+      <w:bookmarkStart w:id="18" w:name="_Toc104372165"/>
+      <w:r>
         <w:rPr>
-          <w:rFonts w:asciiTheme="majorHAnsi" w:eastAsiaTheme="majorEastAsia" w:hAnsiTheme="majorHAnsi" w:cstheme="majorBidi"/>
-          <w:b/>
-          <w:color w:val="3B4455" w:themeColor="accent1"/>
-          <w:sz w:val="72"/>
-          <w:szCs w:val="32"/>
+          <w:rStyle w:val="Heading2Char"/>
         </w:rPr>
-      </w:pPr>
-      <w:r>
-        <w:br w:type="page"/>
+        <w:t>Game Over Screen</w:t>
+      </w:r>
+      <w:bookmarkEnd w:id="18"/>
+    </w:p>
+    <w:p>
+      <w:r>
+        <w:t>This form is shown once you make it through the maze on the Game Screen.</w:t>
       </w:r>
     </w:p>
     <w:p>
       <w:pPr>
         <w:pStyle w:val="Heading1"/>
       </w:pPr>
-      <w:bookmarkStart w:id="19" w:name="_Toc104360013"/>
+      <w:bookmarkStart w:id="19" w:name="_Toc104372166"/>
       <w:r>
         <w:lastRenderedPageBreak/>
         <w:t>Troubleshooting Guide</w:t>
@@ -4698,7 +4766,7 @@
       <w:pPr>
         <w:pStyle w:val="Heading2"/>
       </w:pPr>
-      <w:bookmarkStart w:id="20" w:name="_Toc104360014"/>
+      <w:bookmarkStart w:id="20" w:name="_Toc104372167"/>
       <w:r>
         <w:lastRenderedPageBreak/>
         <w:t>Technical Support</w:t>
@@ -4738,7 +4806,7 @@
           </w:p>
           <w:p>
             <w:r>
-              <w:t>Year 12 Software Design &amp; Development Student</w:t>
+              <w:t>Year 12 Software Design &amp; Development</w:t>
             </w:r>
             <w:r>
               <w:br/>
@@ -4761,7 +4829,7 @@
       <w:pPr>
         <w:pStyle w:val="Heading1"/>
       </w:pPr>
-      <w:bookmarkStart w:id="21" w:name="_Toc104360015"/>
+      <w:bookmarkStart w:id="21" w:name="_Toc104372168"/>
       <w:r>
         <w:t>Licensing</w:t>
       </w:r>
@@ -4772,10 +4840,7 @@
         <w:t>This product is only to be used in specific educational circumstances or for personal, non-commercial use</w:t>
       </w:r>
       <w:r>
-        <w:t xml:space="preserve"> </w:t>
-      </w:r>
-      <w:r>
-        <w:t>(at the discretion of the developer, Jack Bashford)</w:t>
+        <w:t xml:space="preserve"> (at the discretion of the developer, Jack Bashford)</w:t>
       </w:r>
       <w:r>
         <w:t>. No modification of any program file (including all source code, executables and compiler files, documentation, or any other file included/bundled with this program) of any kind is permitted. If you require changes to be made to the program, please contact the developer, Jack Bashford.</w:t>
@@ -4783,10 +4848,19 @@
     </w:p>
     <w:p>
       <w:r>
-        <w:t xml:space="preserve">Redistribution of the program, for free and in adherence to the above modification rules, is permitted </w:t>
+        <w:t xml:space="preserve">Redistribution of the program, for </w:t>
+      </w:r>
+      <w:r>
+        <w:t>no cost</w:t>
+      </w:r>
+      <w:r>
+        <w:t xml:space="preserve"> and in adherence to the above modification rules, is permitted </w:t>
       </w:r>
       <w:r>
         <w:t>if</w:t>
+      </w:r>
+      <w:r>
+        <w:t xml:space="preserve"> and only if</w:t>
       </w:r>
       <w:r>
         <w:t xml:space="preserve"> this license and documentation are kept </w:t>
@@ -4822,10 +4896,170 @@
         <w:t>This program, accompanying documentation, and all ownership rights, copyrights, and intellectual property, are the property of Jack Bashford.</w:t>
       </w:r>
     </w:p>
+    <w:p>
+      <w:pPr>
+        <w:spacing w:after="0"/>
+      </w:pPr>
+      <w:r>
+        <w:br w:type="page"/>
+      </w:r>
+    </w:p>
+    <w:p>
+      <w:pPr>
+        <w:pStyle w:val="Heading1"/>
+      </w:pPr>
+      <w:bookmarkStart w:id="22" w:name="_Toc104372169"/>
+      <w:r>
+        <w:lastRenderedPageBreak/>
+        <w:t>Notes</w:t>
+      </w:r>
+      <w:bookmarkEnd w:id="22"/>
+    </w:p>
+    <w:p>
+      <w:r>
+        <w:t>Feel free to write down (for example) interesting maze seeds or your best times here.</w:t>
+      </w:r>
+    </w:p>
+    <w:p>
+      <w:r>
+        <w:t>……………………………………………………………………………………</w:t>
+      </w:r>
+    </w:p>
+    <w:p>
+      <w:r>
+        <w:t>……………………………………………………………………………………</w:t>
+      </w:r>
+    </w:p>
+    <w:p>
+      <w:r>
+        <w:t>……………………………………………………………………………………</w:t>
+      </w:r>
+    </w:p>
+    <w:p>
+      <w:r>
+        <w:t>……………………………………………………………………………………</w:t>
+      </w:r>
+    </w:p>
+    <w:p>
+      <w:r>
+        <w:t>……………………………………………………………………………………</w:t>
+      </w:r>
+    </w:p>
+    <w:p>
+      <w:r>
+        <w:t>……………………………………………………………………………………</w:t>
+      </w:r>
+    </w:p>
+    <w:p>
+      <w:r>
+        <w:t>……………………………………………………………………………………</w:t>
+      </w:r>
+    </w:p>
+    <w:p>
+      <w:r>
+        <w:t>……………………………………………………………………………………</w:t>
+      </w:r>
+    </w:p>
+    <w:p>
+      <w:r>
+        <w:t>……………………………………………………………………………………</w:t>
+      </w:r>
+    </w:p>
+    <w:p>
+      <w:r>
+        <w:t>……………………………………………………………………………………</w:t>
+      </w:r>
+    </w:p>
+    <w:p>
+      <w:r>
+        <w:t>……………………………………………………………………………………</w:t>
+      </w:r>
+    </w:p>
+    <w:p>
+      <w:r>
+        <w:t>……………………………………………………………………………………</w:t>
+      </w:r>
+    </w:p>
+    <w:p>
+      <w:r>
+        <w:t>……………………………………………………………………………………</w:t>
+      </w:r>
+    </w:p>
+    <w:p>
+      <w:r>
+        <w:t>……………………………………………………………………………………</w:t>
+      </w:r>
+    </w:p>
+    <w:p>
+      <w:r>
+        <w:t>……………………………………………………………………………………</w:t>
+      </w:r>
+    </w:p>
+    <w:p>
+      <w:r>
+        <w:t>……………………………………………………………………………………</w:t>
+      </w:r>
+    </w:p>
+    <w:p>
+      <w:r>
+        <w:t>……………………………………………………………………………………</w:t>
+      </w:r>
+    </w:p>
+    <w:p>
+      <w:r>
+        <w:t>……………………………………………………………………………………</w:t>
+      </w:r>
+    </w:p>
+    <w:p>
+      <w:r>
+        <w:t>……………………………………………………………………………………</w:t>
+      </w:r>
+    </w:p>
+    <w:p>
+      <w:r>
+        <w:t>……………………………………………………………………………………</w:t>
+      </w:r>
+    </w:p>
+    <w:p>
+      <w:r>
+        <w:t>……………………………………………………………………………………</w:t>
+      </w:r>
+    </w:p>
+    <w:p>
+      <w:r>
+        <w:t>……………………………………………………………………………………</w:t>
+      </w:r>
+    </w:p>
+    <w:p>
+      <w:r>
+        <w:t>……………………………………………………………………………………</w:t>
+      </w:r>
+    </w:p>
+    <w:p>
+      <w:r>
+        <w:t>……………………………………………………………………………………</w:t>
+      </w:r>
+    </w:p>
+    <w:p>
+      <w:pPr>
+        <w:sectPr>
+          <w:headerReference w:type="default" r:id="rId30"/>
+          <w:footerReference w:type="even" r:id="rId31"/>
+          <w:footerReference w:type="default" r:id="rId32"/>
+          <w:pgSz w:w="11906" w:h="16838" w:code="9"/>
+          <w:pgMar w:top="720" w:right="720" w:bottom="720" w:left="720" w:header="709" w:footer="709" w:gutter="0"/>
+          <w:cols w:space="708"/>
+          <w:titlePg/>
+          <w:docGrid w:linePitch="360"/>
+        </w:sectPr>
+      </w:pPr>
+      <w:r>
+        <w:t>……………………………………………………………………………………</w:t>
+      </w:r>
+    </w:p>
+    <w:p/>
+    <w:p/>
     <w:sectPr>
-      <w:headerReference w:type="default" r:id="rId30"/>
-      <w:footerReference w:type="even" r:id="rId31"/>
-      <w:footerReference w:type="default" r:id="rId32"/>
       <w:pgSz w:w="11906" w:h="16838" w:code="9"/>
       <w:pgMar w:top="720" w:right="720" w:bottom="720" w:left="720" w:header="709" w:footer="709" w:gutter="0"/>
       <w:cols w:space="708"/>
@@ -5112,7 +5346,6 @@
         <w:szCs w:val="28"/>
       </w:rPr>
       <w:tab/>
-      <w:t>38177</w:t>
     </w:r>
     <w:r>
       <w:rPr>
@@ -6454,7 +6687,7 @@
     <w:name w:val="Normal"/>
     <w:uiPriority w:val="6"/>
     <w:qFormat/>
-    <w:rsid w:val="001444F5"/>
+    <w:rsid w:val="00872CF0"/>
     <w:pPr>
       <w:spacing w:after="120"/>
     </w:pPr>
@@ -6868,10 +7101,9 @@
     <w:basedOn w:val="Normal"/>
     <w:uiPriority w:val="34"/>
     <w:qFormat/>
-    <w:rsid w:val="00440DF6"/>
+    <w:rsid w:val="00872CF0"/>
     <w:pPr>
       <w:ind w:left="720"/>
-      <w:contextualSpacing/>
     </w:pPr>
   </w:style>
   <w:style w:type="paragraph" w:styleId="TOCHeading">
@@ -6899,14 +7131,13 @@
     <w:autoRedefine/>
     <w:uiPriority w:val="39"/>
     <w:unhideWhenUsed/>
-    <w:rsid w:val="00E57491"/>
+    <w:rsid w:val="006B234E"/>
     <w:pPr>
       <w:spacing w:after="100" w:line="259" w:lineRule="auto"/>
       <w:ind w:left="220"/>
     </w:pPr>
     <w:rPr>
       <w:rFonts w:eastAsiaTheme="minorEastAsia" w:cs="Times New Roman"/>
-      <w:sz w:val="22"/>
       <w:szCs w:val="22"/>
     </w:rPr>
   </w:style>
@@ -6917,13 +7148,16 @@
     <w:autoRedefine/>
     <w:uiPriority w:val="39"/>
     <w:unhideWhenUsed/>
-    <w:rsid w:val="00E57491"/>
+    <w:rsid w:val="006B234E"/>
     <w:pPr>
+      <w:tabs>
+        <w:tab w:val="right" w:leader="dot" w:pos="10456"/>
+      </w:tabs>
       <w:spacing w:after="100" w:line="259" w:lineRule="auto"/>
     </w:pPr>
     <w:rPr>
       <w:rFonts w:eastAsiaTheme="minorEastAsia" w:cs="Times New Roman"/>
-      <w:sz w:val="22"/>
+      <w:noProof/>
       <w:szCs w:val="22"/>
     </w:rPr>
   </w:style>
@@ -8054,6 +8288,10 @@
 </file>
 
 <file path=customXml/item1.xml><?xml version="1.0" encoding="utf-8"?>
+<b:Sources xmlns:b="http://schemas.openxmlformats.org/officeDocument/2006/bibliography" xmlns="http://schemas.openxmlformats.org/officeDocument/2006/bibliography" SelectedStyle="\APASixthEditionOfficeOnline.xsl" StyleName="APA" Version="6"/>
+</file>
+
+<file path=customXml/item2.xml><?xml version="1.0" encoding="utf-8"?>
 <p:properties xmlns:p="http://schemas.microsoft.com/office/2006/metadata/properties" xmlns:xsi="http://www.w3.org/2001/XMLSchema-instance" xmlns:pc="http://schemas.microsoft.com/office/infopath/2007/PartnerControls">
   <documentManagement>
     <Status xmlns="71af3243-3dd4-4a8d-8c0d-dd76da1f02a5">Not started</Status>
@@ -8062,11 +8300,16 @@
 </p:properties>
 </file>
 
-<file path=customXml/item2.xml><?xml version="1.0" encoding="utf-8"?>
-<b:Sources xmlns:b="http://schemas.openxmlformats.org/officeDocument/2006/bibliography" xmlns="http://schemas.openxmlformats.org/officeDocument/2006/bibliography" SelectedStyle="\APASixthEditionOfficeOnline.xsl" StyleName="APA" Version="6"/>
+<file path=customXml/item3.xml><?xml version="1.0" encoding="utf-8"?>
+<?mso-contentType ?>
+<FormTemplates xmlns="http://schemas.microsoft.com/sharepoint/v3/contenttype/forms">
+  <Display>DocumentLibraryForm</Display>
+  <Edit>DocumentLibraryForm</Edit>
+  <New>DocumentLibraryForm</New>
+</FormTemplates>
 </file>
 
-<file path=customXml/item3.xml><?xml version="1.0" encoding="utf-8"?>
+<file path=customXml/item4.xml><?xml version="1.0" encoding="utf-8"?>
 <ct:contentTypeSchema xmlns:ct="http://schemas.microsoft.com/office/2006/metadata/contentType" xmlns:ma="http://schemas.microsoft.com/office/2006/metadata/properties/metaAttributes" ct:_="" ma:_="" ma:contentTypeName="Document" ma:contentTypeID="0x01010079F111ED35F8CC479449609E8A0923A6" ma:contentTypeVersion="12" ma:contentTypeDescription="Create a new document." ma:contentTypeScope="" ma:versionID="fa6e671f1cd7e4d96ff9652be322dd5e">
   <xsd:schema xmlns:xsd="http://www.w3.org/2001/XMLSchema" xmlns:xs="http://www.w3.org/2001/XMLSchema" xmlns:p="http://schemas.microsoft.com/office/2006/metadata/properties" xmlns:ns2="71af3243-3dd4-4a8d-8c0d-dd76da1f02a5" xmlns:ns3="16c05727-aa75-4e4a-9b5f-8a80a1165891" targetNamespace="http://schemas.microsoft.com/office/2006/metadata/properties" ma:root="true" ma:fieldsID="4e2496f70b101db0b8013f30a071bbf7" ns2:_="" ns3:_="">
     <xsd:import namespace="71af3243-3dd4-4a8d-8c0d-dd76da1f02a5"/>
@@ -8287,16 +8530,15 @@
 </ct:contentTypeSchema>
 </file>
 
-<file path=customXml/item4.xml><?xml version="1.0" encoding="utf-8"?>
-<?mso-contentType ?>
-<FormTemplates xmlns="http://schemas.microsoft.com/sharepoint/v3/contenttype/forms">
-  <Display>DocumentLibraryForm</Display>
-  <Edit>DocumentLibraryForm</Edit>
-  <New>DocumentLibraryForm</New>
-</FormTemplates>
+<file path=customXml/itemProps1.xml><?xml version="1.0" encoding="utf-8"?>
+<ds:datastoreItem xmlns:ds="http://schemas.openxmlformats.org/officeDocument/2006/customXml" ds:itemID="{4FBFE981-B6F9-4CD9-B0AA-8590591C930D}">
+  <ds:schemaRefs>
+    <ds:schemaRef ds:uri="http://schemas.openxmlformats.org/officeDocument/2006/bibliography"/>
+  </ds:schemaRefs>
+</ds:datastoreItem>
 </file>
 
-<file path=customXml/itemProps1.xml><?xml version="1.0" encoding="utf-8"?>
+<file path=customXml/itemProps2.xml><?xml version="1.0" encoding="utf-8"?>
 <ds:datastoreItem xmlns:ds="http://schemas.openxmlformats.org/officeDocument/2006/customXml" ds:itemID="{1FDE1A47-5C16-4CBF-90B0-BC2DEED23AB8}">
   <ds:schemaRefs>
     <ds:schemaRef ds:uri="http://schemas.microsoft.com/office/2006/metadata/properties"/>
@@ -8306,15 +8548,15 @@
 </ds:datastoreItem>
 </file>
 
-<file path=customXml/itemProps2.xml><?xml version="1.0" encoding="utf-8"?>
-<ds:datastoreItem xmlns:ds="http://schemas.openxmlformats.org/officeDocument/2006/customXml" ds:itemID="{4FBFE981-B6F9-4CD9-B0AA-8590591C930D}">
+<file path=customXml/itemProps3.xml><?xml version="1.0" encoding="utf-8"?>
+<ds:datastoreItem xmlns:ds="http://schemas.openxmlformats.org/officeDocument/2006/customXml" ds:itemID="{909C2606-6035-49A0-8211-65DEE79E8914}">
   <ds:schemaRefs>
-    <ds:schemaRef ds:uri="http://schemas.openxmlformats.org/officeDocument/2006/bibliography"/>
+    <ds:schemaRef ds:uri="http://schemas.microsoft.com/sharepoint/v3/contenttype/forms"/>
   </ds:schemaRefs>
 </ds:datastoreItem>
 </file>
 
-<file path=customXml/itemProps3.xml><?xml version="1.0" encoding="utf-8"?>
+<file path=customXml/itemProps4.xml><?xml version="1.0" encoding="utf-8"?>
 <ds:datastoreItem xmlns:ds="http://schemas.openxmlformats.org/officeDocument/2006/customXml" ds:itemID="{D8699111-9D6F-4FD1-899A-4E0B300B198C}">
   <ds:schemaRefs>
     <ds:schemaRef ds:uri="http://schemas.microsoft.com/office/2006/metadata/contentType"/>
@@ -8331,12 +8573,4 @@
     <ds:schemaRef ds:uri="http://schemas.microsoft.com/internal/obd"/>
   </ds:schemaRefs>
 </ds:datastoreItem>
-</file>
-
-<file path=customXml/itemProps4.xml><?xml version="1.0" encoding="utf-8"?>
-<ds:datastoreItem xmlns:ds="http://schemas.openxmlformats.org/officeDocument/2006/customXml" ds:itemID="{909C2606-6035-49A0-8211-65DEE79E8914}">
-  <ds:schemaRefs>
-    <ds:schemaRef ds:uri="http://schemas.microsoft.com/sharepoint/v3/contenttype/forms"/>
-  </ds:schemaRefs>
-</ds:datastoreItem>
 </file>
</xml_diff>